<commit_message>
01/28/2018-10:59:39 -> NO COMMENT
</commit_message>
<xml_diff>
--- a/rules/Melee_How_to_Play.docx
+++ b/rules/Melee_How_to_Play.docx
@@ -3028,20 +3028,20 @@
         <w:pStyle w:val="BodyText"/>
         <w:ind w:left="720" w:hanging="720"/>
       </w:pPr>
-      <w:bookmarkStart w:id="8" w:name="__DdeLink__3129_115806631"/>
-      <w:bookmarkStart w:id="9" w:name="_Toc527745073"/>
+      <w:bookmarkStart w:id="8" w:name="_Toc527745073"/>
+      <w:bookmarkStart w:id="9" w:name="__DdeLink__3129_115806631"/>
       <w:r>
         <w:rPr>
           <w:rStyle w:val="Heading3Char"/>
         </w:rPr>
         <w:t>Start phase</w:t>
       </w:r>
-      <w:bookmarkEnd w:id="9"/>
+      <w:bookmarkEnd w:id="8"/>
       <w:r>
         <w:br/>
         <w:t xml:space="preserve">This phase is a lot like the upkeep phase in MTG. </w:t>
       </w:r>
-      <w:bookmarkEnd w:id="8"/>
+      <w:bookmarkEnd w:id="9"/>
       <w:r>
         <w:t xml:space="preserve">At this phase you handle any counters or remove any spell effects that end at the beginning of your turn. </w:t>
       </w:r>
@@ -4163,35 +4163,95 @@
         <w:t>.</w:t>
       </w:r>
       <w:r>
-        <w:t xml:space="preserve"> Also,</w:t>
-      </w:r>
-      <w:bookmarkStart w:id="16" w:name="_GoBack"/>
+        <w:t xml:space="preserve"> Also, once per </w:t>
+      </w:r>
+      <w:r>
+        <w:rPr>
+          <w:b/>
+        </w:rPr>
+        <w:t>turn</w:t>
+      </w:r>
+      <w:r>
+        <w:t xml:space="preserve"> this movement can be diagonal.</w:t>
+      </w:r>
+    </w:p>
+    <w:p>
+      <w:pPr>
+        <w:ind w:left="720"/>
+      </w:pPr>
+    </w:p>
+    <w:p>
+      <w:pPr>
+        <w:pStyle w:val="Heading3"/>
+      </w:pPr>
+      <w:bookmarkStart w:id="16" w:name="_Toc527745079"/>
+      <w:r>
+        <w:t>Movement Order</w:t>
+      </w:r>
       <w:bookmarkEnd w:id="16"/>
-      <w:r>
-        <w:t xml:space="preserve"> once per </w:t>
-      </w:r>
-      <w:r>
-        <w:rPr>
-          <w:b/>
-        </w:rPr>
-        <w:t>turn</w:t>
-      </w:r>
-      <w:r>
-        <w:t xml:space="preserve"> this movement can be diagonal.</w:t>
-      </w:r>
     </w:p>
     <w:p>
       <w:pPr>
         <w:ind w:left="720"/>
       </w:pPr>
+      <w:r>
+        <w:t xml:space="preserve">Movement happens in the order of </w:t>
+      </w:r>
+      <w:r>
+        <w:rPr>
+          <w:b/>
+        </w:rPr>
+        <w:t>i</w:t>
+      </w:r>
+      <w:r>
+        <w:rPr>
+          <w:b/>
+        </w:rPr>
+        <w:t>nitiative</w:t>
+      </w:r>
+      <w:r>
+        <w:t xml:space="preserve">. Any character can choose to move later then another character as long as </w:t>
+      </w:r>
+      <w:r>
+        <w:t>their</w:t>
+      </w:r>
+      <w:r>
+        <w:t xml:space="preserve"> </w:t>
+      </w:r>
+      <w:r>
+        <w:rPr>
+          <w:b/>
+        </w:rPr>
+        <w:t>initiative</w:t>
+      </w:r>
+      <w:r>
+        <w:t xml:space="preserve"> is higher then</w:t>
+      </w:r>
+      <w:r>
+        <w:t xml:space="preserve"> that character’s. If two characters are waiting on each other to move the one with lower </w:t>
+      </w:r>
+      <w:r>
+        <w:rPr>
+          <w:b/>
+        </w:rPr>
+        <w:t>initiative</w:t>
+      </w:r>
+      <w:r>
+        <w:t xml:space="preserve"> must move first.</w:t>
+      </w:r>
+    </w:p>
+    <w:p>
+      <w:pPr>
+        <w:ind w:left="720"/>
+      </w:pPr>
     </w:p>
     <w:p>
       <w:pPr>
         <w:pStyle w:val="Heading3"/>
       </w:pPr>
-      <w:bookmarkStart w:id="17" w:name="_Toc527745079"/>
-      <w:r>
-        <w:t>Movement Order</w:t>
+      <w:bookmarkStart w:id="17" w:name="_Toc527745080"/>
+      <w:r>
+        <w:t>Increasing and Decreasing movement.</w:t>
       </w:r>
       <w:bookmarkEnd w:id="17"/>
     </w:p>
@@ -4200,49 +4260,91 @@
         <w:ind w:left="720"/>
       </w:pPr>
       <w:r>
-        <w:t xml:space="preserve">Movement happens in the order of </w:t>
-      </w:r>
-      <w:r>
-        <w:rPr>
-          <w:b/>
-        </w:rPr>
-        <w:t>i</w:t>
-      </w:r>
-      <w:r>
-        <w:rPr>
-          <w:b/>
-        </w:rPr>
-        <w:t>nitiative</w:t>
-      </w:r>
-      <w:r>
-        <w:t xml:space="preserve">. Any character can choose to move later then another character as long as </w:t>
-      </w:r>
-      <w:r>
-        <w:t>their</w:t>
+        <w:t>Certain effects ca</w:t>
+      </w:r>
+      <w:r>
+        <w:t xml:space="preserve">n increase and decrease the total amount of movement a player can move a turn. For </w:t>
+      </w:r>
+      <w:r>
+        <w:t>example,</w:t>
       </w:r>
       <w:r>
         <w:t xml:space="preserve"> </w:t>
       </w:r>
       <w:r>
-        <w:rPr>
-          <w:b/>
-        </w:rPr>
-        <w:t>initiative</w:t>
-      </w:r>
-      <w:r>
-        <w:t xml:space="preserve"> is higher then</w:t>
-      </w:r>
-      <w:r>
-        <w:t xml:space="preserve"> that character’s. If two characters are waiting on each other to move the one with lower </w:t>
-      </w:r>
-      <w:r>
-        <w:rPr>
-          <w:b/>
-        </w:rPr>
-        <w:t>initiative</w:t>
-      </w:r>
-      <w:r>
-        <w:t xml:space="preserve"> must move first.</w:t>
+        <w:t>the</w:t>
+      </w:r>
+      <w:r>
+        <w:t xml:space="preserve"> General </w:t>
+      </w:r>
+      <w:r>
+        <w:t>m</w:t>
+      </w:r>
+      <w:r>
+        <w:t xml:space="preserve">aneuver will allow most players to move an extra 10ft (2 spaces) a turn. </w:t>
+      </w:r>
+      <w:r>
+        <w:t xml:space="preserve">In this example since the General </w:t>
+      </w:r>
+      <w:r>
+        <w:rPr>
+          <w:b/>
+        </w:rPr>
+        <w:t>maneuver</w:t>
+      </w:r>
+      <w:r>
+        <w:t xml:space="preserve"> is a </w:t>
+      </w:r>
+      <w:r>
+        <w:rPr>
+          <w:b/>
+        </w:rPr>
+        <w:t>slow</w:t>
+      </w:r>
+      <w:r>
+        <w:t xml:space="preserve"> </w:t>
+      </w:r>
+      <w:r>
+        <w:rPr>
+          <w:b/>
+        </w:rPr>
+        <w:t>maneuver</w:t>
+      </w:r>
+      <w:r>
+        <w:t xml:space="preserve"> so </w:t>
+      </w:r>
+      <w:r>
+        <w:t xml:space="preserve">this </w:t>
+      </w:r>
+      <w:r>
+        <w:t xml:space="preserve">extra movement can’t be used until the end of the </w:t>
+      </w:r>
+      <w:r>
+        <w:rPr>
+          <w:b/>
+        </w:rPr>
+        <w:t>Slow</w:t>
+      </w:r>
+      <w:r>
+        <w:t xml:space="preserve"> </w:t>
+      </w:r>
+      <w:r>
+        <w:rPr>
+          <w:b/>
+        </w:rPr>
+        <w:t>phase</w:t>
+      </w:r>
+      <w:r>
+        <w:t>.</w:t>
+      </w:r>
+      <w:r>
+        <w:t xml:space="preserve"> Also</w:t>
+      </w:r>
+      <w:r>
+        <w:t>,</w:t>
+      </w:r>
+      <w:r>
+        <w:t xml:space="preserve"> some abilities can restrict movement.</w:t>
       </w:r>
     </w:p>
     <w:p>
@@ -4254,9 +4356,9 @@
       <w:pPr>
         <w:pStyle w:val="Heading3"/>
       </w:pPr>
-      <w:bookmarkStart w:id="18" w:name="_Toc527745080"/>
-      <w:r>
-        <w:t>Increasing and Decreasing movement.</w:t>
+      <w:bookmarkStart w:id="18" w:name="_Toc527745081"/>
+      <w:r>
+        <w:t>Force Movement and Knock back.</w:t>
       </w:r>
       <w:bookmarkEnd w:id="18"/>
     </w:p>
@@ -4265,91 +4367,25 @@
         <w:ind w:left="720"/>
       </w:pPr>
       <w:r>
-        <w:t>Certain effects ca</w:t>
-      </w:r>
-      <w:r>
-        <w:t xml:space="preserve">n increase and decrease the total amount of movement a player can move a turn. For </w:t>
-      </w:r>
-      <w:r>
-        <w:t>example,</w:t>
-      </w:r>
-      <w:r>
-        <w:t xml:space="preserve"> </w:t>
-      </w:r>
-      <w:r>
-        <w:t>the</w:t>
-      </w:r>
-      <w:r>
-        <w:t xml:space="preserve"> General </w:t>
-      </w:r>
-      <w:r>
-        <w:t>m</w:t>
-      </w:r>
-      <w:r>
-        <w:t xml:space="preserve">aneuver will allow most players to move an extra 10ft (2 spaces) a turn. </w:t>
-      </w:r>
-      <w:r>
-        <w:t xml:space="preserve">In this example since the General </w:t>
-      </w:r>
-      <w:r>
-        <w:rPr>
-          <w:b/>
-        </w:rPr>
-        <w:t>maneuver</w:t>
-      </w:r>
-      <w:r>
-        <w:t xml:space="preserve"> is a </w:t>
-      </w:r>
-      <w:r>
-        <w:rPr>
-          <w:b/>
-        </w:rPr>
-        <w:t>slow</w:t>
-      </w:r>
-      <w:r>
-        <w:t xml:space="preserve"> </w:t>
-      </w:r>
-      <w:r>
-        <w:rPr>
-          <w:b/>
-        </w:rPr>
-        <w:t>maneuver</w:t>
-      </w:r>
-      <w:r>
-        <w:t xml:space="preserve"> so </w:t>
-      </w:r>
-      <w:r>
-        <w:t xml:space="preserve">this </w:t>
-      </w:r>
-      <w:r>
-        <w:t xml:space="preserve">extra movement can’t be used until the end of the </w:t>
-      </w:r>
-      <w:r>
-        <w:rPr>
-          <w:b/>
-        </w:rPr>
-        <w:t>Slow</w:t>
-      </w:r>
-      <w:r>
-        <w:t xml:space="preserve"> </w:t>
-      </w:r>
-      <w:r>
-        <w:rPr>
-          <w:b/>
-        </w:rPr>
-        <w:t>phase</w:t>
-      </w:r>
-      <w:r>
-        <w:t>.</w:t>
-      </w:r>
-      <w:r>
-        <w:t xml:space="preserve"> Also</w:t>
-      </w:r>
-      <w:r>
-        <w:t>,</w:t>
-      </w:r>
-      <w:r>
-        <w:t xml:space="preserve"> some abilities can restrict movement.</w:t>
+        <w:t>Certain abilities can force a character’s movement. Maneuvers that say Force Movement or Knock Back are some examples of this. When a Character’s movement is force</w:t>
+      </w:r>
+      <w:r>
+        <w:t>d,</w:t>
+      </w:r>
+      <w:r>
+        <w:t xml:space="preserve"> that</w:t>
+      </w:r>
+      <w:r>
+        <w:t xml:space="preserve"> movement uses up their movement allowance. If a forced movement would put them bellow there limit they would move 5ft (1 space) after hitting that limit and knocked </w:t>
+      </w:r>
+      <w:r>
+        <w:rPr>
+          <w:b/>
+        </w:rPr>
+        <w:t>prone</w:t>
+      </w:r>
+      <w:r>
+        <w:t xml:space="preserve">. </w:t>
       </w:r>
     </w:p>
     <w:p>
@@ -4359,86 +4395,45 @@
     </w:p>
     <w:p>
       <w:pPr>
+        <w:ind w:left="720"/>
+      </w:pPr>
+      <w:r>
+        <w:t>A creature cannot forceable move a character larger then it. If two are more creatures</w:t>
+      </w:r>
+      <w:r>
+        <w:t xml:space="preserve"> attempt to force move a character, and both agree to move the character in the same motion, then those characters can forcible move a character one size larger then the largest character. No combination of characters can move a character two sizes larger then the largest character. For a character size list use the sizes in </w:t>
+      </w:r>
+      <w:proofErr w:type="spellStart"/>
+      <w:r>
+        <w:t>DnD</w:t>
+      </w:r>
+      <w:proofErr w:type="spellEnd"/>
+      <w:r>
+        <w:t xml:space="preserve"> 5E.</w:t>
+      </w:r>
+    </w:p>
+    <w:p/>
+    <w:p>
+      <w:pPr>
         <w:pStyle w:val="Heading3"/>
       </w:pPr>
-      <w:bookmarkStart w:id="19" w:name="_Toc527745081"/>
-      <w:r>
-        <w:t>Force Movement and Knock back.</w:t>
+      <w:bookmarkStart w:id="19" w:name="_Toc527745082"/>
+      <w:r>
+        <w:t xml:space="preserve">Force Movement </w:t>
+      </w:r>
+      <w:r>
+        <w:t xml:space="preserve">into </w:t>
+      </w:r>
+      <w:r>
+        <w:t>W</w:t>
+      </w:r>
+      <w:r>
+        <w:t xml:space="preserve">alls and </w:t>
+      </w:r>
+      <w:r>
+        <w:t>Objects</w:t>
       </w:r>
       <w:bookmarkEnd w:id="19"/>
-    </w:p>
-    <w:p>
-      <w:pPr>
-        <w:ind w:left="720"/>
-      </w:pPr>
-      <w:r>
-        <w:t>Certain abilities can force a character’s movement. Maneuvers that say Force Movement or Knock Back are some examples of this. When a Character’s movement is force</w:t>
-      </w:r>
-      <w:r>
-        <w:t>d,</w:t>
-      </w:r>
-      <w:r>
-        <w:t xml:space="preserve"> that</w:t>
-      </w:r>
-      <w:r>
-        <w:t xml:space="preserve"> movement uses up their movement allowance. If a forced movement would put them bellow there limit they would move 5ft (1 space) after hitting that limit and knocked </w:t>
-      </w:r>
-      <w:r>
-        <w:rPr>
-          <w:b/>
-        </w:rPr>
-        <w:t>prone</w:t>
-      </w:r>
-      <w:r>
-        <w:t xml:space="preserve">. </w:t>
-      </w:r>
-    </w:p>
-    <w:p>
-      <w:pPr>
-        <w:ind w:left="720"/>
-      </w:pPr>
-    </w:p>
-    <w:p>
-      <w:pPr>
-        <w:ind w:left="720"/>
-      </w:pPr>
-      <w:r>
-        <w:t>A creature cannot forceable move a character larger then it. If two are more creatures</w:t>
-      </w:r>
-      <w:r>
-        <w:t xml:space="preserve"> attempt to force move a character, and both agree to move the character in the same motion, then those characters can forcible move a character one size larger then the largest character. No combination of characters can move a character two sizes larger then the largest character. For a character size list use the sizes in </w:t>
-      </w:r>
-      <w:proofErr w:type="spellStart"/>
-      <w:r>
-        <w:t>DnD</w:t>
-      </w:r>
-      <w:proofErr w:type="spellEnd"/>
-      <w:r>
-        <w:t xml:space="preserve"> 5E.</w:t>
-      </w:r>
-    </w:p>
-    <w:p/>
-    <w:p>
-      <w:pPr>
-        <w:pStyle w:val="Heading3"/>
-      </w:pPr>
-      <w:bookmarkStart w:id="20" w:name="_Toc527745082"/>
-      <w:r>
-        <w:t xml:space="preserve">Force Movement </w:t>
-      </w:r>
-      <w:r>
-        <w:t xml:space="preserve">into </w:t>
-      </w:r>
-      <w:r>
-        <w:t>W</w:t>
-      </w:r>
-      <w:r>
-        <w:t xml:space="preserve">alls and </w:t>
-      </w:r>
-      <w:r>
-        <w:t>Objects</w:t>
-      </w:r>
-      <w:bookmarkEnd w:id="20"/>
     </w:p>
     <w:p>
       <w:pPr>
@@ -4562,7 +4557,7 @@
       <w:pPr>
         <w:pStyle w:val="Heading2"/>
       </w:pPr>
-      <w:bookmarkStart w:id="21" w:name="_Toc527745083"/>
+      <w:bookmarkStart w:id="20" w:name="_Toc527745083"/>
       <w:r>
         <w:rPr>
           <w:noProof/>
@@ -4597,7 +4592,7 @@
       <w:r>
         <w:t>Maneuvers</w:t>
       </w:r>
-      <w:bookmarkEnd w:id="21"/>
+      <w:bookmarkEnd w:id="20"/>
     </w:p>
     <w:p>
       <w:r>
@@ -4662,14 +4657,14 @@
           <w:bCs w:val="0"/>
         </w:rPr>
       </w:pPr>
-      <w:bookmarkStart w:id="22" w:name="_Toc527745084"/>
+      <w:bookmarkStart w:id="21" w:name="_Toc527745084"/>
       <w:r>
         <w:t>Free</w:t>
       </w:r>
       <w:r>
         <w:t xml:space="preserve"> Maneuvers</w:t>
       </w:r>
-      <w:bookmarkEnd w:id="22"/>
+      <w:bookmarkEnd w:id="21"/>
     </w:p>
     <w:p>
       <w:pPr>
@@ -4789,7 +4784,7 @@
       <w:pPr>
         <w:pStyle w:val="Heading3"/>
       </w:pPr>
-      <w:bookmarkStart w:id="23" w:name="_Toc527745085"/>
+      <w:bookmarkStart w:id="22" w:name="_Toc527745085"/>
       <w:r>
         <w:rPr>
           <w:noProof/>
@@ -4818,7 +4813,7 @@
       <w:r>
         <w:t xml:space="preserve"> List</w:t>
       </w:r>
-      <w:bookmarkEnd w:id="23"/>
+      <w:bookmarkEnd w:id="22"/>
     </w:p>
     <w:p>
       <w:pPr>
@@ -4922,30 +4917,30 @@
       <w:pPr>
         <w:pStyle w:val="Heading3"/>
       </w:pPr>
-      <w:bookmarkStart w:id="24" w:name="_Toc527745086"/>
+      <w:bookmarkStart w:id="23" w:name="_Toc527745086"/>
       <w:r>
         <w:t>Actions</w:t>
       </w:r>
+      <w:bookmarkEnd w:id="23"/>
+    </w:p>
+    <w:p>
+      <w:pPr>
+        <w:ind w:left="720"/>
+      </w:pPr>
+      <w:r>
+        <w:t>Actions are a set of maneuvers that are not attacks. They differ from attacks in that they don’t always cause a roll and effects like counter can’t interact with them. These maneuvers state on the card how they resolve. Beyond this there is nothing special about these maneuvers.</w:t>
+      </w:r>
+    </w:p>
+    <w:p/>
+    <w:p>
+      <w:pPr>
+        <w:pStyle w:val="Heading3"/>
+      </w:pPr>
+      <w:bookmarkStart w:id="24" w:name="_Toc527745087"/>
+      <w:r>
+        <w:t>Attacks</w:t>
+      </w:r>
       <w:bookmarkEnd w:id="24"/>
-    </w:p>
-    <w:p>
-      <w:pPr>
-        <w:ind w:left="720"/>
-      </w:pPr>
-      <w:r>
-        <w:t>Actions are a set of maneuvers that are not attacks. They differ from attacks in that they don’t always cause a roll and effects like counter can’t interact with them. These maneuvers state on the card how they resolve. Beyond this there is nothing special about these maneuvers.</w:t>
-      </w:r>
-    </w:p>
-    <w:p/>
-    <w:p>
-      <w:pPr>
-        <w:pStyle w:val="Heading3"/>
-      </w:pPr>
-      <w:bookmarkStart w:id="25" w:name="_Toc527745087"/>
-      <w:r>
-        <w:t>Attacks</w:t>
-      </w:r>
-      <w:bookmarkEnd w:id="25"/>
     </w:p>
     <w:p>
       <w:pPr>
@@ -5016,8 +5011,13 @@
       <w:r>
         <w:t xml:space="preserve">s </w:t>
       </w:r>
-      <w:r>
-        <w:t xml:space="preserve">DEF. </w:t>
+      <w:proofErr w:type="spellStart"/>
+      <w:r>
+        <w:t>Defence</w:t>
+      </w:r>
+      <w:proofErr w:type="spellEnd"/>
+      <w:r>
+        <w:t xml:space="preserve">. </w:t>
       </w:r>
     </w:p>
     <w:p>
@@ -5066,245 +5066,951 @@
       <w:pPr>
         <w:pStyle w:val="Heading3"/>
       </w:pPr>
-      <w:bookmarkStart w:id="26" w:name="_Toc527745088"/>
+      <w:bookmarkStart w:id="25" w:name="_Toc527745088"/>
       <w:r>
         <w:t>Range Attacks</w:t>
       </w:r>
+      <w:bookmarkEnd w:id="25"/>
+    </w:p>
+    <w:p>
+      <w:pPr>
+        <w:ind w:left="720"/>
+      </w:pPr>
+      <w:r>
+        <w:t>Eventually bows</w:t>
+      </w:r>
+      <w:r>
+        <w:t xml:space="preserve">, </w:t>
+      </w:r>
+      <w:r>
+        <w:t>crossbows</w:t>
+      </w:r>
+      <w:r>
+        <w:t>,</w:t>
+      </w:r>
+      <w:r>
+        <w:t xml:space="preserve"> </w:t>
+      </w:r>
+      <w:r>
+        <w:t xml:space="preserve">and </w:t>
+      </w:r>
+      <w:r>
+        <w:t>magic attacks</w:t>
+      </w:r>
+      <w:r>
+        <w:t xml:space="preserve"> </w:t>
+      </w:r>
+      <w:r>
+        <w:t xml:space="preserve">will be added to the game, but for now only melee weapons exist. So, the only range attacks are weapons with the </w:t>
+      </w:r>
+      <w:r>
+        <w:rPr>
+          <w:b/>
+        </w:rPr>
+        <w:t>Throw</w:t>
+      </w:r>
+      <w:r>
+        <w:t xml:space="preserve"> ability. </w:t>
+      </w:r>
+    </w:p>
+    <w:p>
+      <w:pPr>
+        <w:ind w:left="720"/>
+      </w:pPr>
+    </w:p>
+    <w:p>
+      <w:pPr>
+        <w:ind w:left="720"/>
+      </w:pPr>
+      <w:r>
+        <w:t>Range combat works a little different</w:t>
+      </w:r>
+      <w:r>
+        <w:t>ly. You do not</w:t>
+      </w:r>
+      <w:r>
+        <w:t xml:space="preserve"> normally</w:t>
+      </w:r>
+      <w:r>
+        <w:t xml:space="preserve"> get any weapon bonuses for a range attack. </w:t>
+      </w:r>
+      <w:r>
+        <w:t xml:space="preserve">In addition, all range attacks made at Point Blank (1 space) have disadvantage. </w:t>
+      </w:r>
+      <w:r>
+        <w:br/>
+      </w:r>
+      <w:r>
+        <w:t>All range weapons have 2 additional stats: Steady and Falloff.</w:t>
+      </w:r>
+      <w:r>
+        <w:br/>
+      </w:r>
+    </w:p>
+    <w:p>
+      <w:pPr>
+        <w:ind w:left="1440" w:hanging="720"/>
+      </w:pPr>
+      <w:r>
+        <w:rPr>
+          <w:b/>
+        </w:rPr>
+        <w:t>Steady</w:t>
+      </w:r>
+      <w:r>
+        <w:t xml:space="preserve"> – The number of times one can use the </w:t>
+      </w:r>
+      <w:r>
+        <w:t xml:space="preserve">Aim maneuver. This Aim maneuver will add a player’s </w:t>
+      </w:r>
+      <w:r>
+        <w:t>Focus</w:t>
+      </w:r>
+      <w:r>
+        <w:t xml:space="preserve"> to their next </w:t>
+      </w:r>
+      <w:r>
+        <w:t xml:space="preserve">attack to same target they were aiming at. This bonus is lost if the next maneuvers is not Aim or Attack, and it is lost if they change targets with those next maneuvers. All weapons </w:t>
+      </w:r>
+      <w:r>
+        <w:t xml:space="preserve">with </w:t>
+      </w:r>
+      <w:r>
+        <w:rPr>
+          <w:b/>
+        </w:rPr>
+        <w:t xml:space="preserve">throw </w:t>
+      </w:r>
+      <w:r>
+        <w:t xml:space="preserve">have a </w:t>
+      </w:r>
+      <w:r>
+        <w:rPr>
+          <w:b/>
+        </w:rPr>
+        <w:t>Steady</w:t>
+      </w:r>
+      <w:r>
+        <w:rPr>
+          <w:b/>
+        </w:rPr>
+        <w:t xml:space="preserve"> 1</w:t>
+      </w:r>
+      <w:r>
+        <w:t>. So</w:t>
+      </w:r>
+      <w:r>
+        <w:t>,</w:t>
+      </w:r>
+      <w:r>
+        <w:t xml:space="preserve"> Aim can </w:t>
+      </w:r>
+      <w:r>
+        <w:t>o</w:t>
+      </w:r>
+      <w:r>
+        <w:t xml:space="preserve">nly </w:t>
+      </w:r>
+      <w:r>
+        <w:t>b</w:t>
+      </w:r>
+      <w:r>
+        <w:t xml:space="preserve">e used </w:t>
+      </w:r>
+      <w:r>
+        <w:t>o</w:t>
+      </w:r>
+      <w:r>
+        <w:t>nce</w:t>
+      </w:r>
+      <w:r>
+        <w:t>.</w:t>
+      </w:r>
+      <w:r>
+        <w:t xml:space="preserve"> To aim you need to see the target when the effect is resolving, same with any attack.</w:t>
+      </w:r>
+    </w:p>
+    <w:p>
+      <w:pPr>
+        <w:ind w:left="1440" w:hanging="720"/>
+      </w:pPr>
+    </w:p>
+    <w:p>
+      <w:pPr>
+        <w:ind w:left="1440" w:hanging="720"/>
+      </w:pPr>
+      <w:r>
+        <w:rPr>
+          <w:b/>
+        </w:rPr>
+        <w:t xml:space="preserve">Falloff </w:t>
+      </w:r>
+      <w:r>
+        <w:t>– This is how fast the weapon accuracy falls of</w:t>
+      </w:r>
+      <w:r>
+        <w:t xml:space="preserve">f every </w:t>
+      </w:r>
+      <w:r>
+        <w:t>10ft (2 spaces)</w:t>
+      </w:r>
+      <w:r>
+        <w:t>.</w:t>
+      </w:r>
+      <w:r>
+        <w:t xml:space="preserve"> This is measured from the center of squares.</w:t>
+      </w:r>
+      <w:r>
+        <w:t xml:space="preserve"> It is basically a negative modifier to lower your accuracy with distance</w:t>
+      </w:r>
+      <w:r>
+        <w:t>.</w:t>
+      </w:r>
+      <w:r>
+        <w:t xml:space="preserve"> </w:t>
+      </w:r>
+      <w:r>
+        <w:t xml:space="preserve">All weapons with </w:t>
+      </w:r>
+      <w:r>
+        <w:rPr>
+          <w:b/>
+        </w:rPr>
+        <w:t xml:space="preserve">throw </w:t>
+      </w:r>
+      <w:r>
+        <w:t xml:space="preserve">have </w:t>
+      </w:r>
+      <w:r>
+        <w:rPr>
+          <w:b/>
+        </w:rPr>
+        <w:t>falloff 5</w:t>
+      </w:r>
+      <w:r>
+        <w:t>.</w:t>
+      </w:r>
+    </w:p>
+    <w:p>
+      <w:pPr>
+        <w:ind w:left="720"/>
+      </w:pPr>
+    </w:p>
+    <w:p>
+      <w:pPr>
+        <w:ind w:left="720"/>
+      </w:pPr>
+      <w:r>
+        <w:t xml:space="preserve">When making a range attack you will roll 1d20 + Dexterity + Focus for each time you Aim - </w:t>
+      </w:r>
+      <w:r>
+        <w:rPr>
+          <w:b/>
+        </w:rPr>
+        <w:t>Falloff</w:t>
+      </w:r>
+      <w:r>
+        <w:t xml:space="preserve"> for every 10ft from the target. Also</w:t>
+      </w:r>
+      <w:r>
+        <w:t>,</w:t>
+      </w:r>
+      <w:r>
+        <w:t xml:space="preserve"> if the target moved more then 5ft (1 space) last turn then subtract 3. The goal of the roll is to meet the targets Defense</w:t>
+      </w:r>
+      <w:r>
+        <w:t>.</w:t>
+      </w:r>
+    </w:p>
+    <w:p>
+      <w:pPr>
+        <w:ind w:left="720"/>
+      </w:pPr>
+    </w:p>
+    <w:p>
+      <w:pPr>
+        <w:ind w:left="720"/>
+      </w:pPr>
+      <w:r>
+        <w:rPr>
+          <w:noProof/>
+        </w:rPr>
+        <w:pict w14:anchorId="65D21737">
+          <v:shape id="_x0000_s1042" type="#_x0000_t62" style="position:absolute;left:0;text-align:left;margin-left:37.2pt;margin-top:1.8pt;width:460.35pt;height:79pt;z-index:-251655168;visibility:visible;mso-wrap-distance-left:0;mso-wrap-distance-right:0;v-text-anchor:middle" wrapcoords="6192 -4114 5312 -2880 3905 -823 1618 206 35 1440 -35 2880 -35 18309 0 19749 1935 21600 2709 21600 18891 21600 19665 21600 21600 19749 21635 17691 21635 3086 21565 411 18117 -411 8689 -823 7950 -1851 6367 -4114 6192 -4114" o:gfxdata="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" adj="6292,-3883" fillcolor="#fff9ae" strokecolor="#3465a4">
+            <v:textbox style="mso-next-textbox:#_x0000_s1042" inset="0,0,0,0">
+              <w:txbxContent>
+                <w:p>
+                  <w:pPr>
+                    <w:pStyle w:val="Quotations"/>
+                  </w:pPr>
+                  <w:r>
+                    <w:t xml:space="preserve">We will see how the numbers work out for this later. My biggest concern is actually that there is to much math just to calculate a range attack. </w:t>
+                  </w:r>
+                </w:p>
+                <w:p>
+                  <w:pPr>
+                    <w:pStyle w:val="Quotations"/>
+                  </w:pPr>
+                  <w:r>
+                    <w:t>The goal of range attacks is that they are pretty hard to hit until you Aim, but they also hit pretty hard. I suspect that an archer’s normal bow damage would be similar to a hand axe heavy.</w:t>
+                  </w:r>
+                </w:p>
+              </w:txbxContent>
+            </v:textbox>
+            <w10:wrap type="tight" side="largest"/>
+          </v:shape>
+        </w:pict>
+      </w:r>
+    </w:p>
+    <w:p>
+      <w:pPr>
+        <w:ind w:left="720"/>
+      </w:pPr>
+    </w:p>
+    <w:p>
+      <w:pPr>
+        <w:pStyle w:val="Heading3"/>
+      </w:pPr>
+    </w:p>
+    <w:p>
+      <w:pPr>
+        <w:pStyle w:val="Heading3"/>
+      </w:pPr>
+    </w:p>
+    <w:p>
+      <w:pPr>
+        <w:pStyle w:val="Heading3"/>
+      </w:pPr>
+    </w:p>
+    <w:p>
+      <w:pPr>
+        <w:pStyle w:val="Heading3"/>
+      </w:pPr>
+    </w:p>
+    <w:p>
+      <w:pPr>
+        <w:pStyle w:val="Heading3"/>
+      </w:pPr>
+    </w:p>
+    <w:p>
+      <w:pPr>
+        <w:pStyle w:val="Heading3"/>
+      </w:pPr>
+      <w:r>
+        <w:t>Critical Hits</w:t>
+      </w:r>
+    </w:p>
+    <w:p>
+      <w:pPr>
+        <w:ind w:left="720"/>
+      </w:pPr>
+      <w:r>
+        <w:t xml:space="preserve">Critical hits don’t work the same as most RPGs. In this game there are no Critical Failures (although the GM is welcomed and recommend to narrate a critical failure on a 1). </w:t>
+      </w:r>
+    </w:p>
+    <w:p>
+      <w:pPr>
+        <w:ind w:left="720"/>
+      </w:pPr>
+      <w:r>
+        <w:t>For non-combat there still is a critical success on a natural 20 roll</w:t>
+      </w:r>
+      <w:r>
+        <w:t>, to allow for some extra info or unlikely success to occur.</w:t>
+      </w:r>
+    </w:p>
+    <w:p>
+      <w:pPr>
+        <w:ind w:left="720"/>
+      </w:pPr>
+      <w:r>
+        <w:rPr>
+          <w:noProof/>
+        </w:rPr>
+        <w:pict w14:anchorId="65D21737">
+          <v:shape id="_x0000_s1045" type="#_x0000_t62" style="position:absolute;left:0;text-align:left;margin-left:.55pt;margin-top:630.6pt;width:217.15pt;height:79.5pt;z-index:-251654144;visibility:visible;mso-wrap-distance-left:0;mso-wrap-distance-right:0;mso-position-horizontal-relative:margin;mso-position-vertical-relative:margin;v-text-anchor:middle" adj="22828,6575" fillcolor="#fff9ae" strokecolor="#3465a4">
+            <v:textbox style="mso-next-textbox:#_x0000_s1045" inset="0,0,0,0">
+              <w:txbxContent>
+                <w:p>
+                  <w:pPr>
+                    <w:pStyle w:val="Quotations"/>
+                  </w:pPr>
+                  <w:r>
+                    <w:t>This is again so that players can learn the game at an appropriate pace without giving them too much to manage earlier. The critical system in this game is more complicated than most.</w:t>
+                  </w:r>
+                </w:p>
+              </w:txbxContent>
+            </v:textbox>
+            <w10:wrap type="square" side="largest" anchorx="margin" anchory="margin"/>
+          </v:shape>
+        </w:pict>
+      </w:r>
+    </w:p>
+    <w:p>
+      <w:pPr>
+        <w:ind w:left="720"/>
+      </w:pPr>
+      <w:r>
+        <w:t xml:space="preserve">But, in combat things are a bit different. </w:t>
+      </w:r>
+      <w:r>
+        <w:br/>
+      </w:r>
+      <w:r>
+        <w:t xml:space="preserve">First you do not gain critical Hits until level 3 for all characters. </w:t>
+      </w:r>
+      <w:r>
+        <w:br/>
+      </w:r>
+      <w:r>
+        <w:lastRenderedPageBreak/>
+        <w:t>Then there are now two types of critical successes: Critical Success and Overwhelming Success.</w:t>
+      </w:r>
+    </w:p>
+    <w:p>
+      <w:pPr>
+        <w:ind w:left="720"/>
+      </w:pPr>
+    </w:p>
+    <w:p>
+      <w:pPr>
+        <w:ind w:left="720"/>
+      </w:pPr>
+      <w:r>
+        <w:rPr>
+          <w:b/>
+        </w:rPr>
+        <w:t>Critical Success</w:t>
+      </w:r>
+      <w:r>
+        <w:t xml:space="preserve"> occurs when you make an attack and roll a natural 20 (a 20 on the 1d20 die roll regardless of modifiers). This will make your attack automatically succeed. And you can roll 1d8 and gain that many </w:t>
+      </w:r>
+      <w:r>
+        <w:rPr>
+          <w:b/>
+        </w:rPr>
+        <w:t>Crit Points</w:t>
+      </w:r>
+      <w:r>
+        <w:t>. More on these later.</w:t>
+      </w:r>
+    </w:p>
+    <w:p>
+      <w:pPr>
+        <w:ind w:left="720"/>
+      </w:pPr>
+    </w:p>
+    <w:p>
+      <w:pPr>
+        <w:ind w:left="720"/>
+      </w:pPr>
+      <w:r>
+        <w:rPr>
+          <w:b/>
+        </w:rPr>
+        <w:t>Overwhelming Success</w:t>
+      </w:r>
+      <w:r>
+        <w:t xml:space="preserve"> occurs when you make an attack and roll a natural </w:t>
+      </w:r>
+      <w:r>
+        <w:t>19 or 18</w:t>
+      </w:r>
+      <w:r>
+        <w:t>.</w:t>
+      </w:r>
+      <w:r>
+        <w:t xml:space="preserve"> If after modifiers this roll is successful</w:t>
+      </w:r>
+      <w:r>
+        <w:t>,</w:t>
+      </w:r>
+      <w:r>
+        <w:t xml:space="preserve"> then you can roll 1d6 if you had a 19 </w:t>
+      </w:r>
+      <w:r>
+        <w:t>or</w:t>
+      </w:r>
+      <w:r>
+        <w:t xml:space="preserve"> 1d4 if you had a</w:t>
+      </w:r>
+      <w:r>
+        <w:t>n</w:t>
+      </w:r>
+      <w:r>
+        <w:t xml:space="preserve"> 18</w:t>
+      </w:r>
+      <w:r>
+        <w:t xml:space="preserve"> and a</w:t>
+      </w:r>
+      <w:r>
+        <w:t xml:space="preserve">dd </w:t>
+      </w:r>
+      <w:r>
+        <w:t>that</w:t>
+      </w:r>
+      <w:r>
+        <w:t xml:space="preserve"> roll to your</w:t>
+      </w:r>
+      <w:r>
+        <w:t xml:space="preserve"> </w:t>
+      </w:r>
+      <w:r>
+        <w:rPr>
+          <w:b/>
+        </w:rPr>
+        <w:t>Crit Points</w:t>
+      </w:r>
+      <w:r>
+        <w:t>.</w:t>
+      </w:r>
+      <w:r>
+        <w:t xml:space="preserve"> </w:t>
+      </w:r>
+      <w:r>
+        <w:t xml:space="preserve"> </w:t>
+      </w:r>
+    </w:p>
+    <w:p>
+      <w:pPr>
+        <w:ind w:left="720"/>
+      </w:pPr>
+    </w:p>
+    <w:p>
+      <w:pPr>
+        <w:ind w:left="720"/>
+      </w:pPr>
+      <w:r>
+        <w:rPr>
+          <w:b/>
+        </w:rPr>
+        <w:t>Crit Points</w:t>
+      </w:r>
+      <w:r>
+        <w:t xml:space="preserve"> are a special pool of points you can gain and spend during combat to give you additional abilities when you attack. The maximum amount of </w:t>
+      </w:r>
+      <w:r>
+        <w:rPr>
+          <w:b/>
+        </w:rPr>
+        <w:t>Crit Points</w:t>
+      </w:r>
+      <w:r>
+        <w:t xml:space="preserve"> some one can hold is 10. </w:t>
+      </w:r>
+      <w:r>
+        <w:rPr>
+          <w:b/>
+        </w:rPr>
+        <w:t>Crit Points</w:t>
+      </w:r>
+      <w:r>
+        <w:t xml:space="preserve"> can be spent right after you make a successful attack and can even be spent on the same attack you gained them from. All </w:t>
+      </w:r>
+      <w:r>
+        <w:rPr>
+          <w:b/>
+        </w:rPr>
+        <w:t>Crit Points</w:t>
+      </w:r>
+      <w:r>
+        <w:t xml:space="preserve"> are lost when combat ends.</w:t>
+      </w:r>
+    </w:p>
+    <w:p>
+      <w:pPr>
+        <w:ind w:left="720"/>
+      </w:pPr>
+    </w:p>
+    <w:p>
+      <w:pPr>
+        <w:ind w:left="720"/>
+      </w:pPr>
+      <w:r>
+        <w:t xml:space="preserve">Listed </w:t>
+      </w:r>
+      <w:r>
+        <w:t>below</w:t>
+      </w:r>
+      <w:r>
+        <w:t xml:space="preserve"> are the current list of abilities you can spend your </w:t>
+      </w:r>
+      <w:r>
+        <w:rPr>
+          <w:b/>
+        </w:rPr>
+        <w:t>Crit Points</w:t>
+      </w:r>
+      <w:r>
+        <w:t xml:space="preserve"> on</w:t>
+      </w:r>
+      <w:r>
+        <w:t>:</w:t>
+      </w:r>
+    </w:p>
+    <w:p>
+      <w:pPr>
+        <w:ind w:left="720"/>
+      </w:pPr>
+    </w:p>
+    <w:tbl>
+      <w:tblPr>
+        <w:tblStyle w:val="GridTable4"/>
+        <w:tblW w:w="0" w:type="auto"/>
+        <w:tblLook w:val="04A0" w:firstRow="1" w:lastRow="0" w:firstColumn="1" w:lastColumn="0" w:noHBand="0" w:noVBand="1"/>
+      </w:tblPr>
+      <w:tblGrid>
+        <w:gridCol w:w="918"/>
+        <w:gridCol w:w="2340"/>
+        <w:gridCol w:w="6930"/>
+      </w:tblGrid>
+      <w:tr>
+        <w:trPr>
+          <w:cnfStyle w:val="100000000000" w:firstRow="1" w:lastRow="0" w:firstColumn="0" w:lastColumn="0" w:oddVBand="0" w:evenVBand="0" w:oddHBand="0" w:evenHBand="0" w:firstRowFirstColumn="0" w:firstRowLastColumn="0" w:lastRowFirstColumn="0" w:lastRowLastColumn="0"/>
+        </w:trPr>
+        <w:tc>
+          <w:tcPr>
+            <w:cnfStyle w:val="001000000000" w:firstRow="0" w:lastRow="0" w:firstColumn="1" w:lastColumn="0" w:oddVBand="0" w:evenVBand="0" w:oddHBand="0" w:evenHBand="0" w:firstRowFirstColumn="0" w:firstRowLastColumn="0" w:lastRowFirstColumn="0" w:lastRowLastColumn="0"/>
+            <w:tcW w:w="918" w:type="dxa"/>
+          </w:tcPr>
+          <w:p>
+            <w:pPr>
+              <w:jc w:val="center"/>
+              <w:rPr>
+                <w:color w:val="FFFFFF" w:themeColor="background1"/>
+              </w:rPr>
+            </w:pPr>
+            <w:r>
+              <w:rPr>
+                <w:color w:val="FFFFFF" w:themeColor="background1"/>
+              </w:rPr>
+              <w:t>Cost</w:t>
+            </w:r>
+          </w:p>
+        </w:tc>
+        <w:tc>
+          <w:tcPr>
+            <w:tcW w:w="2340" w:type="dxa"/>
+          </w:tcPr>
+          <w:p>
+            <w:pPr>
+              <w:cnfStyle w:val="100000000000" w:firstRow="1" w:lastRow="0" w:firstColumn="0" w:lastColumn="0" w:oddVBand="0" w:evenVBand="0" w:oddHBand="0" w:evenHBand="0" w:firstRowFirstColumn="0" w:firstRowLastColumn="0" w:lastRowFirstColumn="0" w:lastRowLastColumn="0"/>
+              <w:rPr>
+                <w:color w:val="FFFFFF" w:themeColor="background1"/>
+              </w:rPr>
+            </w:pPr>
+            <w:r>
+              <w:rPr>
+                <w:color w:val="FFFFFF" w:themeColor="background1"/>
+              </w:rPr>
+              <w:t>Name</w:t>
+            </w:r>
+          </w:p>
+        </w:tc>
+        <w:tc>
+          <w:tcPr>
+            <w:tcW w:w="6930" w:type="dxa"/>
+          </w:tcPr>
+          <w:p>
+            <w:pPr>
+              <w:cnfStyle w:val="100000000000" w:firstRow="1" w:lastRow="0" w:firstColumn="0" w:lastColumn="0" w:oddVBand="0" w:evenVBand="0" w:oddHBand="0" w:evenHBand="0" w:firstRowFirstColumn="0" w:firstRowLastColumn="0" w:lastRowFirstColumn="0" w:lastRowLastColumn="0"/>
+              <w:rPr>
+                <w:color w:val="FFFFFF" w:themeColor="background1"/>
+              </w:rPr>
+            </w:pPr>
+            <w:proofErr w:type="spellStart"/>
+            <w:r>
+              <w:rPr>
+                <w:color w:val="FFFFFF" w:themeColor="background1"/>
+              </w:rPr>
+              <w:t>Discription</w:t>
+            </w:r>
+            <w:proofErr w:type="spellEnd"/>
+          </w:p>
+        </w:tc>
+      </w:tr>
+      <w:tr>
+        <w:trPr>
+          <w:cnfStyle w:val="000000100000" w:firstRow="0" w:lastRow="0" w:firstColumn="0" w:lastColumn="0" w:oddVBand="0" w:evenVBand="0" w:oddHBand="1" w:evenHBand="0" w:firstRowFirstColumn="0" w:firstRowLastColumn="0" w:lastRowFirstColumn="0" w:lastRowLastColumn="0"/>
+        </w:trPr>
+        <w:tc>
+          <w:tcPr>
+            <w:cnfStyle w:val="001000000000" w:firstRow="0" w:lastRow="0" w:firstColumn="1" w:lastColumn="0" w:oddVBand="0" w:evenVBand="0" w:oddHBand="0" w:evenHBand="0" w:firstRowFirstColumn="0" w:firstRowLastColumn="0" w:lastRowFirstColumn="0" w:lastRowLastColumn="0"/>
+            <w:tcW w:w="918" w:type="dxa"/>
+          </w:tcPr>
+          <w:p>
+            <w:pPr>
+              <w:jc w:val="center"/>
+              <w:rPr>
+                <w:b w:val="0"/>
+              </w:rPr>
+            </w:pPr>
+            <w:r>
+              <w:rPr>
+                <w:b w:val="0"/>
+              </w:rPr>
+              <w:t>X</w:t>
+            </w:r>
+          </w:p>
+        </w:tc>
+        <w:tc>
+          <w:tcPr>
+            <w:tcW w:w="2340" w:type="dxa"/>
+          </w:tcPr>
+          <w:p>
+            <w:pPr>
+              <w:cnfStyle w:val="000000100000" w:firstRow="0" w:lastRow="0" w:firstColumn="0" w:lastColumn="0" w:oddVBand="0" w:evenVBand="0" w:oddHBand="1" w:evenHBand="0" w:firstRowFirstColumn="0" w:firstRowLastColumn="0" w:lastRowFirstColumn="0" w:lastRowLastColumn="0"/>
+            </w:pPr>
+            <w:r>
+              <w:t>Sunder</w:t>
+            </w:r>
+          </w:p>
+        </w:tc>
+        <w:tc>
+          <w:tcPr>
+            <w:tcW w:w="6930" w:type="dxa"/>
+          </w:tcPr>
+          <w:p>
+            <w:pPr>
+              <w:cnfStyle w:val="000000100000" w:firstRow="0" w:lastRow="0" w:firstColumn="0" w:lastColumn="0" w:oddVBand="0" w:evenVBand="0" w:oddHBand="1" w:evenHBand="0" w:firstRowFirstColumn="0" w:firstRowLastColumn="0" w:lastRowFirstColumn="0" w:lastRowLastColumn="0"/>
+            </w:pPr>
+            <w:r>
+              <w:t>X</w:t>
+            </w:r>
+            <w:r>
+              <w:tab/>
+              <w:t>Deal X Sunder Damage</w:t>
+            </w:r>
+          </w:p>
+        </w:tc>
+      </w:tr>
+      <w:tr>
+        <w:tc>
+          <w:tcPr>
+            <w:cnfStyle w:val="001000000000" w:firstRow="0" w:lastRow="0" w:firstColumn="1" w:lastColumn="0" w:oddVBand="0" w:evenVBand="0" w:oddHBand="0" w:evenHBand="0" w:firstRowFirstColumn="0" w:firstRowLastColumn="0" w:lastRowFirstColumn="0" w:lastRowLastColumn="0"/>
+            <w:tcW w:w="918" w:type="dxa"/>
+          </w:tcPr>
+          <w:p>
+            <w:pPr>
+              <w:jc w:val="center"/>
+            </w:pPr>
+          </w:p>
+        </w:tc>
+        <w:tc>
+          <w:tcPr>
+            <w:tcW w:w="2340" w:type="dxa"/>
+          </w:tcPr>
+          <w:p>
+            <w:pPr>
+              <w:cnfStyle w:val="000000000000" w:firstRow="0" w:lastRow="0" w:firstColumn="0" w:lastColumn="0" w:oddVBand="0" w:evenVBand="0" w:oddHBand="0" w:evenHBand="0" w:firstRowFirstColumn="0" w:firstRowLastColumn="0" w:lastRowFirstColumn="0" w:lastRowLastColumn="0"/>
+            </w:pPr>
+          </w:p>
+        </w:tc>
+        <w:tc>
+          <w:tcPr>
+            <w:tcW w:w="6930" w:type="dxa"/>
+          </w:tcPr>
+          <w:p>
+            <w:pPr>
+              <w:cnfStyle w:val="000000000000" w:firstRow="0" w:lastRow="0" w:firstColumn="0" w:lastColumn="0" w:oddVBand="0" w:evenVBand="0" w:oddHBand="0" w:evenHBand="0" w:firstRowFirstColumn="0" w:firstRowLastColumn="0" w:lastRowFirstColumn="0" w:lastRowLastColumn="0"/>
+            </w:pPr>
+          </w:p>
+        </w:tc>
+      </w:tr>
+      <w:tr>
+        <w:trPr>
+          <w:cnfStyle w:val="000000100000" w:firstRow="0" w:lastRow="0" w:firstColumn="0" w:lastColumn="0" w:oddVBand="0" w:evenVBand="0" w:oddHBand="1" w:evenHBand="0" w:firstRowFirstColumn="0" w:firstRowLastColumn="0" w:lastRowFirstColumn="0" w:lastRowLastColumn="0"/>
+        </w:trPr>
+        <w:tc>
+          <w:tcPr>
+            <w:cnfStyle w:val="001000000000" w:firstRow="0" w:lastRow="0" w:firstColumn="1" w:lastColumn="0" w:oddVBand="0" w:evenVBand="0" w:oddHBand="0" w:evenHBand="0" w:firstRowFirstColumn="0" w:firstRowLastColumn="0" w:lastRowFirstColumn="0" w:lastRowLastColumn="0"/>
+            <w:tcW w:w="918" w:type="dxa"/>
+          </w:tcPr>
+          <w:p>
+            <w:pPr>
+              <w:jc w:val="center"/>
+            </w:pPr>
+          </w:p>
+        </w:tc>
+        <w:tc>
+          <w:tcPr>
+            <w:tcW w:w="2340" w:type="dxa"/>
+          </w:tcPr>
+          <w:p>
+            <w:pPr>
+              <w:cnfStyle w:val="000000100000" w:firstRow="0" w:lastRow="0" w:firstColumn="0" w:lastColumn="0" w:oddVBand="0" w:evenVBand="0" w:oddHBand="1" w:evenHBand="0" w:firstRowFirstColumn="0" w:firstRowLastColumn="0" w:lastRowFirstColumn="0" w:lastRowLastColumn="0"/>
+            </w:pPr>
+          </w:p>
+        </w:tc>
+        <w:tc>
+          <w:tcPr>
+            <w:tcW w:w="6930" w:type="dxa"/>
+          </w:tcPr>
+          <w:p>
+            <w:pPr>
+              <w:cnfStyle w:val="000000100000" w:firstRow="0" w:lastRow="0" w:firstColumn="0" w:lastColumn="0" w:oddVBand="0" w:evenVBand="0" w:oddHBand="1" w:evenHBand="0" w:firstRowFirstColumn="0" w:firstRowLastColumn="0" w:lastRowFirstColumn="0" w:lastRowLastColumn="0"/>
+            </w:pPr>
+          </w:p>
+        </w:tc>
+      </w:tr>
+      <w:tr>
+        <w:tc>
+          <w:tcPr>
+            <w:cnfStyle w:val="001000000000" w:firstRow="0" w:lastRow="0" w:firstColumn="1" w:lastColumn="0" w:oddVBand="0" w:evenVBand="0" w:oddHBand="0" w:evenHBand="0" w:firstRowFirstColumn="0" w:firstRowLastColumn="0" w:lastRowFirstColumn="0" w:lastRowLastColumn="0"/>
+            <w:tcW w:w="918" w:type="dxa"/>
+          </w:tcPr>
+          <w:p>
+            <w:pPr>
+              <w:jc w:val="center"/>
+            </w:pPr>
+          </w:p>
+        </w:tc>
+        <w:tc>
+          <w:tcPr>
+            <w:tcW w:w="2340" w:type="dxa"/>
+          </w:tcPr>
+          <w:p>
+            <w:pPr>
+              <w:cnfStyle w:val="000000000000" w:firstRow="0" w:lastRow="0" w:firstColumn="0" w:lastColumn="0" w:oddVBand="0" w:evenVBand="0" w:oddHBand="0" w:evenHBand="0" w:firstRowFirstColumn="0" w:firstRowLastColumn="0" w:lastRowFirstColumn="0" w:lastRowLastColumn="0"/>
+            </w:pPr>
+          </w:p>
+        </w:tc>
+        <w:tc>
+          <w:tcPr>
+            <w:tcW w:w="6930" w:type="dxa"/>
+          </w:tcPr>
+          <w:p>
+            <w:pPr>
+              <w:cnfStyle w:val="000000000000" w:firstRow="0" w:lastRow="0" w:firstColumn="0" w:lastColumn="0" w:oddVBand="0" w:evenVBand="0" w:oddHBand="0" w:evenHBand="0" w:firstRowFirstColumn="0" w:firstRowLastColumn="0" w:lastRowFirstColumn="0" w:lastRowLastColumn="0"/>
+            </w:pPr>
+          </w:p>
+        </w:tc>
+      </w:tr>
+      <w:tr>
+        <w:trPr>
+          <w:cnfStyle w:val="000000100000" w:firstRow="0" w:lastRow="0" w:firstColumn="0" w:lastColumn="0" w:oddVBand="0" w:evenVBand="0" w:oddHBand="1" w:evenHBand="0" w:firstRowFirstColumn="0" w:firstRowLastColumn="0" w:lastRowFirstColumn="0" w:lastRowLastColumn="0"/>
+        </w:trPr>
+        <w:tc>
+          <w:tcPr>
+            <w:cnfStyle w:val="001000000000" w:firstRow="0" w:lastRow="0" w:firstColumn="1" w:lastColumn="0" w:oddVBand="0" w:evenVBand="0" w:oddHBand="0" w:evenHBand="0" w:firstRowFirstColumn="0" w:firstRowLastColumn="0" w:lastRowFirstColumn="0" w:lastRowLastColumn="0"/>
+            <w:tcW w:w="918" w:type="dxa"/>
+          </w:tcPr>
+          <w:p>
+            <w:pPr>
+              <w:jc w:val="center"/>
+            </w:pPr>
+          </w:p>
+        </w:tc>
+        <w:tc>
+          <w:tcPr>
+            <w:tcW w:w="2340" w:type="dxa"/>
+          </w:tcPr>
+          <w:p>
+            <w:pPr>
+              <w:cnfStyle w:val="000000100000" w:firstRow="0" w:lastRow="0" w:firstColumn="0" w:lastColumn="0" w:oddVBand="0" w:evenVBand="0" w:oddHBand="1" w:evenHBand="0" w:firstRowFirstColumn="0" w:firstRowLastColumn="0" w:lastRowFirstColumn="0" w:lastRowLastColumn="0"/>
+            </w:pPr>
+          </w:p>
+        </w:tc>
+        <w:tc>
+          <w:tcPr>
+            <w:tcW w:w="6930" w:type="dxa"/>
+          </w:tcPr>
+          <w:p>
+            <w:pPr>
+              <w:cnfStyle w:val="000000100000" w:firstRow="0" w:lastRow="0" w:firstColumn="0" w:lastColumn="0" w:oddVBand="0" w:evenVBand="0" w:oddHBand="1" w:evenHBand="0" w:firstRowFirstColumn="0" w:firstRowLastColumn="0" w:lastRowFirstColumn="0" w:lastRowLastColumn="0"/>
+            </w:pPr>
+          </w:p>
+        </w:tc>
+      </w:tr>
+      <w:tr>
+        <w:tc>
+          <w:tcPr>
+            <w:cnfStyle w:val="001000000000" w:firstRow="0" w:lastRow="0" w:firstColumn="1" w:lastColumn="0" w:oddVBand="0" w:evenVBand="0" w:oddHBand="0" w:evenHBand="0" w:firstRowFirstColumn="0" w:firstRowLastColumn="0" w:lastRowFirstColumn="0" w:lastRowLastColumn="0"/>
+            <w:tcW w:w="918" w:type="dxa"/>
+          </w:tcPr>
+          <w:p>
+            <w:pPr>
+              <w:jc w:val="center"/>
+            </w:pPr>
+          </w:p>
+        </w:tc>
+        <w:tc>
+          <w:tcPr>
+            <w:tcW w:w="2340" w:type="dxa"/>
+          </w:tcPr>
+          <w:p>
+            <w:pPr>
+              <w:cnfStyle w:val="000000000000" w:firstRow="0" w:lastRow="0" w:firstColumn="0" w:lastColumn="0" w:oddVBand="0" w:evenVBand="0" w:oddHBand="0" w:evenHBand="0" w:firstRowFirstColumn="0" w:firstRowLastColumn="0" w:lastRowFirstColumn="0" w:lastRowLastColumn="0"/>
+            </w:pPr>
+          </w:p>
+        </w:tc>
+        <w:tc>
+          <w:tcPr>
+            <w:tcW w:w="6930" w:type="dxa"/>
+          </w:tcPr>
+          <w:p>
+            <w:pPr>
+              <w:cnfStyle w:val="000000000000" w:firstRow="0" w:lastRow="0" w:firstColumn="0" w:lastColumn="0" w:oddVBand="0" w:evenVBand="0" w:oddHBand="0" w:evenHBand="0" w:firstRowFirstColumn="0" w:firstRowLastColumn="0" w:lastRowFirstColumn="0" w:lastRowLastColumn="0"/>
+            </w:pPr>
+          </w:p>
+        </w:tc>
+      </w:tr>
+      <w:tr>
+        <w:trPr>
+          <w:cnfStyle w:val="000000100000" w:firstRow="0" w:lastRow="0" w:firstColumn="0" w:lastColumn="0" w:oddVBand="0" w:evenVBand="0" w:oddHBand="1" w:evenHBand="0" w:firstRowFirstColumn="0" w:firstRowLastColumn="0" w:lastRowFirstColumn="0" w:lastRowLastColumn="0"/>
+        </w:trPr>
+        <w:tc>
+          <w:tcPr>
+            <w:cnfStyle w:val="001000000000" w:firstRow="0" w:lastRow="0" w:firstColumn="1" w:lastColumn="0" w:oddVBand="0" w:evenVBand="0" w:oddHBand="0" w:evenHBand="0" w:firstRowFirstColumn="0" w:firstRowLastColumn="0" w:lastRowFirstColumn="0" w:lastRowLastColumn="0"/>
+            <w:tcW w:w="918" w:type="dxa"/>
+          </w:tcPr>
+          <w:p>
+            <w:pPr>
+              <w:jc w:val="center"/>
+            </w:pPr>
+          </w:p>
+        </w:tc>
+        <w:tc>
+          <w:tcPr>
+            <w:tcW w:w="2340" w:type="dxa"/>
+          </w:tcPr>
+          <w:p>
+            <w:pPr>
+              <w:cnfStyle w:val="000000100000" w:firstRow="0" w:lastRow="0" w:firstColumn="0" w:lastColumn="0" w:oddVBand="0" w:evenVBand="0" w:oddHBand="1" w:evenHBand="0" w:firstRowFirstColumn="0" w:firstRowLastColumn="0" w:lastRowFirstColumn="0" w:lastRowLastColumn="0"/>
+            </w:pPr>
+          </w:p>
+        </w:tc>
+        <w:tc>
+          <w:tcPr>
+            <w:tcW w:w="6930" w:type="dxa"/>
+          </w:tcPr>
+          <w:p>
+            <w:pPr>
+              <w:cnfStyle w:val="000000100000" w:firstRow="0" w:lastRow="0" w:firstColumn="0" w:lastColumn="0" w:oddVBand="0" w:evenVBand="0" w:oddHBand="1" w:evenHBand="0" w:firstRowFirstColumn="0" w:firstRowLastColumn="0" w:lastRowFirstColumn="0" w:lastRowLastColumn="0"/>
+            </w:pPr>
+          </w:p>
+        </w:tc>
+      </w:tr>
+    </w:tbl>
+    <w:p>
+      <w:pPr>
+        <w:ind w:left="720"/>
+      </w:pPr>
+    </w:p>
+    <w:p>
+      <w:pPr>
+        <w:ind w:left="720"/>
+      </w:pPr>
+    </w:p>
+    <w:p>
+      <w:pPr>
+        <w:ind w:left="720"/>
+      </w:pPr>
+      <w:r>
+        <w:br w:type="page"/>
+      </w:r>
+      <w:bookmarkStart w:id="26" w:name="_GoBack"/>
       <w:bookmarkEnd w:id="26"/>
-    </w:p>
-    <w:p>
-      <w:pPr>
-        <w:ind w:left="720"/>
-      </w:pPr>
-      <w:r>
-        <w:t>Eventually bows</w:t>
-      </w:r>
-      <w:r>
-        <w:t xml:space="preserve">, </w:t>
-      </w:r>
-      <w:r>
-        <w:t>crossbows</w:t>
-      </w:r>
-      <w:r>
-        <w:t>,</w:t>
-      </w:r>
-      <w:r>
-        <w:t xml:space="preserve"> </w:t>
-      </w:r>
-      <w:r>
-        <w:t xml:space="preserve">and </w:t>
-      </w:r>
-      <w:r>
-        <w:t>magic attacks</w:t>
-      </w:r>
-      <w:r>
-        <w:t xml:space="preserve"> </w:t>
-      </w:r>
-      <w:r>
-        <w:t xml:space="preserve">will be added to the game, but for now only melee weapons exist. So, the only range attacks are weapons with the </w:t>
-      </w:r>
-      <w:r>
-        <w:rPr>
-          <w:b/>
-        </w:rPr>
-        <w:t>Throw</w:t>
-      </w:r>
-      <w:r>
-        <w:t xml:space="preserve"> ability. </w:t>
-      </w:r>
-    </w:p>
-    <w:p>
-      <w:pPr>
-        <w:ind w:left="720"/>
-      </w:pPr>
-    </w:p>
-    <w:p>
-      <w:pPr>
-        <w:ind w:left="720"/>
-      </w:pPr>
-      <w:r>
-        <w:t>Range combat works a little different</w:t>
-      </w:r>
-      <w:r>
-        <w:t>ly. You do not</w:t>
-      </w:r>
-      <w:r>
-        <w:t xml:space="preserve"> normally</w:t>
-      </w:r>
-      <w:r>
-        <w:t xml:space="preserve"> get any weapon bonuses for a range attack. </w:t>
-      </w:r>
-      <w:r>
-        <w:t xml:space="preserve">In addition, all range attacks made at Point Blank (1 space) have disadvantage. </w:t>
-      </w:r>
-      <w:r>
-        <w:t>All range weapons have 2 additional stats: Steady and Falloff.</w:t>
-      </w:r>
-      <w:r>
-        <w:br/>
-      </w:r>
-    </w:p>
-    <w:p>
-      <w:pPr>
-        <w:ind w:left="1440" w:hanging="720"/>
-      </w:pPr>
-      <w:r>
-        <w:rPr>
-          <w:b/>
-        </w:rPr>
-        <w:t>Steady</w:t>
-      </w:r>
-      <w:r>
-        <w:t xml:space="preserve"> – The number of times one can use the </w:t>
-      </w:r>
-      <w:r>
-        <w:t xml:space="preserve">Aim maneuver. This Aim maneuver will add a player’s </w:t>
-      </w:r>
-      <w:r>
-        <w:t>Focus</w:t>
-      </w:r>
-      <w:r>
-        <w:t xml:space="preserve"> to their next </w:t>
-      </w:r>
-      <w:r>
-        <w:t xml:space="preserve">attack to same target they were aiming at. This bonus is lost if the next maneuvers is not Aim or Attack, and it is lost if they change targets with those next maneuvers. All weapons </w:t>
-      </w:r>
-      <w:r>
-        <w:t xml:space="preserve">with </w:t>
-      </w:r>
-      <w:r>
-        <w:rPr>
-          <w:b/>
-        </w:rPr>
-        <w:t xml:space="preserve">throw </w:t>
-      </w:r>
-      <w:r>
-        <w:t xml:space="preserve">have a </w:t>
-      </w:r>
-      <w:r>
-        <w:rPr>
-          <w:b/>
-        </w:rPr>
-        <w:t>Steady</w:t>
-      </w:r>
-      <w:r>
-        <w:rPr>
-          <w:b/>
-        </w:rPr>
-        <w:t xml:space="preserve"> 1</w:t>
-      </w:r>
-      <w:r>
-        <w:t>. So</w:t>
-      </w:r>
-      <w:r>
-        <w:t>,</w:t>
-      </w:r>
-      <w:r>
-        <w:t xml:space="preserve"> Aim can </w:t>
-      </w:r>
-      <w:r>
-        <w:t>o</w:t>
-      </w:r>
-      <w:r>
-        <w:t xml:space="preserve">nly </w:t>
-      </w:r>
-      <w:r>
-        <w:t>b</w:t>
-      </w:r>
-      <w:r>
-        <w:t xml:space="preserve">e used </w:t>
-      </w:r>
-      <w:r>
-        <w:t>o</w:t>
-      </w:r>
-      <w:r>
-        <w:t>nce</w:t>
-      </w:r>
-      <w:r>
-        <w:t>.</w:t>
-      </w:r>
-    </w:p>
-    <w:p>
-      <w:pPr>
-        <w:ind w:left="1440" w:hanging="720"/>
-      </w:pPr>
-    </w:p>
-    <w:p>
-      <w:pPr>
-        <w:ind w:left="1440" w:hanging="720"/>
-      </w:pPr>
-      <w:r>
-        <w:rPr>
-          <w:b/>
-        </w:rPr>
-        <w:t xml:space="preserve">Falloff </w:t>
-      </w:r>
-      <w:r>
-        <w:t>– This is how fast the weapon accuracy falls of</w:t>
-      </w:r>
-      <w:r>
-        <w:t xml:space="preserve">f every </w:t>
-      </w:r>
-      <w:r>
-        <w:t>10ft (2 spaces)</w:t>
-      </w:r>
-      <w:r>
-        <w:t>.</w:t>
-      </w:r>
-      <w:r>
-        <w:t xml:space="preserve"> This is measured from the center of squares.</w:t>
-      </w:r>
-      <w:r>
-        <w:t xml:space="preserve"> It is basically a negative modifier to lower your accuracy with distance</w:t>
-      </w:r>
-      <w:r>
-        <w:t>.</w:t>
-      </w:r>
-      <w:r>
-        <w:t xml:space="preserve"> </w:t>
-      </w:r>
-      <w:r>
-        <w:t xml:space="preserve">All weapons with </w:t>
-      </w:r>
-      <w:r>
-        <w:rPr>
-          <w:b/>
-        </w:rPr>
-        <w:t xml:space="preserve">throw </w:t>
-      </w:r>
-      <w:r>
-        <w:t xml:space="preserve">have </w:t>
-      </w:r>
-      <w:r>
-        <w:rPr>
-          <w:b/>
-        </w:rPr>
-        <w:t>falloff 5</w:t>
-      </w:r>
-      <w:r>
-        <w:t>.</w:t>
-      </w:r>
-    </w:p>
-    <w:p>
-      <w:pPr>
-        <w:ind w:left="720"/>
-      </w:pPr>
-    </w:p>
-    <w:p>
-      <w:pPr>
-        <w:ind w:left="720"/>
-      </w:pPr>
-    </w:p>
-    <w:p>
-      <w:pPr>
-        <w:ind w:left="720"/>
-      </w:pPr>
-    </w:p>
-    <w:p/>
-    <w:p>
-      <w:r>
-        <w:br w:type="page"/>
-      </w:r>
     </w:p>
     <w:p>
       <w:pPr>
@@ -5795,14 +6501,7 @@
       </w:r>
       <w:r>
         <w:br/>
-      </w:r>
-      <w:proofErr w:type="spellStart"/>
-      <w:r>
-        <w:t>Fortitude</w:t>
-      </w:r>
-      <w:proofErr w:type="spellEnd"/>
-      <w:r>
-        <w:t xml:space="preserve"> is one’s ability to resist pain or physical force. A common usage for this defiance is when an </w:t>
+        <w:t xml:space="preserve">Fortitude is one’s ability to resist pain or physical force. A common usage for this defiance is when an </w:t>
       </w:r>
       <w:bookmarkEnd w:id="31"/>
       <w:r>
@@ -5827,14 +6526,7 @@
       </w:r>
       <w:r>
         <w:br/>
-      </w:r>
-      <w:proofErr w:type="spellStart"/>
-      <w:r>
-        <w:t>Reflex</w:t>
-      </w:r>
-      <w:proofErr w:type="spellEnd"/>
-      <w:r>
-        <w:t xml:space="preserve"> is one’s ability to react mid action to a change in the situation instinctively. A good example of this is when an opponent dodges you when attacking; they roll dexterity and need to beat your reflex so that </w:t>
+        <w:t xml:space="preserve">Reflex is one’s ability to react mid action to a change in the situation instinctively. A good example of this is when an opponent dodges you when attacking; they roll dexterity and need to beat your reflex so that </w:t>
       </w:r>
       <w:proofErr w:type="gramStart"/>
       <w:r>
@@ -5862,14 +6554,7 @@
       </w:r>
       <w:r>
         <w:br/>
-      </w:r>
-      <w:proofErr w:type="spellStart"/>
-      <w:r>
-        <w:t>Willpower</w:t>
-      </w:r>
-      <w:proofErr w:type="spellEnd"/>
-      <w:r>
-        <w:t xml:space="preserve"> is one’s ability to control there our desires and temptations. The more willpower you have the hard it is for one to tempt you. This is not strictly related to physical desire, it could also be the temptation to give up, or give in to something like torture. Effectively you can consider it a more mental version of fortitude.</w:t>
+        <w:t>Willpower is one’s ability to control there our desires and temptations. The more willpower you have the hard it is for one to tempt you. This is not strictly related to physical desire, it could also be the temptation to give up, or give in to something like torture. Effectively you can consider it a more mental version of fortitude.</w:t>
       </w:r>
     </w:p>
     <w:p>
@@ -5890,14 +6575,7 @@
       </w:r>
       <w:r>
         <w:br/>
-      </w:r>
-      <w:proofErr w:type="spellStart"/>
-      <w:r>
-        <w:t>Reason</w:t>
-      </w:r>
-      <w:proofErr w:type="spellEnd"/>
-      <w:r>
-        <w:t xml:space="preserve"> is one’s ability not to be fooled. The hire this sick is the hard it is for others to directly fool you especially when you are directly questioning the information. Or your ability to tell what is real or fake. For example, any Illusion spell trying to fool someone will need to make a roll that is greater than one’s reason defiance to fool that character.</w:t>
+        <w:t>Reason is one’s ability not to be fooled. The hire this sick is the hard it is for others to directly fool you especially when you are directly questioning the information. Or your ability to tell what is real or fake. For example, any Illusion spell trying to fool someone will need to make a roll that is greater than one’s reason defiance to fool that character.</w:t>
       </w:r>
     </w:p>
     <w:p/>
@@ -5917,14 +6595,7 @@
       </w:r>
       <w:r>
         <w:br/>
-      </w:r>
-      <w:proofErr w:type="spellStart"/>
-      <w:r>
-        <w:t>Perception</w:t>
-      </w:r>
-      <w:proofErr w:type="spellEnd"/>
-      <w:r>
-        <w:t xml:space="preserve"> as a defiance is very much more like passive perception in most other games, while the search skill is more like your active perception. This defiance one’s natural ability to notice the things they’re not looking for.</w:t>
+        <w:t>Perception as a defiance is very much more like passive perception in most other games, while the search skill is more like your active perception. This defiance one’s natural ability to notice the things they’re not looking for.</w:t>
       </w:r>
     </w:p>
     <w:p>
@@ -5945,14 +6616,7 @@
       </w:r>
       <w:r>
         <w:br/>
-      </w:r>
-      <w:proofErr w:type="spellStart"/>
-      <w:r>
-        <w:t>Composure</w:t>
-      </w:r>
-      <w:proofErr w:type="spellEnd"/>
-      <w:r>
-        <w:t xml:space="preserve"> is how well you can hide your emotions and intentions. It is somewhat different from lying in that lying is active and deliberate. This is used when someone is not sure if you’re holding some information or if you look nervous or not. Lying directly requires an active deception role that is typically made against someone’s reason or perception when it relates to something that could otherwise see/hear/smell/taste/feel or reason out.</w:t>
+        <w:t>Composure is how well you can hide your emotions and intentions. It is somewhat different from lying in that lying is active and deliberate. This is used when someone is not sure if you’re holding some information or if you look nervous or not. Lying directly requires an active deception role that is typically made against someone’s reason or perception when it relates to something that could otherwise see/hear/smell/taste/feel or reason out.</w:t>
       </w:r>
     </w:p>
     <w:p>
@@ -7235,6 +7899,7 @@
   <w:style w:type="character" w:default="1" w:styleId="DefaultParagraphFont">
     <w:name w:val="Default Paragraph Font"/>
     <w:uiPriority w:val="1"/>
+    <w:semiHidden/>
     <w:unhideWhenUsed/>
   </w:style>
   <w:style w:type="table" w:default="1" w:styleId="TableNormal">
@@ -7444,6 +8109,95 @@
       <w:color w:val="0000FF" w:themeColor="hyperlink"/>
       <w:u w:val="single"/>
     </w:rPr>
+  </w:style>
+  <w:style w:type="table" w:styleId="TableGrid">
+    <w:name w:val="Table Grid"/>
+    <w:basedOn w:val="TableNormal"/>
+    <w:uiPriority w:val="59"/>
+    <w:rsid w:val="0081672E"/>
+    <w:tblPr>
+      <w:tblBorders>
+        <w:top w:val="single" w:sz="4" w:space="0" w:color="auto"/>
+        <w:left w:val="single" w:sz="4" w:space="0" w:color="auto"/>
+        <w:bottom w:val="single" w:sz="4" w:space="0" w:color="auto"/>
+        <w:right w:val="single" w:sz="4" w:space="0" w:color="auto"/>
+        <w:insideH w:val="single" w:sz="4" w:space="0" w:color="auto"/>
+        <w:insideV w:val="single" w:sz="4" w:space="0" w:color="auto"/>
+      </w:tblBorders>
+    </w:tblPr>
+  </w:style>
+  <w:style w:type="table" w:styleId="GridTable4">
+    <w:name w:val="Grid Table 4"/>
+    <w:basedOn w:val="TableNormal"/>
+    <w:uiPriority w:val="49"/>
+    <w:rsid w:val="0081672E"/>
+    <w:tblPr>
+      <w:tblStyleRowBandSize w:val="1"/>
+      <w:tblStyleColBandSize w:val="1"/>
+      <w:tblBorders>
+        <w:top w:val="single" w:sz="4" w:space="0" w:color="666666" w:themeColor="text1" w:themeTint="99"/>
+        <w:left w:val="single" w:sz="4" w:space="0" w:color="666666" w:themeColor="text1" w:themeTint="99"/>
+        <w:bottom w:val="single" w:sz="4" w:space="0" w:color="666666" w:themeColor="text1" w:themeTint="99"/>
+        <w:right w:val="single" w:sz="4" w:space="0" w:color="666666" w:themeColor="text1" w:themeTint="99"/>
+        <w:insideH w:val="single" w:sz="4" w:space="0" w:color="666666" w:themeColor="text1" w:themeTint="99"/>
+        <w:insideV w:val="single" w:sz="4" w:space="0" w:color="666666" w:themeColor="text1" w:themeTint="99"/>
+      </w:tblBorders>
+    </w:tblPr>
+    <w:tblStylePr w:type="firstRow">
+      <w:rPr>
+        <w:b/>
+        <w:bCs/>
+        <w:color w:val="FFFFFF" w:themeColor="background1"/>
+      </w:rPr>
+      <w:tblPr/>
+      <w:tcPr>
+        <w:tcBorders>
+          <w:top w:val="single" w:sz="4" w:space="0" w:color="000000" w:themeColor="text1"/>
+          <w:left w:val="single" w:sz="4" w:space="0" w:color="000000" w:themeColor="text1"/>
+          <w:bottom w:val="single" w:sz="4" w:space="0" w:color="000000" w:themeColor="text1"/>
+          <w:right w:val="single" w:sz="4" w:space="0" w:color="000000" w:themeColor="text1"/>
+          <w:insideH w:val="nil"/>
+          <w:insideV w:val="nil"/>
+        </w:tcBorders>
+        <w:shd w:val="clear" w:color="auto" w:fill="000000" w:themeFill="text1"/>
+      </w:tcPr>
+    </w:tblStylePr>
+    <w:tblStylePr w:type="lastRow">
+      <w:rPr>
+        <w:b/>
+        <w:bCs/>
+      </w:rPr>
+      <w:tblPr/>
+      <w:tcPr>
+        <w:tcBorders>
+          <w:top w:val="double" w:sz="4" w:space="0" w:color="000000" w:themeColor="text1"/>
+        </w:tcBorders>
+      </w:tcPr>
+    </w:tblStylePr>
+    <w:tblStylePr w:type="firstCol">
+      <w:rPr>
+        <w:b/>
+        <w:bCs/>
+      </w:rPr>
+    </w:tblStylePr>
+    <w:tblStylePr w:type="lastCol">
+      <w:rPr>
+        <w:b/>
+        <w:bCs/>
+      </w:rPr>
+    </w:tblStylePr>
+    <w:tblStylePr w:type="band1Vert">
+      <w:tblPr/>
+      <w:tcPr>
+        <w:shd w:val="clear" w:color="auto" w:fill="CCCCCC" w:themeFill="text1" w:themeFillTint="33"/>
+      </w:tcPr>
+    </w:tblStylePr>
+    <w:tblStylePr w:type="band1Horz">
+      <w:tblPr/>
+      <w:tcPr>
+        <w:shd w:val="clear" w:color="auto" w:fill="CCCCCC" w:themeFill="text1" w:themeFillTint="33"/>
+      </w:tcPr>
+    </w:tblStylePr>
   </w:style>
 </w:styles>
 </file>
@@ -7738,7 +8492,7 @@
 </file>
 
 <file path=customXml/itemProps1.xml><?xml version="1.0" encoding="utf-8"?>
-<ds:datastoreItem xmlns:ds="http://schemas.openxmlformats.org/officeDocument/2006/customXml" ds:itemID="{3CC6F9D4-21B9-474E-B39E-68371ECD9F89}">
+<ds:datastoreItem xmlns:ds="http://schemas.openxmlformats.org/officeDocument/2006/customXml" ds:itemID="{11BFF1EC-B517-4089-B3F2-049C31440343}">
   <ds:schemaRefs>
     <ds:schemaRef ds:uri="http://schemas.openxmlformats.org/officeDocument/2006/bibliography"/>
   </ds:schemaRefs>

</xml_diff>

<commit_message>
more work on range attacks
</commit_message>
<xml_diff>
--- a/rules/Melee_How_to_Play.docx
+++ b/rules/Melee_How_to_Play.docx
@@ -51,7 +51,7 @@
         </w:rPr>
         <w:fldChar w:fldCharType="separate"/>
       </w:r>
-      <w:hyperlink w:anchor="_Toc527663437" w:history="1">
+      <w:hyperlink w:anchor="_Toc527745066" w:history="1">
         <w:r>
           <w:rPr>
             <w:rStyle w:val="Hyperlink"/>
@@ -75,7 +75,7 @@
           <w:rPr>
             <w:noProof/>
           </w:rPr>
-          <w:instrText xml:space="preserve"> PAGEREF _Toc527663437 \h </w:instrText>
+          <w:instrText xml:space="preserve"> PAGEREF _Toc527745066 \h </w:instrText>
         </w:r>
         <w:r>
           <w:rPr>
@@ -115,7 +115,7 @@
           <w:lang w:eastAsia="en-US" w:bidi="ar-SA"/>
         </w:rPr>
       </w:pPr>
-      <w:hyperlink w:anchor="_Toc527663438" w:history="1">
+      <w:hyperlink w:anchor="_Toc527745067" w:history="1">
         <w:r>
           <w:rPr>
             <w:rStyle w:val="Hyperlink"/>
@@ -139,7 +139,7 @@
           <w:rPr>
             <w:noProof/>
           </w:rPr>
-          <w:instrText xml:space="preserve"> PAGEREF _Toc527663438 \h </w:instrText>
+          <w:instrText xml:space="preserve"> PAGEREF _Toc527745067 \h </w:instrText>
         </w:r>
         <w:r>
           <w:rPr>
@@ -172,1528 +172,6 @@
         <w:tabs>
           <w:tab w:val="right" w:leader="dot" w:pos="9962"/>
         </w:tabs>
-        <w:rPr>
-          <w:noProof/>
-        </w:rPr>
-      </w:pPr>
-      <w:hyperlink w:anchor="_Toc527663439" w:history="1">
-        <w:r>
-          <w:rPr>
-            <w:rStyle w:val="Hyperlink"/>
-            <w:noProof/>
-          </w:rPr>
-          <w:t>Key Terms</w:t>
-        </w:r>
-        <w:r>
-          <w:rPr>
-            <w:noProof/>
-          </w:rPr>
-          <w:tab/>
-        </w:r>
-        <w:r>
-          <w:rPr>
-            <w:noProof/>
-          </w:rPr>
-          <w:fldChar w:fldCharType="begin"/>
-        </w:r>
-        <w:r>
-          <w:rPr>
-            <w:noProof/>
-          </w:rPr>
-          <w:instrText xml:space="preserve"> PAGEREF _Toc527663439 \h </w:instrText>
-        </w:r>
-        <w:r>
-          <w:rPr>
-            <w:noProof/>
-          </w:rPr>
-        </w:r>
-        <w:r>
-          <w:rPr>
-            <w:noProof/>
-          </w:rPr>
-          <w:fldChar w:fldCharType="separate"/>
-        </w:r>
-        <w:r>
-          <w:rPr>
-            <w:noProof/>
-          </w:rPr>
-          <w:t>3</w:t>
-        </w:r>
-        <w:r>
-          <w:rPr>
-            <w:noProof/>
-          </w:rPr>
-          <w:fldChar w:fldCharType="end"/>
-        </w:r>
-      </w:hyperlink>
-    </w:p>
-    <w:p>
-      <w:pPr>
-        <w:pStyle w:val="TOC2"/>
-        <w:tabs>
-          <w:tab w:val="right" w:leader="dot" w:pos="9962"/>
-        </w:tabs>
-        <w:rPr>
-          <w:noProof/>
-        </w:rPr>
-      </w:pPr>
-      <w:hyperlink w:anchor="_Toc527663440" w:history="1">
-        <w:r>
-          <w:rPr>
-            <w:rStyle w:val="Hyperlink"/>
-            <w:noProof/>
-          </w:rPr>
-          <w:t>Combat Start</w:t>
-        </w:r>
-        <w:r>
-          <w:rPr>
-            <w:noProof/>
-          </w:rPr>
-          <w:tab/>
-        </w:r>
-        <w:r>
-          <w:rPr>
-            <w:noProof/>
-          </w:rPr>
-          <w:fldChar w:fldCharType="begin"/>
-        </w:r>
-        <w:r>
-          <w:rPr>
-            <w:noProof/>
-          </w:rPr>
-          <w:instrText xml:space="preserve"> PAGEREF _Toc527663440 \h </w:instrText>
-        </w:r>
-        <w:r>
-          <w:rPr>
-            <w:noProof/>
-          </w:rPr>
-        </w:r>
-        <w:r>
-          <w:rPr>
-            <w:noProof/>
-          </w:rPr>
-          <w:fldChar w:fldCharType="separate"/>
-        </w:r>
-        <w:r>
-          <w:rPr>
-            <w:noProof/>
-          </w:rPr>
-          <w:t>5</w:t>
-        </w:r>
-        <w:r>
-          <w:rPr>
-            <w:noProof/>
-          </w:rPr>
-          <w:fldChar w:fldCharType="end"/>
-        </w:r>
-      </w:hyperlink>
-    </w:p>
-    <w:p>
-      <w:pPr>
-        <w:pStyle w:val="TOC3"/>
-        <w:tabs>
-          <w:tab w:val="right" w:leader="dot" w:pos="9962"/>
-        </w:tabs>
-        <w:rPr>
-          <w:noProof/>
-        </w:rPr>
-      </w:pPr>
-      <w:hyperlink w:anchor="_Toc527663441" w:history="1">
-        <w:r>
-          <w:rPr>
-            <w:rStyle w:val="Hyperlink"/>
-            <w:noProof/>
-          </w:rPr>
-          <w:t>Determining Initiative</w:t>
-        </w:r>
-        <w:r>
-          <w:rPr>
-            <w:noProof/>
-          </w:rPr>
-          <w:tab/>
-        </w:r>
-        <w:r>
-          <w:rPr>
-            <w:noProof/>
-          </w:rPr>
-          <w:fldChar w:fldCharType="begin"/>
-        </w:r>
-        <w:r>
-          <w:rPr>
-            <w:noProof/>
-          </w:rPr>
-          <w:instrText xml:space="preserve"> PAGEREF _Toc527663441 \h </w:instrText>
-        </w:r>
-        <w:r>
-          <w:rPr>
-            <w:noProof/>
-          </w:rPr>
-        </w:r>
-        <w:r>
-          <w:rPr>
-            <w:noProof/>
-          </w:rPr>
-          <w:fldChar w:fldCharType="separate"/>
-        </w:r>
-        <w:r>
-          <w:rPr>
-            <w:noProof/>
-          </w:rPr>
-          <w:t>5</w:t>
-        </w:r>
-        <w:r>
-          <w:rPr>
-            <w:noProof/>
-          </w:rPr>
-          <w:fldChar w:fldCharType="end"/>
-        </w:r>
-      </w:hyperlink>
-    </w:p>
-    <w:p>
-      <w:pPr>
-        <w:pStyle w:val="TOC3"/>
-        <w:tabs>
-          <w:tab w:val="right" w:leader="dot" w:pos="9962"/>
-        </w:tabs>
-        <w:rPr>
-          <w:noProof/>
-        </w:rPr>
-      </w:pPr>
-      <w:hyperlink w:anchor="_Toc527663442" w:history="1">
-        <w:r>
-          <w:rPr>
-            <w:rStyle w:val="Hyperlink"/>
-            <w:noProof/>
-          </w:rPr>
-          <w:t>Determining Surprise Turn</w:t>
-        </w:r>
-        <w:r>
-          <w:rPr>
-            <w:noProof/>
-          </w:rPr>
-          <w:tab/>
-        </w:r>
-        <w:r>
-          <w:rPr>
-            <w:noProof/>
-          </w:rPr>
-          <w:fldChar w:fldCharType="begin"/>
-        </w:r>
-        <w:r>
-          <w:rPr>
-            <w:noProof/>
-          </w:rPr>
-          <w:instrText xml:space="preserve"> PAGEREF _Toc527663442 \h </w:instrText>
-        </w:r>
-        <w:r>
-          <w:rPr>
-            <w:noProof/>
-          </w:rPr>
-        </w:r>
-        <w:r>
-          <w:rPr>
-            <w:noProof/>
-          </w:rPr>
-          <w:fldChar w:fldCharType="separate"/>
-        </w:r>
-        <w:r>
-          <w:rPr>
-            <w:noProof/>
-          </w:rPr>
-          <w:t>5</w:t>
-        </w:r>
-        <w:r>
-          <w:rPr>
-            <w:noProof/>
-          </w:rPr>
-          <w:fldChar w:fldCharType="end"/>
-        </w:r>
-      </w:hyperlink>
-    </w:p>
-    <w:p>
-      <w:pPr>
-        <w:pStyle w:val="TOC2"/>
-        <w:tabs>
-          <w:tab w:val="right" w:leader="dot" w:pos="9962"/>
-        </w:tabs>
-        <w:rPr>
-          <w:noProof/>
-        </w:rPr>
-      </w:pPr>
-      <w:hyperlink w:anchor="_Toc527663443" w:history="1">
-        <w:r>
-          <w:rPr>
-            <w:rStyle w:val="Hyperlink"/>
-            <w:noProof/>
-          </w:rPr>
-          <w:t>Turn Order</w:t>
-        </w:r>
-        <w:r>
-          <w:rPr>
-            <w:noProof/>
-          </w:rPr>
-          <w:tab/>
-        </w:r>
-        <w:r>
-          <w:rPr>
-            <w:noProof/>
-          </w:rPr>
-          <w:fldChar w:fldCharType="begin"/>
-        </w:r>
-        <w:r>
-          <w:rPr>
-            <w:noProof/>
-          </w:rPr>
-          <w:instrText xml:space="preserve"> PAGEREF _Toc527663443 \h </w:instrText>
-        </w:r>
-        <w:r>
-          <w:rPr>
-            <w:noProof/>
-          </w:rPr>
-        </w:r>
-        <w:r>
-          <w:rPr>
-            <w:noProof/>
-          </w:rPr>
-          <w:fldChar w:fldCharType="separate"/>
-        </w:r>
-        <w:r>
-          <w:rPr>
-            <w:noProof/>
-          </w:rPr>
-          <w:t>5</w:t>
-        </w:r>
-        <w:r>
-          <w:rPr>
-            <w:noProof/>
-          </w:rPr>
-          <w:fldChar w:fldCharType="end"/>
-        </w:r>
-      </w:hyperlink>
-    </w:p>
-    <w:p>
-      <w:pPr>
-        <w:pStyle w:val="TOC3"/>
-        <w:tabs>
-          <w:tab w:val="right" w:leader="dot" w:pos="9962"/>
-        </w:tabs>
-        <w:rPr>
-          <w:noProof/>
-        </w:rPr>
-      </w:pPr>
-      <w:hyperlink w:anchor="_Toc527663444" w:history="1">
-        <w:r>
-          <w:rPr>
-            <w:rStyle w:val="Hyperlink"/>
-            <w:noProof/>
-          </w:rPr>
-          <w:t>Start phase</w:t>
-        </w:r>
-        <w:r>
-          <w:rPr>
-            <w:noProof/>
-          </w:rPr>
-          <w:tab/>
-        </w:r>
-        <w:r>
-          <w:rPr>
-            <w:noProof/>
-          </w:rPr>
-          <w:fldChar w:fldCharType="begin"/>
-        </w:r>
-        <w:r>
-          <w:rPr>
-            <w:noProof/>
-          </w:rPr>
-          <w:instrText xml:space="preserve"> PAGEREF _Toc527663444 \h </w:instrText>
-        </w:r>
-        <w:r>
-          <w:rPr>
-            <w:noProof/>
-          </w:rPr>
-        </w:r>
-        <w:r>
-          <w:rPr>
-            <w:noProof/>
-          </w:rPr>
-          <w:fldChar w:fldCharType="separate"/>
-        </w:r>
-        <w:r>
-          <w:rPr>
-            <w:noProof/>
-          </w:rPr>
-          <w:t>5</w:t>
-        </w:r>
-        <w:r>
-          <w:rPr>
-            <w:noProof/>
-          </w:rPr>
-          <w:fldChar w:fldCharType="end"/>
-        </w:r>
-      </w:hyperlink>
-    </w:p>
-    <w:p>
-      <w:pPr>
-        <w:pStyle w:val="TOC3"/>
-        <w:tabs>
-          <w:tab w:val="right" w:leader="dot" w:pos="9962"/>
-        </w:tabs>
-        <w:rPr>
-          <w:noProof/>
-        </w:rPr>
-      </w:pPr>
-      <w:hyperlink w:anchor="_Toc527663445" w:history="1">
-        <w:r>
-          <w:rPr>
-            <w:rStyle w:val="Hyperlink"/>
-            <w:noProof/>
-          </w:rPr>
-          <w:t>Selection phase</w:t>
-        </w:r>
-        <w:r>
-          <w:rPr>
-            <w:noProof/>
-          </w:rPr>
-          <w:tab/>
-        </w:r>
-        <w:r>
-          <w:rPr>
-            <w:noProof/>
-          </w:rPr>
-          <w:fldChar w:fldCharType="begin"/>
-        </w:r>
-        <w:r>
-          <w:rPr>
-            <w:noProof/>
-          </w:rPr>
-          <w:instrText xml:space="preserve"> PAGEREF _Toc527663445 \h </w:instrText>
-        </w:r>
-        <w:r>
-          <w:rPr>
-            <w:noProof/>
-          </w:rPr>
-        </w:r>
-        <w:r>
-          <w:rPr>
-            <w:noProof/>
-          </w:rPr>
-          <w:fldChar w:fldCharType="separate"/>
-        </w:r>
-        <w:r>
-          <w:rPr>
-            <w:noProof/>
-          </w:rPr>
-          <w:t>6</w:t>
-        </w:r>
-        <w:r>
-          <w:rPr>
-            <w:noProof/>
-          </w:rPr>
-          <w:fldChar w:fldCharType="end"/>
-        </w:r>
-      </w:hyperlink>
-    </w:p>
-    <w:p>
-      <w:pPr>
-        <w:pStyle w:val="TOC3"/>
-        <w:tabs>
-          <w:tab w:val="right" w:leader="dot" w:pos="9962"/>
-        </w:tabs>
-        <w:rPr>
-          <w:noProof/>
-        </w:rPr>
-      </w:pPr>
-      <w:hyperlink w:anchor="_Toc527663446" w:history="1">
-        <w:r>
-          <w:rPr>
-            <w:rStyle w:val="Hyperlink"/>
-            <w:noProof/>
-          </w:rPr>
-          <w:t>Fast Maneuver phase</w:t>
-        </w:r>
-        <w:r>
-          <w:rPr>
-            <w:noProof/>
-          </w:rPr>
-          <w:tab/>
-        </w:r>
-        <w:r>
-          <w:rPr>
-            <w:noProof/>
-          </w:rPr>
-          <w:fldChar w:fldCharType="begin"/>
-        </w:r>
-        <w:r>
-          <w:rPr>
-            <w:noProof/>
-          </w:rPr>
-          <w:instrText xml:space="preserve"> PAGEREF _Toc527663446 \h </w:instrText>
-        </w:r>
-        <w:r>
-          <w:rPr>
-            <w:noProof/>
-          </w:rPr>
-        </w:r>
-        <w:r>
-          <w:rPr>
-            <w:noProof/>
-          </w:rPr>
-          <w:fldChar w:fldCharType="separate"/>
-        </w:r>
-        <w:r>
-          <w:rPr>
-            <w:noProof/>
-          </w:rPr>
-          <w:t>6</w:t>
-        </w:r>
-        <w:r>
-          <w:rPr>
-            <w:noProof/>
-          </w:rPr>
-          <w:fldChar w:fldCharType="end"/>
-        </w:r>
-      </w:hyperlink>
-    </w:p>
-    <w:p>
-      <w:pPr>
-        <w:pStyle w:val="TOC3"/>
-        <w:tabs>
-          <w:tab w:val="right" w:leader="dot" w:pos="9962"/>
-        </w:tabs>
-        <w:rPr>
-          <w:noProof/>
-        </w:rPr>
-      </w:pPr>
-      <w:hyperlink w:anchor="_Toc527663447" w:history="1">
-        <w:r>
-          <w:rPr>
-            <w:rStyle w:val="Hyperlink"/>
-            <w:noProof/>
-          </w:rPr>
-          <w:t>Slow Maneuver phase</w:t>
-        </w:r>
-        <w:r>
-          <w:rPr>
-            <w:noProof/>
-          </w:rPr>
-          <w:tab/>
-        </w:r>
-        <w:r>
-          <w:rPr>
-            <w:noProof/>
-          </w:rPr>
-          <w:fldChar w:fldCharType="begin"/>
-        </w:r>
-        <w:r>
-          <w:rPr>
-            <w:noProof/>
-          </w:rPr>
-          <w:instrText xml:space="preserve"> PAGEREF _Toc527663447 \h </w:instrText>
-        </w:r>
-        <w:r>
-          <w:rPr>
-            <w:noProof/>
-          </w:rPr>
-        </w:r>
-        <w:r>
-          <w:rPr>
-            <w:noProof/>
-          </w:rPr>
-          <w:fldChar w:fldCharType="separate"/>
-        </w:r>
-        <w:r>
-          <w:rPr>
-            <w:noProof/>
-          </w:rPr>
-          <w:t>6</w:t>
-        </w:r>
-        <w:r>
-          <w:rPr>
-            <w:noProof/>
-          </w:rPr>
-          <w:fldChar w:fldCharType="end"/>
-        </w:r>
-      </w:hyperlink>
-    </w:p>
-    <w:p>
-      <w:pPr>
-        <w:pStyle w:val="TOC3"/>
-        <w:tabs>
-          <w:tab w:val="right" w:leader="dot" w:pos="9962"/>
-        </w:tabs>
-        <w:rPr>
-          <w:noProof/>
-        </w:rPr>
-      </w:pPr>
-      <w:hyperlink w:anchor="_Toc527663448" w:history="1">
-        <w:r>
-          <w:rPr>
-            <w:rStyle w:val="Hyperlink"/>
-            <w:noProof/>
-          </w:rPr>
-          <w:t>Ending phase</w:t>
-        </w:r>
-        <w:r>
-          <w:rPr>
-            <w:noProof/>
-          </w:rPr>
-          <w:tab/>
-        </w:r>
-        <w:r>
-          <w:rPr>
-            <w:noProof/>
-          </w:rPr>
-          <w:fldChar w:fldCharType="begin"/>
-        </w:r>
-        <w:r>
-          <w:rPr>
-            <w:noProof/>
-          </w:rPr>
-          <w:instrText xml:space="preserve"> PAGEREF _Toc527663448 \h </w:instrText>
-        </w:r>
-        <w:r>
-          <w:rPr>
-            <w:noProof/>
-          </w:rPr>
-        </w:r>
-        <w:r>
-          <w:rPr>
-            <w:noProof/>
-          </w:rPr>
-          <w:fldChar w:fldCharType="separate"/>
-        </w:r>
-        <w:r>
-          <w:rPr>
-            <w:noProof/>
-          </w:rPr>
-          <w:t>7</w:t>
-        </w:r>
-        <w:r>
-          <w:rPr>
-            <w:noProof/>
-          </w:rPr>
-          <w:fldChar w:fldCharType="end"/>
-        </w:r>
-      </w:hyperlink>
-    </w:p>
-    <w:p>
-      <w:pPr>
-        <w:pStyle w:val="TOC2"/>
-        <w:tabs>
-          <w:tab w:val="right" w:leader="dot" w:pos="9962"/>
-        </w:tabs>
-        <w:rPr>
-          <w:noProof/>
-        </w:rPr>
-      </w:pPr>
-      <w:hyperlink w:anchor="_Toc527663449" w:history="1">
-        <w:r>
-          <w:rPr>
-            <w:rStyle w:val="Hyperlink"/>
-            <w:noProof/>
-          </w:rPr>
-          <w:t>Movement</w:t>
-        </w:r>
-        <w:r>
-          <w:rPr>
-            <w:noProof/>
-          </w:rPr>
-          <w:tab/>
-        </w:r>
-        <w:r>
-          <w:rPr>
-            <w:noProof/>
-          </w:rPr>
-          <w:fldChar w:fldCharType="begin"/>
-        </w:r>
-        <w:r>
-          <w:rPr>
-            <w:noProof/>
-          </w:rPr>
-          <w:instrText xml:space="preserve"> PAGEREF _Toc527663449 \h </w:instrText>
-        </w:r>
-        <w:r>
-          <w:rPr>
-            <w:noProof/>
-          </w:rPr>
-        </w:r>
-        <w:r>
-          <w:rPr>
-            <w:noProof/>
-          </w:rPr>
-          <w:fldChar w:fldCharType="separate"/>
-        </w:r>
-        <w:r>
-          <w:rPr>
-            <w:noProof/>
-          </w:rPr>
-          <w:t>9</w:t>
-        </w:r>
-        <w:r>
-          <w:rPr>
-            <w:noProof/>
-          </w:rPr>
-          <w:fldChar w:fldCharType="end"/>
-        </w:r>
-      </w:hyperlink>
-    </w:p>
-    <w:p>
-      <w:pPr>
-        <w:pStyle w:val="TOC3"/>
-        <w:tabs>
-          <w:tab w:val="right" w:leader="dot" w:pos="9962"/>
-        </w:tabs>
-        <w:rPr>
-          <w:noProof/>
-        </w:rPr>
-      </w:pPr>
-      <w:hyperlink w:anchor="_Toc527663450" w:history="1">
-        <w:r>
-          <w:rPr>
-            <w:rStyle w:val="Hyperlink"/>
-            <w:noProof/>
-          </w:rPr>
-          <w:t>Movement Order</w:t>
-        </w:r>
-        <w:r>
-          <w:rPr>
-            <w:noProof/>
-          </w:rPr>
-          <w:tab/>
-        </w:r>
-        <w:r>
-          <w:rPr>
-            <w:noProof/>
-          </w:rPr>
-          <w:fldChar w:fldCharType="begin"/>
-        </w:r>
-        <w:r>
-          <w:rPr>
-            <w:noProof/>
-          </w:rPr>
-          <w:instrText xml:space="preserve"> PAGEREF _Toc527663450 \h </w:instrText>
-        </w:r>
-        <w:r>
-          <w:rPr>
-            <w:noProof/>
-          </w:rPr>
-        </w:r>
-        <w:r>
-          <w:rPr>
-            <w:noProof/>
-          </w:rPr>
-          <w:fldChar w:fldCharType="separate"/>
-        </w:r>
-        <w:r>
-          <w:rPr>
-            <w:noProof/>
-          </w:rPr>
-          <w:t>9</w:t>
-        </w:r>
-        <w:r>
-          <w:rPr>
-            <w:noProof/>
-          </w:rPr>
-          <w:fldChar w:fldCharType="end"/>
-        </w:r>
-      </w:hyperlink>
-    </w:p>
-    <w:p>
-      <w:pPr>
-        <w:pStyle w:val="TOC3"/>
-        <w:tabs>
-          <w:tab w:val="right" w:leader="dot" w:pos="9962"/>
-        </w:tabs>
-        <w:rPr>
-          <w:noProof/>
-        </w:rPr>
-      </w:pPr>
-      <w:hyperlink w:anchor="_Toc527663451" w:history="1">
-        <w:r>
-          <w:rPr>
-            <w:rStyle w:val="Hyperlink"/>
-            <w:noProof/>
-          </w:rPr>
-          <w:t>Increasing and Decreasing movement.</w:t>
-        </w:r>
-        <w:r>
-          <w:rPr>
-            <w:noProof/>
-          </w:rPr>
-          <w:tab/>
-        </w:r>
-        <w:r>
-          <w:rPr>
-            <w:noProof/>
-          </w:rPr>
-          <w:fldChar w:fldCharType="begin"/>
-        </w:r>
-        <w:r>
-          <w:rPr>
-            <w:noProof/>
-          </w:rPr>
-          <w:instrText xml:space="preserve"> PAGEREF _Toc527663451 \h </w:instrText>
-        </w:r>
-        <w:r>
-          <w:rPr>
-            <w:noProof/>
-          </w:rPr>
-        </w:r>
-        <w:r>
-          <w:rPr>
-            <w:noProof/>
-          </w:rPr>
-          <w:fldChar w:fldCharType="separate"/>
-        </w:r>
-        <w:r>
-          <w:rPr>
-            <w:noProof/>
-          </w:rPr>
-          <w:t>9</w:t>
-        </w:r>
-        <w:r>
-          <w:rPr>
-            <w:noProof/>
-          </w:rPr>
-          <w:fldChar w:fldCharType="end"/>
-        </w:r>
-      </w:hyperlink>
-    </w:p>
-    <w:p>
-      <w:pPr>
-        <w:pStyle w:val="TOC3"/>
-        <w:tabs>
-          <w:tab w:val="right" w:leader="dot" w:pos="9962"/>
-        </w:tabs>
-        <w:rPr>
-          <w:noProof/>
-        </w:rPr>
-      </w:pPr>
-      <w:hyperlink w:anchor="_Toc527663452" w:history="1">
-        <w:r>
-          <w:rPr>
-            <w:rStyle w:val="Hyperlink"/>
-            <w:noProof/>
-          </w:rPr>
-          <w:t>Force Movement and Knock back.</w:t>
-        </w:r>
-        <w:r>
-          <w:rPr>
-            <w:noProof/>
-          </w:rPr>
-          <w:tab/>
-        </w:r>
-        <w:r>
-          <w:rPr>
-            <w:noProof/>
-          </w:rPr>
-          <w:fldChar w:fldCharType="begin"/>
-        </w:r>
-        <w:r>
-          <w:rPr>
-            <w:noProof/>
-          </w:rPr>
-          <w:instrText xml:space="preserve"> PAGEREF _Toc527663452 \h </w:instrText>
-        </w:r>
-        <w:r>
-          <w:rPr>
-            <w:noProof/>
-          </w:rPr>
-        </w:r>
-        <w:r>
-          <w:rPr>
-            <w:noProof/>
-          </w:rPr>
-          <w:fldChar w:fldCharType="separate"/>
-        </w:r>
-        <w:r>
-          <w:rPr>
-            <w:noProof/>
-          </w:rPr>
-          <w:t>9</w:t>
-        </w:r>
-        <w:r>
-          <w:rPr>
-            <w:noProof/>
-          </w:rPr>
-          <w:fldChar w:fldCharType="end"/>
-        </w:r>
-      </w:hyperlink>
-    </w:p>
-    <w:p>
-      <w:pPr>
-        <w:pStyle w:val="TOC3"/>
-        <w:tabs>
-          <w:tab w:val="right" w:leader="dot" w:pos="9962"/>
-        </w:tabs>
-        <w:rPr>
-          <w:noProof/>
-        </w:rPr>
-      </w:pPr>
-      <w:hyperlink w:anchor="_Toc527663453" w:history="1">
-        <w:r>
-          <w:rPr>
-            <w:rStyle w:val="Hyperlink"/>
-            <w:noProof/>
-          </w:rPr>
-          <w:t>Force Movement into Walls and Objects</w:t>
-        </w:r>
-        <w:r>
-          <w:rPr>
-            <w:noProof/>
-          </w:rPr>
-          <w:tab/>
-        </w:r>
-        <w:r>
-          <w:rPr>
-            <w:noProof/>
-          </w:rPr>
-          <w:fldChar w:fldCharType="begin"/>
-        </w:r>
-        <w:r>
-          <w:rPr>
-            <w:noProof/>
-          </w:rPr>
-          <w:instrText xml:space="preserve"> PAGEREF _Toc527663453 \h </w:instrText>
-        </w:r>
-        <w:r>
-          <w:rPr>
-            <w:noProof/>
-          </w:rPr>
-        </w:r>
-        <w:r>
-          <w:rPr>
-            <w:noProof/>
-          </w:rPr>
-          <w:fldChar w:fldCharType="separate"/>
-        </w:r>
-        <w:r>
-          <w:rPr>
-            <w:noProof/>
-          </w:rPr>
-          <w:t>9</w:t>
-        </w:r>
-        <w:r>
-          <w:rPr>
-            <w:noProof/>
-          </w:rPr>
-          <w:fldChar w:fldCharType="end"/>
-        </w:r>
-      </w:hyperlink>
-    </w:p>
-    <w:p>
-      <w:pPr>
-        <w:pStyle w:val="TOC2"/>
-        <w:tabs>
-          <w:tab w:val="right" w:leader="dot" w:pos="9962"/>
-        </w:tabs>
-        <w:rPr>
-          <w:noProof/>
-        </w:rPr>
-      </w:pPr>
-      <w:hyperlink w:anchor="_Toc527663454" w:history="1">
-        <w:r>
-          <w:rPr>
-            <w:rStyle w:val="Hyperlink"/>
-            <w:noProof/>
-          </w:rPr>
-          <w:t>Maneuvers</w:t>
-        </w:r>
-        <w:r>
-          <w:rPr>
-            <w:noProof/>
-          </w:rPr>
-          <w:tab/>
-        </w:r>
-        <w:r>
-          <w:rPr>
-            <w:noProof/>
-          </w:rPr>
-          <w:fldChar w:fldCharType="begin"/>
-        </w:r>
-        <w:r>
-          <w:rPr>
-            <w:noProof/>
-          </w:rPr>
-          <w:instrText xml:space="preserve"> PAGEREF _Toc527663454 \h </w:instrText>
-        </w:r>
-        <w:r>
-          <w:rPr>
-            <w:noProof/>
-          </w:rPr>
-        </w:r>
-        <w:r>
-          <w:rPr>
-            <w:noProof/>
-          </w:rPr>
-          <w:fldChar w:fldCharType="separate"/>
-        </w:r>
-        <w:r>
-          <w:rPr>
-            <w:noProof/>
-          </w:rPr>
-          <w:t>10</w:t>
-        </w:r>
-        <w:r>
-          <w:rPr>
-            <w:noProof/>
-          </w:rPr>
-          <w:fldChar w:fldCharType="end"/>
-        </w:r>
-      </w:hyperlink>
-    </w:p>
-    <w:p>
-      <w:pPr>
-        <w:pStyle w:val="TOC3"/>
-        <w:tabs>
-          <w:tab w:val="right" w:leader="dot" w:pos="9962"/>
-        </w:tabs>
-        <w:rPr>
-          <w:noProof/>
-        </w:rPr>
-      </w:pPr>
-      <w:hyperlink w:anchor="_Toc527663455" w:history="1">
-        <w:r>
-          <w:rPr>
-            <w:rStyle w:val="Hyperlink"/>
-            <w:noProof/>
-          </w:rPr>
-          <w:t>Free Maneuvers</w:t>
-        </w:r>
-        <w:r>
-          <w:rPr>
-            <w:noProof/>
-          </w:rPr>
-          <w:tab/>
-        </w:r>
-        <w:r>
-          <w:rPr>
-            <w:noProof/>
-          </w:rPr>
-          <w:fldChar w:fldCharType="begin"/>
-        </w:r>
-        <w:r>
-          <w:rPr>
-            <w:noProof/>
-          </w:rPr>
-          <w:instrText xml:space="preserve"> PAGEREF _Toc527663455 \h </w:instrText>
-        </w:r>
-        <w:r>
-          <w:rPr>
-            <w:noProof/>
-          </w:rPr>
-        </w:r>
-        <w:r>
-          <w:rPr>
-            <w:noProof/>
-          </w:rPr>
-          <w:fldChar w:fldCharType="separate"/>
-        </w:r>
-        <w:r>
-          <w:rPr>
-            <w:noProof/>
-          </w:rPr>
-          <w:t>10</w:t>
-        </w:r>
-        <w:r>
-          <w:rPr>
-            <w:noProof/>
-          </w:rPr>
-          <w:fldChar w:fldCharType="end"/>
-        </w:r>
-      </w:hyperlink>
-    </w:p>
-    <w:p>
-      <w:pPr>
-        <w:pStyle w:val="TOC3"/>
-        <w:tabs>
-          <w:tab w:val="right" w:leader="dot" w:pos="9962"/>
-        </w:tabs>
-        <w:rPr>
-          <w:noProof/>
-        </w:rPr>
-      </w:pPr>
-      <w:hyperlink w:anchor="_Toc527663456" w:history="1">
-        <w:r>
-          <w:rPr>
-            <w:rStyle w:val="Hyperlink"/>
-            <w:noProof/>
-          </w:rPr>
-          <w:t>The General Maneuver List</w:t>
-        </w:r>
-        <w:r>
-          <w:rPr>
-            <w:noProof/>
-          </w:rPr>
-          <w:tab/>
-        </w:r>
-        <w:r>
-          <w:rPr>
-            <w:noProof/>
-          </w:rPr>
-          <w:fldChar w:fldCharType="begin"/>
-        </w:r>
-        <w:r>
-          <w:rPr>
-            <w:noProof/>
-          </w:rPr>
-          <w:instrText xml:space="preserve"> PAGEREF _Toc527663456 \h </w:instrText>
-        </w:r>
-        <w:r>
-          <w:rPr>
-            <w:noProof/>
-          </w:rPr>
-        </w:r>
-        <w:r>
-          <w:rPr>
-            <w:noProof/>
-          </w:rPr>
-          <w:fldChar w:fldCharType="separate"/>
-        </w:r>
-        <w:r>
-          <w:rPr>
-            <w:noProof/>
-          </w:rPr>
-          <w:t>10</w:t>
-        </w:r>
-        <w:r>
-          <w:rPr>
-            <w:noProof/>
-          </w:rPr>
-          <w:fldChar w:fldCharType="end"/>
-        </w:r>
-      </w:hyperlink>
-    </w:p>
-    <w:p>
-      <w:pPr>
-        <w:pStyle w:val="TOC3"/>
-        <w:tabs>
-          <w:tab w:val="right" w:leader="dot" w:pos="9962"/>
-        </w:tabs>
-        <w:rPr>
-          <w:noProof/>
-        </w:rPr>
-      </w:pPr>
-      <w:hyperlink w:anchor="_Toc527663457" w:history="1">
-        <w:r>
-          <w:rPr>
-            <w:rStyle w:val="Hyperlink"/>
-            <w:noProof/>
-          </w:rPr>
-          <w:t>Attacks</w:t>
-        </w:r>
-        <w:r>
-          <w:rPr>
-            <w:noProof/>
-          </w:rPr>
-          <w:tab/>
-        </w:r>
-        <w:r>
-          <w:rPr>
-            <w:noProof/>
-          </w:rPr>
-          <w:fldChar w:fldCharType="begin"/>
-        </w:r>
-        <w:r>
-          <w:rPr>
-            <w:noProof/>
-          </w:rPr>
-          <w:instrText xml:space="preserve"> PAGEREF _Toc527663457 \h </w:instrText>
-        </w:r>
-        <w:r>
-          <w:rPr>
-            <w:noProof/>
-          </w:rPr>
-        </w:r>
-        <w:r>
-          <w:rPr>
-            <w:noProof/>
-          </w:rPr>
-          <w:fldChar w:fldCharType="separate"/>
-        </w:r>
-        <w:r>
-          <w:rPr>
-            <w:noProof/>
-          </w:rPr>
-          <w:t>10</w:t>
-        </w:r>
-        <w:r>
-          <w:rPr>
-            <w:noProof/>
-          </w:rPr>
-          <w:fldChar w:fldCharType="end"/>
-        </w:r>
-      </w:hyperlink>
-    </w:p>
-    <w:p>
-      <w:pPr>
-        <w:pStyle w:val="TOC3"/>
-        <w:tabs>
-          <w:tab w:val="right" w:leader="dot" w:pos="9962"/>
-        </w:tabs>
-        <w:rPr>
-          <w:noProof/>
-        </w:rPr>
-      </w:pPr>
-      <w:hyperlink w:anchor="_Toc527663458" w:history="1">
-        <w:r>
-          <w:rPr>
-            <w:rStyle w:val="Hyperlink"/>
-            <w:noProof/>
-          </w:rPr>
-          <w:t>Actions</w:t>
-        </w:r>
-        <w:r>
-          <w:rPr>
-            <w:noProof/>
-          </w:rPr>
-          <w:tab/>
-        </w:r>
-        <w:r>
-          <w:rPr>
-            <w:noProof/>
-          </w:rPr>
-          <w:fldChar w:fldCharType="begin"/>
-        </w:r>
-        <w:r>
-          <w:rPr>
-            <w:noProof/>
-          </w:rPr>
-          <w:instrText xml:space="preserve"> PAGEREF _Toc527663458 \h </w:instrText>
-        </w:r>
-        <w:r>
-          <w:rPr>
-            <w:noProof/>
-          </w:rPr>
-        </w:r>
-        <w:r>
-          <w:rPr>
-            <w:noProof/>
-          </w:rPr>
-          <w:fldChar w:fldCharType="separate"/>
-        </w:r>
-        <w:r>
-          <w:rPr>
-            <w:noProof/>
-          </w:rPr>
-          <w:t>11</w:t>
-        </w:r>
-        <w:r>
-          <w:rPr>
-            <w:noProof/>
-          </w:rPr>
-          <w:fldChar w:fldCharType="end"/>
-        </w:r>
-      </w:hyperlink>
-    </w:p>
-    <w:p>
-      <w:pPr>
-        <w:pStyle w:val="TOC2"/>
-        <w:tabs>
-          <w:tab w:val="right" w:leader="dot" w:pos="9962"/>
-        </w:tabs>
-        <w:rPr>
-          <w:noProof/>
-        </w:rPr>
-      </w:pPr>
-      <w:hyperlink w:anchor="_Toc527663459" w:history="1">
-        <w:r>
-          <w:rPr>
-            <w:rStyle w:val="Hyperlink"/>
-            <w:noProof/>
-          </w:rPr>
-          <w:t>The Stats</w:t>
-        </w:r>
-        <w:r>
-          <w:rPr>
-            <w:noProof/>
-          </w:rPr>
-          <w:tab/>
-        </w:r>
-        <w:r>
-          <w:rPr>
-            <w:noProof/>
-          </w:rPr>
-          <w:fldChar w:fldCharType="begin"/>
-        </w:r>
-        <w:r>
-          <w:rPr>
-            <w:noProof/>
-          </w:rPr>
-          <w:instrText xml:space="preserve"> PAGEREF _Toc527663459 \h </w:instrText>
-        </w:r>
-        <w:r>
-          <w:rPr>
-            <w:noProof/>
-          </w:rPr>
-        </w:r>
-        <w:r>
-          <w:rPr>
-            <w:noProof/>
-          </w:rPr>
-          <w:fldChar w:fldCharType="separate"/>
-        </w:r>
-        <w:r>
-          <w:rPr>
-            <w:noProof/>
-          </w:rPr>
-          <w:t>12</w:t>
-        </w:r>
-        <w:r>
-          <w:rPr>
-            <w:noProof/>
-          </w:rPr>
-          <w:fldChar w:fldCharType="end"/>
-        </w:r>
-      </w:hyperlink>
-    </w:p>
-    <w:p>
-      <w:pPr>
-        <w:pStyle w:val="TOC3"/>
-        <w:tabs>
-          <w:tab w:val="right" w:leader="dot" w:pos="9962"/>
-        </w:tabs>
-        <w:rPr>
-          <w:noProof/>
-        </w:rPr>
-      </w:pPr>
-      <w:hyperlink w:anchor="_Toc527663460" w:history="1">
-        <w:r>
-          <w:rPr>
-            <w:rStyle w:val="Hyperlink"/>
-            <w:noProof/>
-          </w:rPr>
-          <w:t>Attributes</w:t>
-        </w:r>
-        <w:r>
-          <w:rPr>
-            <w:noProof/>
-          </w:rPr>
-          <w:tab/>
-        </w:r>
-        <w:r>
-          <w:rPr>
-            <w:noProof/>
-          </w:rPr>
-          <w:fldChar w:fldCharType="begin"/>
-        </w:r>
-        <w:r>
-          <w:rPr>
-            <w:noProof/>
-          </w:rPr>
-          <w:instrText xml:space="preserve"> PAGEREF _Toc527663460 \h </w:instrText>
-        </w:r>
-        <w:r>
-          <w:rPr>
-            <w:noProof/>
-          </w:rPr>
-        </w:r>
-        <w:r>
-          <w:rPr>
-            <w:noProof/>
-          </w:rPr>
-          <w:fldChar w:fldCharType="separate"/>
-        </w:r>
-        <w:r>
-          <w:rPr>
-            <w:noProof/>
-          </w:rPr>
-          <w:t>12</w:t>
-        </w:r>
-        <w:r>
-          <w:rPr>
-            <w:noProof/>
-          </w:rPr>
-          <w:fldChar w:fldCharType="end"/>
-        </w:r>
-      </w:hyperlink>
-    </w:p>
-    <w:p>
-      <w:pPr>
-        <w:pStyle w:val="TOC3"/>
-        <w:tabs>
-          <w:tab w:val="right" w:leader="dot" w:pos="9962"/>
-        </w:tabs>
-        <w:rPr>
-          <w:noProof/>
-        </w:rPr>
-      </w:pPr>
-      <w:hyperlink w:anchor="_Toc527663461" w:history="1">
-        <w:r>
-          <w:rPr>
-            <w:rStyle w:val="Hyperlink"/>
-            <w:noProof/>
-          </w:rPr>
-          <w:t>Defiances</w:t>
-        </w:r>
-        <w:r>
-          <w:rPr>
-            <w:noProof/>
-          </w:rPr>
-          <w:tab/>
-        </w:r>
-        <w:r>
-          <w:rPr>
-            <w:noProof/>
-          </w:rPr>
-          <w:fldChar w:fldCharType="begin"/>
-        </w:r>
-        <w:r>
-          <w:rPr>
-            <w:noProof/>
-          </w:rPr>
-          <w:instrText xml:space="preserve"> PAGEREF _Toc527663461 \h </w:instrText>
-        </w:r>
-        <w:r>
-          <w:rPr>
-            <w:noProof/>
-          </w:rPr>
-        </w:r>
-        <w:r>
-          <w:rPr>
-            <w:noProof/>
-          </w:rPr>
-          <w:fldChar w:fldCharType="separate"/>
-        </w:r>
-        <w:r>
-          <w:rPr>
-            <w:noProof/>
-          </w:rPr>
-          <w:t>13</w:t>
-        </w:r>
-        <w:r>
-          <w:rPr>
-            <w:noProof/>
-          </w:rPr>
-          <w:fldChar w:fldCharType="end"/>
-        </w:r>
-      </w:hyperlink>
-    </w:p>
-    <w:p>
-      <w:pPr>
-        <w:pStyle w:val="TOC3"/>
-        <w:tabs>
-          <w:tab w:val="right" w:leader="dot" w:pos="9962"/>
-        </w:tabs>
-        <w:rPr>
-          <w:noProof/>
-        </w:rPr>
-      </w:pPr>
-      <w:hyperlink w:anchor="_Toc527663462" w:history="1">
-        <w:r>
-          <w:rPr>
-            <w:rStyle w:val="Hyperlink"/>
-            <w:noProof/>
-          </w:rPr>
-          <w:t>Skills</w:t>
-        </w:r>
-        <w:r>
-          <w:rPr>
-            <w:noProof/>
-          </w:rPr>
-          <w:tab/>
-        </w:r>
-        <w:r>
-          <w:rPr>
-            <w:noProof/>
-          </w:rPr>
-          <w:fldChar w:fldCharType="begin"/>
-        </w:r>
-        <w:r>
-          <w:rPr>
-            <w:noProof/>
-          </w:rPr>
-          <w:instrText xml:space="preserve"> PAGEREF _Toc527663462 \h </w:instrText>
-        </w:r>
-        <w:r>
-          <w:rPr>
-            <w:noProof/>
-          </w:rPr>
-        </w:r>
-        <w:r>
-          <w:rPr>
-            <w:noProof/>
-          </w:rPr>
-          <w:fldChar w:fldCharType="separate"/>
-        </w:r>
-        <w:r>
-          <w:rPr>
-            <w:noProof/>
-          </w:rPr>
-          <w:t>14</w:t>
-        </w:r>
-        <w:r>
-          <w:rPr>
-            <w:noProof/>
-          </w:rPr>
-          <w:fldChar w:fldCharType="end"/>
-        </w:r>
-      </w:hyperlink>
-    </w:p>
-    <w:p>
-      <w:pPr>
-        <w:pStyle w:val="TOC3"/>
-        <w:tabs>
-          <w:tab w:val="right" w:leader="dot" w:pos="9962"/>
-        </w:tabs>
-        <w:rPr>
-          <w:noProof/>
-        </w:rPr>
-      </w:pPr>
-      <w:hyperlink w:anchor="_Toc527663463" w:history="1">
-        <w:r>
-          <w:rPr>
-            <w:rStyle w:val="Hyperlink"/>
-            <w:noProof/>
-          </w:rPr>
-          <w:t>Other Stats</w:t>
-        </w:r>
-        <w:r>
-          <w:rPr>
-            <w:noProof/>
-          </w:rPr>
-          <w:tab/>
-        </w:r>
-        <w:r>
-          <w:rPr>
-            <w:noProof/>
-          </w:rPr>
-          <w:fldChar w:fldCharType="begin"/>
-        </w:r>
-        <w:r>
-          <w:rPr>
-            <w:noProof/>
-          </w:rPr>
-          <w:instrText xml:space="preserve"> PAGEREF _Toc527663463 \h </w:instrText>
-        </w:r>
-        <w:r>
-          <w:rPr>
-            <w:noProof/>
-          </w:rPr>
-        </w:r>
-        <w:r>
-          <w:rPr>
-            <w:noProof/>
-          </w:rPr>
-          <w:fldChar w:fldCharType="separate"/>
-        </w:r>
-        <w:r>
-          <w:rPr>
-            <w:noProof/>
-          </w:rPr>
-          <w:t>15</w:t>
-        </w:r>
-        <w:r>
-          <w:rPr>
-            <w:noProof/>
-          </w:rPr>
-          <w:fldChar w:fldCharType="end"/>
-        </w:r>
-      </w:hyperlink>
-    </w:p>
-    <w:p>
-      <w:pPr>
-        <w:pStyle w:val="TOC1"/>
         <w:rPr>
           <w:rFonts w:asciiTheme="minorHAnsi" w:eastAsiaTheme="minorEastAsia" w:hAnsiTheme="minorHAnsi" w:cstheme="minorBidi"/>
           <w:noProof/>
@@ -1704,13 +182,13 @@
           <w:lang w:eastAsia="en-US" w:bidi="ar-SA"/>
         </w:rPr>
       </w:pPr>
-      <w:hyperlink w:anchor="_Toc527663464" w:history="1">
+      <w:hyperlink w:anchor="_Toc527745068" w:history="1">
         <w:r>
           <w:rPr>
             <w:rStyle w:val="Hyperlink"/>
             <w:noProof/>
           </w:rPr>
-          <w:t>The Player Character</w:t>
+          <w:t>Key Terms</w:t>
         </w:r>
         <w:r>
           <w:rPr>
@@ -1728,7 +206,7 @@
           <w:rPr>
             <w:noProof/>
           </w:rPr>
-          <w:instrText xml:space="preserve"> PAGEREF _Toc527663464 \h </w:instrText>
+          <w:instrText xml:space="preserve"> PAGEREF _Toc527745068 \h </w:instrText>
         </w:r>
         <w:r>
           <w:rPr>
@@ -1745,7 +223,7 @@
           <w:rPr>
             <w:noProof/>
           </w:rPr>
-          <w:t>16</w:t>
+          <w:t>3</w:t>
         </w:r>
         <w:r>
           <w:rPr>
@@ -1757,7 +235,10 @@
     </w:p>
     <w:p>
       <w:pPr>
-        <w:pStyle w:val="TOC1"/>
+        <w:pStyle w:val="TOC2"/>
+        <w:tabs>
+          <w:tab w:val="right" w:leader="dot" w:pos="9962"/>
+        </w:tabs>
         <w:rPr>
           <w:rFonts w:asciiTheme="minorHAnsi" w:eastAsiaTheme="minorEastAsia" w:hAnsiTheme="minorHAnsi" w:cstheme="minorBidi"/>
           <w:noProof/>
@@ -1768,13 +249,13 @@
           <w:lang w:eastAsia="en-US" w:bidi="ar-SA"/>
         </w:rPr>
       </w:pPr>
-      <w:hyperlink w:anchor="_Toc527663465" w:history="1">
+      <w:hyperlink w:anchor="_Toc527745069" w:history="1">
         <w:r>
           <w:rPr>
             <w:rStyle w:val="Hyperlink"/>
             <w:noProof/>
           </w:rPr>
-          <w:t>Classes</w:t>
+          <w:t>Combat Start</w:t>
         </w:r>
         <w:r>
           <w:rPr>
@@ -1792,7 +273,7 @@
           <w:rPr>
             <w:noProof/>
           </w:rPr>
-          <w:instrText xml:space="preserve"> PAGEREF _Toc527663465 \h </w:instrText>
+          <w:instrText xml:space="preserve"> PAGEREF _Toc527745069 \h </w:instrText>
         </w:r>
         <w:r>
           <w:rPr>
@@ -1809,7 +290,7 @@
           <w:rPr>
             <w:noProof/>
           </w:rPr>
-          <w:t>17</w:t>
+          <w:t>5</w:t>
         </w:r>
         <w:r>
           <w:rPr>
@@ -1821,7 +302,10 @@
     </w:p>
     <w:p>
       <w:pPr>
-        <w:pStyle w:val="TOC1"/>
+        <w:pStyle w:val="TOC3"/>
+        <w:tabs>
+          <w:tab w:val="right" w:leader="dot" w:pos="9962"/>
+        </w:tabs>
         <w:rPr>
           <w:rFonts w:asciiTheme="minorHAnsi" w:eastAsiaTheme="minorEastAsia" w:hAnsiTheme="minorHAnsi" w:cstheme="minorBidi"/>
           <w:noProof/>
@@ -1832,12 +316,1745 @@
           <w:lang w:eastAsia="en-US" w:bidi="ar-SA"/>
         </w:rPr>
       </w:pPr>
-      <w:hyperlink w:anchor="_Toc527663466" w:history="1">
+      <w:hyperlink w:anchor="_Toc527745070" w:history="1">
         <w:r>
           <w:rPr>
             <w:rStyle w:val="Hyperlink"/>
             <w:noProof/>
           </w:rPr>
+          <w:t>Determining Initiative</w:t>
+        </w:r>
+        <w:r>
+          <w:rPr>
+            <w:noProof/>
+          </w:rPr>
+          <w:tab/>
+        </w:r>
+        <w:r>
+          <w:rPr>
+            <w:noProof/>
+          </w:rPr>
+          <w:fldChar w:fldCharType="begin"/>
+        </w:r>
+        <w:r>
+          <w:rPr>
+            <w:noProof/>
+          </w:rPr>
+          <w:instrText xml:space="preserve"> PAGEREF _Toc527745070 \h </w:instrText>
+        </w:r>
+        <w:r>
+          <w:rPr>
+            <w:noProof/>
+          </w:rPr>
+        </w:r>
+        <w:r>
+          <w:rPr>
+            <w:noProof/>
+          </w:rPr>
+          <w:fldChar w:fldCharType="separate"/>
+        </w:r>
+        <w:r>
+          <w:rPr>
+            <w:noProof/>
+          </w:rPr>
+          <w:t>5</w:t>
+        </w:r>
+        <w:r>
+          <w:rPr>
+            <w:noProof/>
+          </w:rPr>
+          <w:fldChar w:fldCharType="end"/>
+        </w:r>
+      </w:hyperlink>
+    </w:p>
+    <w:p>
+      <w:pPr>
+        <w:pStyle w:val="TOC3"/>
+        <w:tabs>
+          <w:tab w:val="right" w:leader="dot" w:pos="9962"/>
+        </w:tabs>
+        <w:rPr>
+          <w:rFonts w:asciiTheme="minorHAnsi" w:eastAsiaTheme="minorEastAsia" w:hAnsiTheme="minorHAnsi" w:cstheme="minorBidi"/>
+          <w:noProof/>
+          <w:color w:val="auto"/>
+          <w:kern w:val="0"/>
+          <w:sz w:val="22"/>
+          <w:szCs w:val="22"/>
+          <w:lang w:eastAsia="en-US" w:bidi="ar-SA"/>
+        </w:rPr>
+      </w:pPr>
+      <w:hyperlink w:anchor="_Toc527745071" w:history="1">
+        <w:r>
+          <w:rPr>
+            <w:rStyle w:val="Hyperlink"/>
+            <w:noProof/>
+          </w:rPr>
+          <w:t>Determining Surprise Turn</w:t>
+        </w:r>
+        <w:r>
+          <w:rPr>
+            <w:noProof/>
+          </w:rPr>
+          <w:tab/>
+        </w:r>
+        <w:r>
+          <w:rPr>
+            <w:noProof/>
+          </w:rPr>
+          <w:fldChar w:fldCharType="begin"/>
+        </w:r>
+        <w:r>
+          <w:rPr>
+            <w:noProof/>
+          </w:rPr>
+          <w:instrText xml:space="preserve"> PAGEREF _Toc527745071 \h </w:instrText>
+        </w:r>
+        <w:r>
+          <w:rPr>
+            <w:noProof/>
+          </w:rPr>
+        </w:r>
+        <w:r>
+          <w:rPr>
+            <w:noProof/>
+          </w:rPr>
+          <w:fldChar w:fldCharType="separate"/>
+        </w:r>
+        <w:r>
+          <w:rPr>
+            <w:noProof/>
+          </w:rPr>
+          <w:t>5</w:t>
+        </w:r>
+        <w:r>
+          <w:rPr>
+            <w:noProof/>
+          </w:rPr>
+          <w:fldChar w:fldCharType="end"/>
+        </w:r>
+      </w:hyperlink>
+    </w:p>
+    <w:p>
+      <w:pPr>
+        <w:pStyle w:val="TOC2"/>
+        <w:tabs>
+          <w:tab w:val="right" w:leader="dot" w:pos="9962"/>
+        </w:tabs>
+        <w:rPr>
+          <w:rFonts w:asciiTheme="minorHAnsi" w:eastAsiaTheme="minorEastAsia" w:hAnsiTheme="minorHAnsi" w:cstheme="minorBidi"/>
+          <w:noProof/>
+          <w:color w:val="auto"/>
+          <w:kern w:val="0"/>
+          <w:sz w:val="22"/>
+          <w:szCs w:val="22"/>
+          <w:lang w:eastAsia="en-US" w:bidi="ar-SA"/>
+        </w:rPr>
+      </w:pPr>
+      <w:hyperlink w:anchor="_Toc527745072" w:history="1">
+        <w:r>
+          <w:rPr>
+            <w:rStyle w:val="Hyperlink"/>
+            <w:noProof/>
+          </w:rPr>
+          <w:t>Turn Order</w:t>
+        </w:r>
+        <w:r>
+          <w:rPr>
+            <w:noProof/>
+          </w:rPr>
+          <w:tab/>
+        </w:r>
+        <w:r>
+          <w:rPr>
+            <w:noProof/>
+          </w:rPr>
+          <w:fldChar w:fldCharType="begin"/>
+        </w:r>
+        <w:r>
+          <w:rPr>
+            <w:noProof/>
+          </w:rPr>
+          <w:instrText xml:space="preserve"> PAGEREF _Toc527745072 \h </w:instrText>
+        </w:r>
+        <w:r>
+          <w:rPr>
+            <w:noProof/>
+          </w:rPr>
+        </w:r>
+        <w:r>
+          <w:rPr>
+            <w:noProof/>
+          </w:rPr>
+          <w:fldChar w:fldCharType="separate"/>
+        </w:r>
+        <w:r>
+          <w:rPr>
+            <w:noProof/>
+          </w:rPr>
+          <w:t>5</w:t>
+        </w:r>
+        <w:r>
+          <w:rPr>
+            <w:noProof/>
+          </w:rPr>
+          <w:fldChar w:fldCharType="end"/>
+        </w:r>
+      </w:hyperlink>
+    </w:p>
+    <w:p>
+      <w:pPr>
+        <w:pStyle w:val="TOC3"/>
+        <w:tabs>
+          <w:tab w:val="right" w:leader="dot" w:pos="9962"/>
+        </w:tabs>
+        <w:rPr>
+          <w:rFonts w:asciiTheme="minorHAnsi" w:eastAsiaTheme="minorEastAsia" w:hAnsiTheme="minorHAnsi" w:cstheme="minorBidi"/>
+          <w:noProof/>
+          <w:color w:val="auto"/>
+          <w:kern w:val="0"/>
+          <w:sz w:val="22"/>
+          <w:szCs w:val="22"/>
+          <w:lang w:eastAsia="en-US" w:bidi="ar-SA"/>
+        </w:rPr>
+      </w:pPr>
+      <w:hyperlink w:anchor="_Toc527745073" w:history="1">
+        <w:r>
+          <w:rPr>
+            <w:rStyle w:val="Hyperlink"/>
+            <w:noProof/>
+          </w:rPr>
+          <w:t>Start phase</w:t>
+        </w:r>
+        <w:r>
+          <w:rPr>
+            <w:noProof/>
+          </w:rPr>
+          <w:tab/>
+        </w:r>
+        <w:r>
+          <w:rPr>
+            <w:noProof/>
+          </w:rPr>
+          <w:fldChar w:fldCharType="begin"/>
+        </w:r>
+        <w:r>
+          <w:rPr>
+            <w:noProof/>
+          </w:rPr>
+          <w:instrText xml:space="preserve"> PAGEREF _Toc527745073 \h </w:instrText>
+        </w:r>
+        <w:r>
+          <w:rPr>
+            <w:noProof/>
+          </w:rPr>
+        </w:r>
+        <w:r>
+          <w:rPr>
+            <w:noProof/>
+          </w:rPr>
+          <w:fldChar w:fldCharType="separate"/>
+        </w:r>
+        <w:r>
+          <w:rPr>
+            <w:noProof/>
+          </w:rPr>
+          <w:t>5</w:t>
+        </w:r>
+        <w:r>
+          <w:rPr>
+            <w:noProof/>
+          </w:rPr>
+          <w:fldChar w:fldCharType="end"/>
+        </w:r>
+      </w:hyperlink>
+    </w:p>
+    <w:p>
+      <w:pPr>
+        <w:pStyle w:val="TOC3"/>
+        <w:tabs>
+          <w:tab w:val="right" w:leader="dot" w:pos="9962"/>
+        </w:tabs>
+        <w:rPr>
+          <w:rFonts w:asciiTheme="minorHAnsi" w:eastAsiaTheme="minorEastAsia" w:hAnsiTheme="minorHAnsi" w:cstheme="minorBidi"/>
+          <w:noProof/>
+          <w:color w:val="auto"/>
+          <w:kern w:val="0"/>
+          <w:sz w:val="22"/>
+          <w:szCs w:val="22"/>
+          <w:lang w:eastAsia="en-US" w:bidi="ar-SA"/>
+        </w:rPr>
+      </w:pPr>
+      <w:hyperlink w:anchor="_Toc527745074" w:history="1">
+        <w:r>
+          <w:rPr>
+            <w:rStyle w:val="Hyperlink"/>
+            <w:noProof/>
+          </w:rPr>
+          <w:t>Selection phase</w:t>
+        </w:r>
+        <w:r>
+          <w:rPr>
+            <w:noProof/>
+          </w:rPr>
+          <w:tab/>
+        </w:r>
+        <w:r>
+          <w:rPr>
+            <w:noProof/>
+          </w:rPr>
+          <w:fldChar w:fldCharType="begin"/>
+        </w:r>
+        <w:r>
+          <w:rPr>
+            <w:noProof/>
+          </w:rPr>
+          <w:instrText xml:space="preserve"> PAGEREF _Toc527745074 \h </w:instrText>
+        </w:r>
+        <w:r>
+          <w:rPr>
+            <w:noProof/>
+          </w:rPr>
+        </w:r>
+        <w:r>
+          <w:rPr>
+            <w:noProof/>
+          </w:rPr>
+          <w:fldChar w:fldCharType="separate"/>
+        </w:r>
+        <w:r>
+          <w:rPr>
+            <w:noProof/>
+          </w:rPr>
+          <w:t>6</w:t>
+        </w:r>
+        <w:r>
+          <w:rPr>
+            <w:noProof/>
+          </w:rPr>
+          <w:fldChar w:fldCharType="end"/>
+        </w:r>
+      </w:hyperlink>
+    </w:p>
+    <w:p>
+      <w:pPr>
+        <w:pStyle w:val="TOC3"/>
+        <w:tabs>
+          <w:tab w:val="right" w:leader="dot" w:pos="9962"/>
+        </w:tabs>
+        <w:rPr>
+          <w:rFonts w:asciiTheme="minorHAnsi" w:eastAsiaTheme="minorEastAsia" w:hAnsiTheme="minorHAnsi" w:cstheme="minorBidi"/>
+          <w:noProof/>
+          <w:color w:val="auto"/>
+          <w:kern w:val="0"/>
+          <w:sz w:val="22"/>
+          <w:szCs w:val="22"/>
+          <w:lang w:eastAsia="en-US" w:bidi="ar-SA"/>
+        </w:rPr>
+      </w:pPr>
+      <w:hyperlink w:anchor="_Toc527745075" w:history="1">
+        <w:r>
+          <w:rPr>
+            <w:rStyle w:val="Hyperlink"/>
+            <w:noProof/>
+          </w:rPr>
+          <w:t>Fast Maneuver phase</w:t>
+        </w:r>
+        <w:r>
+          <w:rPr>
+            <w:noProof/>
+          </w:rPr>
+          <w:tab/>
+        </w:r>
+        <w:r>
+          <w:rPr>
+            <w:noProof/>
+          </w:rPr>
+          <w:fldChar w:fldCharType="begin"/>
+        </w:r>
+        <w:r>
+          <w:rPr>
+            <w:noProof/>
+          </w:rPr>
+          <w:instrText xml:space="preserve"> PAGEREF _Toc527745075 \h </w:instrText>
+        </w:r>
+        <w:r>
+          <w:rPr>
+            <w:noProof/>
+          </w:rPr>
+        </w:r>
+        <w:r>
+          <w:rPr>
+            <w:noProof/>
+          </w:rPr>
+          <w:fldChar w:fldCharType="separate"/>
+        </w:r>
+        <w:r>
+          <w:rPr>
+            <w:noProof/>
+          </w:rPr>
+          <w:t>6</w:t>
+        </w:r>
+        <w:r>
+          <w:rPr>
+            <w:noProof/>
+          </w:rPr>
+          <w:fldChar w:fldCharType="end"/>
+        </w:r>
+      </w:hyperlink>
+    </w:p>
+    <w:p>
+      <w:pPr>
+        <w:pStyle w:val="TOC3"/>
+        <w:tabs>
+          <w:tab w:val="right" w:leader="dot" w:pos="9962"/>
+        </w:tabs>
+        <w:rPr>
+          <w:rFonts w:asciiTheme="minorHAnsi" w:eastAsiaTheme="minorEastAsia" w:hAnsiTheme="minorHAnsi" w:cstheme="minorBidi"/>
+          <w:noProof/>
+          <w:color w:val="auto"/>
+          <w:kern w:val="0"/>
+          <w:sz w:val="22"/>
+          <w:szCs w:val="22"/>
+          <w:lang w:eastAsia="en-US" w:bidi="ar-SA"/>
+        </w:rPr>
+      </w:pPr>
+      <w:hyperlink w:anchor="_Toc527745076" w:history="1">
+        <w:r>
+          <w:rPr>
+            <w:rStyle w:val="Hyperlink"/>
+            <w:noProof/>
+          </w:rPr>
+          <w:t>Slow Maneuver phase</w:t>
+        </w:r>
+        <w:r>
+          <w:rPr>
+            <w:noProof/>
+          </w:rPr>
+          <w:tab/>
+        </w:r>
+        <w:r>
+          <w:rPr>
+            <w:noProof/>
+          </w:rPr>
+          <w:fldChar w:fldCharType="begin"/>
+        </w:r>
+        <w:r>
+          <w:rPr>
+            <w:noProof/>
+          </w:rPr>
+          <w:instrText xml:space="preserve"> PAGEREF _Toc527745076 \h </w:instrText>
+        </w:r>
+        <w:r>
+          <w:rPr>
+            <w:noProof/>
+          </w:rPr>
+        </w:r>
+        <w:r>
+          <w:rPr>
+            <w:noProof/>
+          </w:rPr>
+          <w:fldChar w:fldCharType="separate"/>
+        </w:r>
+        <w:r>
+          <w:rPr>
+            <w:noProof/>
+          </w:rPr>
+          <w:t>6</w:t>
+        </w:r>
+        <w:r>
+          <w:rPr>
+            <w:noProof/>
+          </w:rPr>
+          <w:fldChar w:fldCharType="end"/>
+        </w:r>
+      </w:hyperlink>
+    </w:p>
+    <w:p>
+      <w:pPr>
+        <w:pStyle w:val="TOC3"/>
+        <w:tabs>
+          <w:tab w:val="right" w:leader="dot" w:pos="9962"/>
+        </w:tabs>
+        <w:rPr>
+          <w:rFonts w:asciiTheme="minorHAnsi" w:eastAsiaTheme="minorEastAsia" w:hAnsiTheme="minorHAnsi" w:cstheme="minorBidi"/>
+          <w:noProof/>
+          <w:color w:val="auto"/>
+          <w:kern w:val="0"/>
+          <w:sz w:val="22"/>
+          <w:szCs w:val="22"/>
+          <w:lang w:eastAsia="en-US" w:bidi="ar-SA"/>
+        </w:rPr>
+      </w:pPr>
+      <w:hyperlink w:anchor="_Toc527745077" w:history="1">
+        <w:r>
+          <w:rPr>
+            <w:rStyle w:val="Hyperlink"/>
+            <w:noProof/>
+          </w:rPr>
+          <w:t>Ending phase</w:t>
+        </w:r>
+        <w:r>
+          <w:rPr>
+            <w:noProof/>
+          </w:rPr>
+          <w:tab/>
+        </w:r>
+        <w:r>
+          <w:rPr>
+            <w:noProof/>
+          </w:rPr>
+          <w:fldChar w:fldCharType="begin"/>
+        </w:r>
+        <w:r>
+          <w:rPr>
+            <w:noProof/>
+          </w:rPr>
+          <w:instrText xml:space="preserve"> PAGEREF _Toc527745077 \h </w:instrText>
+        </w:r>
+        <w:r>
+          <w:rPr>
+            <w:noProof/>
+          </w:rPr>
+        </w:r>
+        <w:r>
+          <w:rPr>
+            <w:noProof/>
+          </w:rPr>
+          <w:fldChar w:fldCharType="separate"/>
+        </w:r>
+        <w:r>
+          <w:rPr>
+            <w:noProof/>
+          </w:rPr>
+          <w:t>7</w:t>
+        </w:r>
+        <w:r>
+          <w:rPr>
+            <w:noProof/>
+          </w:rPr>
+          <w:fldChar w:fldCharType="end"/>
+        </w:r>
+      </w:hyperlink>
+    </w:p>
+    <w:p>
+      <w:pPr>
+        <w:pStyle w:val="TOC2"/>
+        <w:tabs>
+          <w:tab w:val="right" w:leader="dot" w:pos="9962"/>
+        </w:tabs>
+        <w:rPr>
+          <w:rFonts w:asciiTheme="minorHAnsi" w:eastAsiaTheme="minorEastAsia" w:hAnsiTheme="minorHAnsi" w:cstheme="minorBidi"/>
+          <w:noProof/>
+          <w:color w:val="auto"/>
+          <w:kern w:val="0"/>
+          <w:sz w:val="22"/>
+          <w:szCs w:val="22"/>
+          <w:lang w:eastAsia="en-US" w:bidi="ar-SA"/>
+        </w:rPr>
+      </w:pPr>
+      <w:hyperlink w:anchor="_Toc527745078" w:history="1">
+        <w:r>
+          <w:rPr>
+            <w:rStyle w:val="Hyperlink"/>
+            <w:noProof/>
+          </w:rPr>
+          <w:t>Movement</w:t>
+        </w:r>
+        <w:r>
+          <w:rPr>
+            <w:noProof/>
+          </w:rPr>
+          <w:tab/>
+        </w:r>
+        <w:r>
+          <w:rPr>
+            <w:noProof/>
+          </w:rPr>
+          <w:fldChar w:fldCharType="begin"/>
+        </w:r>
+        <w:r>
+          <w:rPr>
+            <w:noProof/>
+          </w:rPr>
+          <w:instrText xml:space="preserve"> PAGEREF _Toc527745078 \h </w:instrText>
+        </w:r>
+        <w:r>
+          <w:rPr>
+            <w:noProof/>
+          </w:rPr>
+        </w:r>
+        <w:r>
+          <w:rPr>
+            <w:noProof/>
+          </w:rPr>
+          <w:fldChar w:fldCharType="separate"/>
+        </w:r>
+        <w:r>
+          <w:rPr>
+            <w:noProof/>
+          </w:rPr>
+          <w:t>9</w:t>
+        </w:r>
+        <w:r>
+          <w:rPr>
+            <w:noProof/>
+          </w:rPr>
+          <w:fldChar w:fldCharType="end"/>
+        </w:r>
+      </w:hyperlink>
+    </w:p>
+    <w:p>
+      <w:pPr>
+        <w:pStyle w:val="TOC3"/>
+        <w:tabs>
+          <w:tab w:val="right" w:leader="dot" w:pos="9962"/>
+        </w:tabs>
+        <w:rPr>
+          <w:rFonts w:asciiTheme="minorHAnsi" w:eastAsiaTheme="minorEastAsia" w:hAnsiTheme="minorHAnsi" w:cstheme="minorBidi"/>
+          <w:noProof/>
+          <w:color w:val="auto"/>
+          <w:kern w:val="0"/>
+          <w:sz w:val="22"/>
+          <w:szCs w:val="22"/>
+          <w:lang w:eastAsia="en-US" w:bidi="ar-SA"/>
+        </w:rPr>
+      </w:pPr>
+      <w:hyperlink w:anchor="_Toc527745079" w:history="1">
+        <w:r>
+          <w:rPr>
+            <w:rStyle w:val="Hyperlink"/>
+            <w:noProof/>
+          </w:rPr>
+          <w:t>Movement Order</w:t>
+        </w:r>
+        <w:r>
+          <w:rPr>
+            <w:noProof/>
+          </w:rPr>
+          <w:tab/>
+        </w:r>
+        <w:r>
+          <w:rPr>
+            <w:noProof/>
+          </w:rPr>
+          <w:fldChar w:fldCharType="begin"/>
+        </w:r>
+        <w:r>
+          <w:rPr>
+            <w:noProof/>
+          </w:rPr>
+          <w:instrText xml:space="preserve"> PAGEREF _Toc527745079 \h </w:instrText>
+        </w:r>
+        <w:r>
+          <w:rPr>
+            <w:noProof/>
+          </w:rPr>
+        </w:r>
+        <w:r>
+          <w:rPr>
+            <w:noProof/>
+          </w:rPr>
+          <w:fldChar w:fldCharType="separate"/>
+        </w:r>
+        <w:r>
+          <w:rPr>
+            <w:noProof/>
+          </w:rPr>
+          <w:t>9</w:t>
+        </w:r>
+        <w:r>
+          <w:rPr>
+            <w:noProof/>
+          </w:rPr>
+          <w:fldChar w:fldCharType="end"/>
+        </w:r>
+      </w:hyperlink>
+    </w:p>
+    <w:p>
+      <w:pPr>
+        <w:pStyle w:val="TOC3"/>
+        <w:tabs>
+          <w:tab w:val="right" w:leader="dot" w:pos="9962"/>
+        </w:tabs>
+        <w:rPr>
+          <w:rFonts w:asciiTheme="minorHAnsi" w:eastAsiaTheme="minorEastAsia" w:hAnsiTheme="minorHAnsi" w:cstheme="minorBidi"/>
+          <w:noProof/>
+          <w:color w:val="auto"/>
+          <w:kern w:val="0"/>
+          <w:sz w:val="22"/>
+          <w:szCs w:val="22"/>
+          <w:lang w:eastAsia="en-US" w:bidi="ar-SA"/>
+        </w:rPr>
+      </w:pPr>
+      <w:hyperlink w:anchor="_Toc527745080" w:history="1">
+        <w:r>
+          <w:rPr>
+            <w:rStyle w:val="Hyperlink"/>
+            <w:noProof/>
+          </w:rPr>
+          <w:t>Increasing and Decreasing movement.</w:t>
+        </w:r>
+        <w:r>
+          <w:rPr>
+            <w:noProof/>
+          </w:rPr>
+          <w:tab/>
+        </w:r>
+        <w:r>
+          <w:rPr>
+            <w:noProof/>
+          </w:rPr>
+          <w:fldChar w:fldCharType="begin"/>
+        </w:r>
+        <w:r>
+          <w:rPr>
+            <w:noProof/>
+          </w:rPr>
+          <w:instrText xml:space="preserve"> PAGEREF _Toc527745080 \h </w:instrText>
+        </w:r>
+        <w:r>
+          <w:rPr>
+            <w:noProof/>
+          </w:rPr>
+        </w:r>
+        <w:r>
+          <w:rPr>
+            <w:noProof/>
+          </w:rPr>
+          <w:fldChar w:fldCharType="separate"/>
+        </w:r>
+        <w:r>
+          <w:rPr>
+            <w:noProof/>
+          </w:rPr>
+          <w:t>9</w:t>
+        </w:r>
+        <w:r>
+          <w:rPr>
+            <w:noProof/>
+          </w:rPr>
+          <w:fldChar w:fldCharType="end"/>
+        </w:r>
+      </w:hyperlink>
+    </w:p>
+    <w:p>
+      <w:pPr>
+        <w:pStyle w:val="TOC3"/>
+        <w:tabs>
+          <w:tab w:val="right" w:leader="dot" w:pos="9962"/>
+        </w:tabs>
+        <w:rPr>
+          <w:rFonts w:asciiTheme="minorHAnsi" w:eastAsiaTheme="minorEastAsia" w:hAnsiTheme="minorHAnsi" w:cstheme="minorBidi"/>
+          <w:noProof/>
+          <w:color w:val="auto"/>
+          <w:kern w:val="0"/>
+          <w:sz w:val="22"/>
+          <w:szCs w:val="22"/>
+          <w:lang w:eastAsia="en-US" w:bidi="ar-SA"/>
+        </w:rPr>
+      </w:pPr>
+      <w:hyperlink w:anchor="_Toc527745081" w:history="1">
+        <w:r>
+          <w:rPr>
+            <w:rStyle w:val="Hyperlink"/>
+            <w:noProof/>
+          </w:rPr>
+          <w:t>Force Movement and Knock back.</w:t>
+        </w:r>
+        <w:r>
+          <w:rPr>
+            <w:noProof/>
+          </w:rPr>
+          <w:tab/>
+        </w:r>
+        <w:r>
+          <w:rPr>
+            <w:noProof/>
+          </w:rPr>
+          <w:fldChar w:fldCharType="begin"/>
+        </w:r>
+        <w:r>
+          <w:rPr>
+            <w:noProof/>
+          </w:rPr>
+          <w:instrText xml:space="preserve"> PAGEREF _Toc527745081 \h </w:instrText>
+        </w:r>
+        <w:r>
+          <w:rPr>
+            <w:noProof/>
+          </w:rPr>
+        </w:r>
+        <w:r>
+          <w:rPr>
+            <w:noProof/>
+          </w:rPr>
+          <w:fldChar w:fldCharType="separate"/>
+        </w:r>
+        <w:r>
+          <w:rPr>
+            <w:noProof/>
+          </w:rPr>
+          <w:t>9</w:t>
+        </w:r>
+        <w:r>
+          <w:rPr>
+            <w:noProof/>
+          </w:rPr>
+          <w:fldChar w:fldCharType="end"/>
+        </w:r>
+      </w:hyperlink>
+    </w:p>
+    <w:p>
+      <w:pPr>
+        <w:pStyle w:val="TOC3"/>
+        <w:tabs>
+          <w:tab w:val="right" w:leader="dot" w:pos="9962"/>
+        </w:tabs>
+        <w:rPr>
+          <w:rFonts w:asciiTheme="minorHAnsi" w:eastAsiaTheme="minorEastAsia" w:hAnsiTheme="minorHAnsi" w:cstheme="minorBidi"/>
+          <w:noProof/>
+          <w:color w:val="auto"/>
+          <w:kern w:val="0"/>
+          <w:sz w:val="22"/>
+          <w:szCs w:val="22"/>
+          <w:lang w:eastAsia="en-US" w:bidi="ar-SA"/>
+        </w:rPr>
+      </w:pPr>
+      <w:hyperlink w:anchor="_Toc527745082" w:history="1">
+        <w:r>
+          <w:rPr>
+            <w:rStyle w:val="Hyperlink"/>
+            <w:noProof/>
+          </w:rPr>
+          <w:t>Force Movement into Walls and Objects</w:t>
+        </w:r>
+        <w:r>
+          <w:rPr>
+            <w:noProof/>
+          </w:rPr>
+          <w:tab/>
+        </w:r>
+        <w:r>
+          <w:rPr>
+            <w:noProof/>
+          </w:rPr>
+          <w:fldChar w:fldCharType="begin"/>
+        </w:r>
+        <w:r>
+          <w:rPr>
+            <w:noProof/>
+          </w:rPr>
+          <w:instrText xml:space="preserve"> PAGEREF _Toc527745082 \h </w:instrText>
+        </w:r>
+        <w:r>
+          <w:rPr>
+            <w:noProof/>
+          </w:rPr>
+        </w:r>
+        <w:r>
+          <w:rPr>
+            <w:noProof/>
+          </w:rPr>
+          <w:fldChar w:fldCharType="separate"/>
+        </w:r>
+        <w:r>
+          <w:rPr>
+            <w:noProof/>
+          </w:rPr>
+          <w:t>9</w:t>
+        </w:r>
+        <w:r>
+          <w:rPr>
+            <w:noProof/>
+          </w:rPr>
+          <w:fldChar w:fldCharType="end"/>
+        </w:r>
+      </w:hyperlink>
+    </w:p>
+    <w:p>
+      <w:pPr>
+        <w:pStyle w:val="TOC2"/>
+        <w:tabs>
+          <w:tab w:val="right" w:leader="dot" w:pos="9962"/>
+        </w:tabs>
+        <w:rPr>
+          <w:rFonts w:asciiTheme="minorHAnsi" w:eastAsiaTheme="minorEastAsia" w:hAnsiTheme="minorHAnsi" w:cstheme="minorBidi"/>
+          <w:noProof/>
+          <w:color w:val="auto"/>
+          <w:kern w:val="0"/>
+          <w:sz w:val="22"/>
+          <w:szCs w:val="22"/>
+          <w:lang w:eastAsia="en-US" w:bidi="ar-SA"/>
+        </w:rPr>
+      </w:pPr>
+      <w:hyperlink w:anchor="_Toc527745083" w:history="1">
+        <w:r>
+          <w:rPr>
+            <w:rStyle w:val="Hyperlink"/>
+            <w:noProof/>
+          </w:rPr>
+          <w:t>Maneuvers</w:t>
+        </w:r>
+        <w:r>
+          <w:rPr>
+            <w:noProof/>
+          </w:rPr>
+          <w:tab/>
+        </w:r>
+        <w:r>
+          <w:rPr>
+            <w:noProof/>
+          </w:rPr>
+          <w:fldChar w:fldCharType="begin"/>
+        </w:r>
+        <w:r>
+          <w:rPr>
+            <w:noProof/>
+          </w:rPr>
+          <w:instrText xml:space="preserve"> PAGEREF _Toc527745083 \h </w:instrText>
+        </w:r>
+        <w:r>
+          <w:rPr>
+            <w:noProof/>
+          </w:rPr>
+        </w:r>
+        <w:r>
+          <w:rPr>
+            <w:noProof/>
+          </w:rPr>
+          <w:fldChar w:fldCharType="separate"/>
+        </w:r>
+        <w:r>
+          <w:rPr>
+            <w:noProof/>
+          </w:rPr>
+          <w:t>10</w:t>
+        </w:r>
+        <w:r>
+          <w:rPr>
+            <w:noProof/>
+          </w:rPr>
+          <w:fldChar w:fldCharType="end"/>
+        </w:r>
+      </w:hyperlink>
+    </w:p>
+    <w:p>
+      <w:pPr>
+        <w:pStyle w:val="TOC3"/>
+        <w:tabs>
+          <w:tab w:val="right" w:leader="dot" w:pos="9962"/>
+        </w:tabs>
+        <w:rPr>
+          <w:rFonts w:asciiTheme="minorHAnsi" w:eastAsiaTheme="minorEastAsia" w:hAnsiTheme="minorHAnsi" w:cstheme="minorBidi"/>
+          <w:noProof/>
+          <w:color w:val="auto"/>
+          <w:kern w:val="0"/>
+          <w:sz w:val="22"/>
+          <w:szCs w:val="22"/>
+          <w:lang w:eastAsia="en-US" w:bidi="ar-SA"/>
+        </w:rPr>
+      </w:pPr>
+      <w:hyperlink w:anchor="_Toc527745084" w:history="1">
+        <w:r>
+          <w:rPr>
+            <w:rStyle w:val="Hyperlink"/>
+            <w:noProof/>
+          </w:rPr>
+          <w:t>Free Maneuvers</w:t>
+        </w:r>
+        <w:r>
+          <w:rPr>
+            <w:noProof/>
+          </w:rPr>
+          <w:tab/>
+        </w:r>
+        <w:r>
+          <w:rPr>
+            <w:noProof/>
+          </w:rPr>
+          <w:fldChar w:fldCharType="begin"/>
+        </w:r>
+        <w:r>
+          <w:rPr>
+            <w:noProof/>
+          </w:rPr>
+          <w:instrText xml:space="preserve"> PAGEREF _Toc527745084 \h </w:instrText>
+        </w:r>
+        <w:r>
+          <w:rPr>
+            <w:noProof/>
+          </w:rPr>
+        </w:r>
+        <w:r>
+          <w:rPr>
+            <w:noProof/>
+          </w:rPr>
+          <w:fldChar w:fldCharType="separate"/>
+        </w:r>
+        <w:r>
+          <w:rPr>
+            <w:noProof/>
+          </w:rPr>
+          <w:t>10</w:t>
+        </w:r>
+        <w:r>
+          <w:rPr>
+            <w:noProof/>
+          </w:rPr>
+          <w:fldChar w:fldCharType="end"/>
+        </w:r>
+      </w:hyperlink>
+    </w:p>
+    <w:p>
+      <w:pPr>
+        <w:pStyle w:val="TOC3"/>
+        <w:tabs>
+          <w:tab w:val="right" w:leader="dot" w:pos="9962"/>
+        </w:tabs>
+        <w:rPr>
+          <w:rFonts w:asciiTheme="minorHAnsi" w:eastAsiaTheme="minorEastAsia" w:hAnsiTheme="minorHAnsi" w:cstheme="minorBidi"/>
+          <w:noProof/>
+          <w:color w:val="auto"/>
+          <w:kern w:val="0"/>
+          <w:sz w:val="22"/>
+          <w:szCs w:val="22"/>
+          <w:lang w:eastAsia="en-US" w:bidi="ar-SA"/>
+        </w:rPr>
+      </w:pPr>
+      <w:hyperlink w:anchor="_Toc527745085" w:history="1">
+        <w:r>
+          <w:rPr>
+            <w:rStyle w:val="Hyperlink"/>
+            <w:noProof/>
+          </w:rPr>
+          <w:t>The General Maneuver List</w:t>
+        </w:r>
+        <w:r>
+          <w:rPr>
+            <w:noProof/>
+          </w:rPr>
+          <w:tab/>
+        </w:r>
+        <w:r>
+          <w:rPr>
+            <w:noProof/>
+          </w:rPr>
+          <w:fldChar w:fldCharType="begin"/>
+        </w:r>
+        <w:r>
+          <w:rPr>
+            <w:noProof/>
+          </w:rPr>
+          <w:instrText xml:space="preserve"> PAGEREF _Toc527745085 \h </w:instrText>
+        </w:r>
+        <w:r>
+          <w:rPr>
+            <w:noProof/>
+          </w:rPr>
+        </w:r>
+        <w:r>
+          <w:rPr>
+            <w:noProof/>
+          </w:rPr>
+          <w:fldChar w:fldCharType="separate"/>
+        </w:r>
+        <w:r>
+          <w:rPr>
+            <w:noProof/>
+          </w:rPr>
+          <w:t>10</w:t>
+        </w:r>
+        <w:r>
+          <w:rPr>
+            <w:noProof/>
+          </w:rPr>
+          <w:fldChar w:fldCharType="end"/>
+        </w:r>
+      </w:hyperlink>
+    </w:p>
+    <w:p>
+      <w:pPr>
+        <w:pStyle w:val="TOC3"/>
+        <w:tabs>
+          <w:tab w:val="right" w:leader="dot" w:pos="9962"/>
+        </w:tabs>
+        <w:rPr>
+          <w:rFonts w:asciiTheme="minorHAnsi" w:eastAsiaTheme="minorEastAsia" w:hAnsiTheme="minorHAnsi" w:cstheme="minorBidi"/>
+          <w:noProof/>
+          <w:color w:val="auto"/>
+          <w:kern w:val="0"/>
+          <w:sz w:val="22"/>
+          <w:szCs w:val="22"/>
+          <w:lang w:eastAsia="en-US" w:bidi="ar-SA"/>
+        </w:rPr>
+      </w:pPr>
+      <w:hyperlink w:anchor="_Toc527745086" w:history="1">
+        <w:r>
+          <w:rPr>
+            <w:rStyle w:val="Hyperlink"/>
+            <w:noProof/>
+          </w:rPr>
+          <w:t>Actions</w:t>
+        </w:r>
+        <w:r>
+          <w:rPr>
+            <w:noProof/>
+          </w:rPr>
+          <w:tab/>
+        </w:r>
+        <w:r>
+          <w:rPr>
+            <w:noProof/>
+          </w:rPr>
+          <w:fldChar w:fldCharType="begin"/>
+        </w:r>
+        <w:r>
+          <w:rPr>
+            <w:noProof/>
+          </w:rPr>
+          <w:instrText xml:space="preserve"> PAGEREF _Toc527745086 \h </w:instrText>
+        </w:r>
+        <w:r>
+          <w:rPr>
+            <w:noProof/>
+          </w:rPr>
+        </w:r>
+        <w:r>
+          <w:rPr>
+            <w:noProof/>
+          </w:rPr>
+          <w:fldChar w:fldCharType="separate"/>
+        </w:r>
+        <w:r>
+          <w:rPr>
+            <w:noProof/>
+          </w:rPr>
+          <w:t>10</w:t>
+        </w:r>
+        <w:r>
+          <w:rPr>
+            <w:noProof/>
+          </w:rPr>
+          <w:fldChar w:fldCharType="end"/>
+        </w:r>
+      </w:hyperlink>
+    </w:p>
+    <w:p>
+      <w:pPr>
+        <w:pStyle w:val="TOC3"/>
+        <w:tabs>
+          <w:tab w:val="right" w:leader="dot" w:pos="9962"/>
+        </w:tabs>
+        <w:rPr>
+          <w:rFonts w:asciiTheme="minorHAnsi" w:eastAsiaTheme="minorEastAsia" w:hAnsiTheme="minorHAnsi" w:cstheme="minorBidi"/>
+          <w:noProof/>
+          <w:color w:val="auto"/>
+          <w:kern w:val="0"/>
+          <w:sz w:val="22"/>
+          <w:szCs w:val="22"/>
+          <w:lang w:eastAsia="en-US" w:bidi="ar-SA"/>
+        </w:rPr>
+      </w:pPr>
+      <w:hyperlink w:anchor="_Toc527745087" w:history="1">
+        <w:r>
+          <w:rPr>
+            <w:rStyle w:val="Hyperlink"/>
+            <w:noProof/>
+          </w:rPr>
+          <w:t>Attacks</w:t>
+        </w:r>
+        <w:r>
+          <w:rPr>
+            <w:noProof/>
+          </w:rPr>
+          <w:tab/>
+        </w:r>
+        <w:r>
+          <w:rPr>
+            <w:noProof/>
+          </w:rPr>
+          <w:fldChar w:fldCharType="begin"/>
+        </w:r>
+        <w:r>
+          <w:rPr>
+            <w:noProof/>
+          </w:rPr>
+          <w:instrText xml:space="preserve"> PAGEREF _Toc527745087 \h </w:instrText>
+        </w:r>
+        <w:r>
+          <w:rPr>
+            <w:noProof/>
+          </w:rPr>
+        </w:r>
+        <w:r>
+          <w:rPr>
+            <w:noProof/>
+          </w:rPr>
+          <w:fldChar w:fldCharType="separate"/>
+        </w:r>
+        <w:r>
+          <w:rPr>
+            <w:noProof/>
+          </w:rPr>
+          <w:t>10</w:t>
+        </w:r>
+        <w:r>
+          <w:rPr>
+            <w:noProof/>
+          </w:rPr>
+          <w:fldChar w:fldCharType="end"/>
+        </w:r>
+      </w:hyperlink>
+    </w:p>
+    <w:p>
+      <w:pPr>
+        <w:pStyle w:val="TOC3"/>
+        <w:tabs>
+          <w:tab w:val="right" w:leader="dot" w:pos="9962"/>
+        </w:tabs>
+        <w:rPr>
+          <w:rFonts w:asciiTheme="minorHAnsi" w:eastAsiaTheme="minorEastAsia" w:hAnsiTheme="minorHAnsi" w:cstheme="minorBidi"/>
+          <w:noProof/>
+          <w:color w:val="auto"/>
+          <w:kern w:val="0"/>
+          <w:sz w:val="22"/>
+          <w:szCs w:val="22"/>
+          <w:lang w:eastAsia="en-US" w:bidi="ar-SA"/>
+        </w:rPr>
+      </w:pPr>
+      <w:hyperlink w:anchor="_Toc527745088" w:history="1">
+        <w:r>
+          <w:rPr>
+            <w:rStyle w:val="Hyperlink"/>
+            <w:noProof/>
+          </w:rPr>
+          <w:t>Range Attacks</w:t>
+        </w:r>
+        <w:r>
+          <w:rPr>
+            <w:noProof/>
+          </w:rPr>
+          <w:tab/>
+        </w:r>
+        <w:r>
+          <w:rPr>
+            <w:noProof/>
+          </w:rPr>
+          <w:fldChar w:fldCharType="begin"/>
+        </w:r>
+        <w:r>
+          <w:rPr>
+            <w:noProof/>
+          </w:rPr>
+          <w:instrText xml:space="preserve"> PAGEREF _Toc527745088 \h </w:instrText>
+        </w:r>
+        <w:r>
+          <w:rPr>
+            <w:noProof/>
+          </w:rPr>
+        </w:r>
+        <w:r>
+          <w:rPr>
+            <w:noProof/>
+          </w:rPr>
+          <w:fldChar w:fldCharType="separate"/>
+        </w:r>
+        <w:r>
+          <w:rPr>
+            <w:noProof/>
+          </w:rPr>
+          <w:t>11</w:t>
+        </w:r>
+        <w:r>
+          <w:rPr>
+            <w:noProof/>
+          </w:rPr>
+          <w:fldChar w:fldCharType="end"/>
+        </w:r>
+      </w:hyperlink>
+    </w:p>
+    <w:p>
+      <w:pPr>
+        <w:pStyle w:val="TOC1"/>
+        <w:rPr>
+          <w:rFonts w:asciiTheme="minorHAnsi" w:eastAsiaTheme="minorEastAsia" w:hAnsiTheme="minorHAnsi" w:cstheme="minorBidi"/>
+          <w:noProof/>
+          <w:color w:val="auto"/>
+          <w:kern w:val="0"/>
+          <w:sz w:val="22"/>
+          <w:szCs w:val="22"/>
+          <w:lang w:eastAsia="en-US" w:bidi="ar-SA"/>
+        </w:rPr>
+      </w:pPr>
+      <w:hyperlink w:anchor="_Toc527745089" w:history="1">
+        <w:r>
+          <w:rPr>
+            <w:rStyle w:val="Hyperlink"/>
+            <w:noProof/>
+          </w:rPr>
+          <w:t>The Player Character</w:t>
+        </w:r>
+        <w:r>
+          <w:rPr>
+            <w:noProof/>
+          </w:rPr>
+          <w:tab/>
+        </w:r>
+        <w:r>
+          <w:rPr>
+            <w:noProof/>
+          </w:rPr>
+          <w:fldChar w:fldCharType="begin"/>
+        </w:r>
+        <w:r>
+          <w:rPr>
+            <w:noProof/>
+          </w:rPr>
+          <w:instrText xml:space="preserve"> PAGEREF _Toc527745089 \h </w:instrText>
+        </w:r>
+        <w:r>
+          <w:rPr>
+            <w:noProof/>
+          </w:rPr>
+        </w:r>
+        <w:r>
+          <w:rPr>
+            <w:noProof/>
+          </w:rPr>
+          <w:fldChar w:fldCharType="separate"/>
+        </w:r>
+        <w:r>
+          <w:rPr>
+            <w:noProof/>
+          </w:rPr>
+          <w:t>12</w:t>
+        </w:r>
+        <w:r>
+          <w:rPr>
+            <w:noProof/>
+          </w:rPr>
+          <w:fldChar w:fldCharType="end"/>
+        </w:r>
+      </w:hyperlink>
+    </w:p>
+    <w:p>
+      <w:pPr>
+        <w:pStyle w:val="TOC2"/>
+        <w:tabs>
+          <w:tab w:val="right" w:leader="dot" w:pos="9962"/>
+        </w:tabs>
+        <w:rPr>
+          <w:rFonts w:asciiTheme="minorHAnsi" w:eastAsiaTheme="minorEastAsia" w:hAnsiTheme="minorHAnsi" w:cstheme="minorBidi"/>
+          <w:noProof/>
+          <w:color w:val="auto"/>
+          <w:kern w:val="0"/>
+          <w:sz w:val="22"/>
+          <w:szCs w:val="22"/>
+          <w:lang w:eastAsia="en-US" w:bidi="ar-SA"/>
+        </w:rPr>
+      </w:pPr>
+      <w:hyperlink w:anchor="_Toc527745090" w:history="1">
+        <w:r>
+          <w:rPr>
+            <w:rStyle w:val="Hyperlink"/>
+            <w:noProof/>
+          </w:rPr>
+          <w:t>The Stats</w:t>
+        </w:r>
+        <w:r>
+          <w:rPr>
+            <w:noProof/>
+          </w:rPr>
+          <w:tab/>
+        </w:r>
+        <w:r>
+          <w:rPr>
+            <w:noProof/>
+          </w:rPr>
+          <w:fldChar w:fldCharType="begin"/>
+        </w:r>
+        <w:r>
+          <w:rPr>
+            <w:noProof/>
+          </w:rPr>
+          <w:instrText xml:space="preserve"> PAGEREF _Toc527745090 \h </w:instrText>
+        </w:r>
+        <w:r>
+          <w:rPr>
+            <w:noProof/>
+          </w:rPr>
+        </w:r>
+        <w:r>
+          <w:rPr>
+            <w:noProof/>
+          </w:rPr>
+          <w:fldChar w:fldCharType="separate"/>
+        </w:r>
+        <w:r>
+          <w:rPr>
+            <w:noProof/>
+          </w:rPr>
+          <w:t>13</w:t>
+        </w:r>
+        <w:r>
+          <w:rPr>
+            <w:noProof/>
+          </w:rPr>
+          <w:fldChar w:fldCharType="end"/>
+        </w:r>
+      </w:hyperlink>
+    </w:p>
+    <w:p>
+      <w:pPr>
+        <w:pStyle w:val="TOC3"/>
+        <w:tabs>
+          <w:tab w:val="right" w:leader="dot" w:pos="9962"/>
+        </w:tabs>
+        <w:rPr>
+          <w:rFonts w:asciiTheme="minorHAnsi" w:eastAsiaTheme="minorEastAsia" w:hAnsiTheme="minorHAnsi" w:cstheme="minorBidi"/>
+          <w:noProof/>
+          <w:color w:val="auto"/>
+          <w:kern w:val="0"/>
+          <w:sz w:val="22"/>
+          <w:szCs w:val="22"/>
+          <w:lang w:eastAsia="en-US" w:bidi="ar-SA"/>
+        </w:rPr>
+      </w:pPr>
+      <w:hyperlink w:anchor="_Toc527745091" w:history="1">
+        <w:r>
+          <w:rPr>
+            <w:rStyle w:val="Hyperlink"/>
+            <w:noProof/>
+          </w:rPr>
+          <w:t>Attributes</w:t>
+        </w:r>
+        <w:r>
+          <w:rPr>
+            <w:noProof/>
+          </w:rPr>
+          <w:tab/>
+        </w:r>
+        <w:r>
+          <w:rPr>
+            <w:noProof/>
+          </w:rPr>
+          <w:fldChar w:fldCharType="begin"/>
+        </w:r>
+        <w:r>
+          <w:rPr>
+            <w:noProof/>
+          </w:rPr>
+          <w:instrText xml:space="preserve"> PAGEREF _Toc527745091 \h </w:instrText>
+        </w:r>
+        <w:r>
+          <w:rPr>
+            <w:noProof/>
+          </w:rPr>
+        </w:r>
+        <w:r>
+          <w:rPr>
+            <w:noProof/>
+          </w:rPr>
+          <w:fldChar w:fldCharType="separate"/>
+        </w:r>
+        <w:r>
+          <w:rPr>
+            <w:noProof/>
+          </w:rPr>
+          <w:t>13</w:t>
+        </w:r>
+        <w:r>
+          <w:rPr>
+            <w:noProof/>
+          </w:rPr>
+          <w:fldChar w:fldCharType="end"/>
+        </w:r>
+      </w:hyperlink>
+    </w:p>
+    <w:p>
+      <w:pPr>
+        <w:pStyle w:val="TOC3"/>
+        <w:tabs>
+          <w:tab w:val="right" w:leader="dot" w:pos="9962"/>
+        </w:tabs>
+        <w:rPr>
+          <w:rFonts w:asciiTheme="minorHAnsi" w:eastAsiaTheme="minorEastAsia" w:hAnsiTheme="minorHAnsi" w:cstheme="minorBidi"/>
+          <w:noProof/>
+          <w:color w:val="auto"/>
+          <w:kern w:val="0"/>
+          <w:sz w:val="22"/>
+          <w:szCs w:val="22"/>
+          <w:lang w:eastAsia="en-US" w:bidi="ar-SA"/>
+        </w:rPr>
+      </w:pPr>
+      <w:hyperlink w:anchor="_Toc527745092" w:history="1">
+        <w:r>
+          <w:rPr>
+            <w:rStyle w:val="Hyperlink"/>
+            <w:noProof/>
+          </w:rPr>
+          <w:t>Defiances</w:t>
+        </w:r>
+        <w:r>
+          <w:rPr>
+            <w:noProof/>
+          </w:rPr>
+          <w:tab/>
+        </w:r>
+        <w:r>
+          <w:rPr>
+            <w:noProof/>
+          </w:rPr>
+          <w:fldChar w:fldCharType="begin"/>
+        </w:r>
+        <w:r>
+          <w:rPr>
+            <w:noProof/>
+          </w:rPr>
+          <w:instrText xml:space="preserve"> PAGEREF _Toc527745092 \h </w:instrText>
+        </w:r>
+        <w:r>
+          <w:rPr>
+            <w:noProof/>
+          </w:rPr>
+        </w:r>
+        <w:r>
+          <w:rPr>
+            <w:noProof/>
+          </w:rPr>
+          <w:fldChar w:fldCharType="separate"/>
+        </w:r>
+        <w:r>
+          <w:rPr>
+            <w:noProof/>
+          </w:rPr>
+          <w:t>14</w:t>
+        </w:r>
+        <w:r>
+          <w:rPr>
+            <w:noProof/>
+          </w:rPr>
+          <w:fldChar w:fldCharType="end"/>
+        </w:r>
+      </w:hyperlink>
+    </w:p>
+    <w:p>
+      <w:pPr>
+        <w:pStyle w:val="TOC3"/>
+        <w:tabs>
+          <w:tab w:val="right" w:leader="dot" w:pos="9962"/>
+        </w:tabs>
+        <w:rPr>
+          <w:rFonts w:asciiTheme="minorHAnsi" w:eastAsiaTheme="minorEastAsia" w:hAnsiTheme="minorHAnsi" w:cstheme="minorBidi"/>
+          <w:noProof/>
+          <w:color w:val="auto"/>
+          <w:kern w:val="0"/>
+          <w:sz w:val="22"/>
+          <w:szCs w:val="22"/>
+          <w:lang w:eastAsia="en-US" w:bidi="ar-SA"/>
+        </w:rPr>
+      </w:pPr>
+      <w:hyperlink w:anchor="_Toc527745093" w:history="1">
+        <w:r>
+          <w:rPr>
+            <w:rStyle w:val="Hyperlink"/>
+            <w:noProof/>
+          </w:rPr>
+          <w:t>Skills</w:t>
+        </w:r>
+        <w:r>
+          <w:rPr>
+            <w:noProof/>
+          </w:rPr>
+          <w:tab/>
+        </w:r>
+        <w:r>
+          <w:rPr>
+            <w:noProof/>
+          </w:rPr>
+          <w:fldChar w:fldCharType="begin"/>
+        </w:r>
+        <w:r>
+          <w:rPr>
+            <w:noProof/>
+          </w:rPr>
+          <w:instrText xml:space="preserve"> PAGEREF _Toc527745093 \h </w:instrText>
+        </w:r>
+        <w:r>
+          <w:rPr>
+            <w:noProof/>
+          </w:rPr>
+        </w:r>
+        <w:r>
+          <w:rPr>
+            <w:noProof/>
+          </w:rPr>
+          <w:fldChar w:fldCharType="separate"/>
+        </w:r>
+        <w:r>
+          <w:rPr>
+            <w:noProof/>
+          </w:rPr>
+          <w:t>15</w:t>
+        </w:r>
+        <w:r>
+          <w:rPr>
+            <w:noProof/>
+          </w:rPr>
+          <w:fldChar w:fldCharType="end"/>
+        </w:r>
+      </w:hyperlink>
+    </w:p>
+    <w:p>
+      <w:pPr>
+        <w:pStyle w:val="TOC3"/>
+        <w:tabs>
+          <w:tab w:val="right" w:leader="dot" w:pos="9962"/>
+        </w:tabs>
+        <w:rPr>
+          <w:rFonts w:asciiTheme="minorHAnsi" w:eastAsiaTheme="minorEastAsia" w:hAnsiTheme="minorHAnsi" w:cstheme="minorBidi"/>
+          <w:noProof/>
+          <w:color w:val="auto"/>
+          <w:kern w:val="0"/>
+          <w:sz w:val="22"/>
+          <w:szCs w:val="22"/>
+          <w:lang w:eastAsia="en-US" w:bidi="ar-SA"/>
+        </w:rPr>
+      </w:pPr>
+      <w:hyperlink w:anchor="_Toc527745094" w:history="1">
+        <w:r>
+          <w:rPr>
+            <w:rStyle w:val="Hyperlink"/>
+            <w:noProof/>
+          </w:rPr>
+          <w:t>Other Stats</w:t>
+        </w:r>
+        <w:r>
+          <w:rPr>
+            <w:noProof/>
+          </w:rPr>
+          <w:tab/>
+        </w:r>
+        <w:r>
+          <w:rPr>
+            <w:noProof/>
+          </w:rPr>
+          <w:fldChar w:fldCharType="begin"/>
+        </w:r>
+        <w:r>
+          <w:rPr>
+            <w:noProof/>
+          </w:rPr>
+          <w:instrText xml:space="preserve"> PAGEREF _Toc527745094 \h </w:instrText>
+        </w:r>
+        <w:r>
+          <w:rPr>
+            <w:noProof/>
+          </w:rPr>
+        </w:r>
+        <w:r>
+          <w:rPr>
+            <w:noProof/>
+          </w:rPr>
+          <w:fldChar w:fldCharType="separate"/>
+        </w:r>
+        <w:r>
+          <w:rPr>
+            <w:noProof/>
+          </w:rPr>
+          <w:t>16</w:t>
+        </w:r>
+        <w:r>
+          <w:rPr>
+            <w:noProof/>
+          </w:rPr>
+          <w:fldChar w:fldCharType="end"/>
+        </w:r>
+      </w:hyperlink>
+    </w:p>
+    <w:p>
+      <w:pPr>
+        <w:pStyle w:val="TOC1"/>
+        <w:rPr>
+          <w:rFonts w:asciiTheme="minorHAnsi" w:eastAsiaTheme="minorEastAsia" w:hAnsiTheme="minorHAnsi" w:cstheme="minorBidi"/>
+          <w:noProof/>
+          <w:color w:val="auto"/>
+          <w:kern w:val="0"/>
+          <w:sz w:val="22"/>
+          <w:szCs w:val="22"/>
+          <w:lang w:eastAsia="en-US" w:bidi="ar-SA"/>
+        </w:rPr>
+      </w:pPr>
+      <w:hyperlink w:anchor="_Toc527745095" w:history="1">
+        <w:r>
+          <w:rPr>
+            <w:rStyle w:val="Hyperlink"/>
+            <w:noProof/>
+          </w:rPr>
+          <w:t>Classes</w:t>
+        </w:r>
+        <w:r>
+          <w:rPr>
+            <w:noProof/>
+          </w:rPr>
+          <w:tab/>
+        </w:r>
+        <w:r>
+          <w:rPr>
+            <w:noProof/>
+          </w:rPr>
+          <w:fldChar w:fldCharType="begin"/>
+        </w:r>
+        <w:r>
+          <w:rPr>
+            <w:noProof/>
+          </w:rPr>
+          <w:instrText xml:space="preserve"> PAGEREF _Toc527745095 \h </w:instrText>
+        </w:r>
+        <w:r>
+          <w:rPr>
+            <w:noProof/>
+          </w:rPr>
+        </w:r>
+        <w:r>
+          <w:rPr>
+            <w:noProof/>
+          </w:rPr>
+          <w:fldChar w:fldCharType="separate"/>
+        </w:r>
+        <w:r>
+          <w:rPr>
+            <w:noProof/>
+          </w:rPr>
+          <w:t>17</w:t>
+        </w:r>
+        <w:r>
+          <w:rPr>
+            <w:noProof/>
+          </w:rPr>
+          <w:fldChar w:fldCharType="end"/>
+        </w:r>
+      </w:hyperlink>
+    </w:p>
+    <w:p>
+      <w:pPr>
+        <w:pStyle w:val="TOC1"/>
+        <w:rPr>
+          <w:rFonts w:asciiTheme="minorHAnsi" w:eastAsiaTheme="minorEastAsia" w:hAnsiTheme="minorHAnsi" w:cstheme="minorBidi"/>
+          <w:noProof/>
+          <w:color w:val="auto"/>
+          <w:kern w:val="0"/>
+          <w:sz w:val="22"/>
+          <w:szCs w:val="22"/>
+          <w:lang w:eastAsia="en-US" w:bidi="ar-SA"/>
+        </w:rPr>
+      </w:pPr>
+      <w:hyperlink w:anchor="_Toc527745096" w:history="1">
+        <w:r>
+          <w:rPr>
+            <w:rStyle w:val="Hyperlink"/>
+            <w:noProof/>
+          </w:rPr>
           <w:t>Cards</w:t>
         </w:r>
         <w:r>
@@ -1856,7 +2073,7 @@
           <w:rPr>
             <w:noProof/>
           </w:rPr>
-          <w:instrText xml:space="preserve"> PAGEREF _Toc527663466 \h </w:instrText>
+          <w:instrText xml:space="preserve"> PAGEREF _Toc527745096 \h </w:instrText>
         </w:r>
         <w:r>
           <w:rPr>
@@ -1904,7 +2121,7 @@
           <w:numId w:val="2"/>
         </w:numPr>
       </w:pPr>
-      <w:bookmarkStart w:id="0" w:name="_Toc527663437"/>
+      <w:bookmarkStart w:id="0" w:name="_Toc527745066"/>
       <w:r>
         <w:t>Introduction</w:t>
       </w:r>
@@ -1921,7 +2138,7 @@
           <w:numId w:val="2"/>
         </w:numPr>
       </w:pPr>
-      <w:bookmarkStart w:id="1" w:name="_Toc527663438"/>
+      <w:bookmarkStart w:id="1" w:name="_Toc527745067"/>
       <w:r>
         <w:lastRenderedPageBreak/>
         <w:t>How to Play</w:t>
@@ -1936,7 +2153,7 @@
           <w:numId w:val="2"/>
         </w:numPr>
       </w:pPr>
-      <w:bookmarkStart w:id="2" w:name="_Toc527663439"/>
+      <w:bookmarkStart w:id="2" w:name="_Toc527745068"/>
       <w:r>
         <w:t>Key Terms</w:t>
       </w:r>
@@ -2484,6 +2701,9 @@
         <w:t xml:space="preserve"> dealing </w:t>
       </w:r>
       <w:r>
+        <w:t xml:space="preserve">2x </w:t>
+      </w:r>
+      <w:r>
         <w:rPr>
           <w:b/>
         </w:rPr>
@@ -2493,19 +2713,7 @@
         <w:t xml:space="preserve"> weapon damage if it hits</w:t>
       </w:r>
       <w:r>
-        <w:t xml:space="preserve">. If you have multiples of the same weapon type, and they are easy to reach (for example on your belt, not in your backpack), then you can </w:t>
-      </w:r>
-      <w:r>
-        <w:t>automatically</w:t>
-      </w:r>
-      <w:r>
-        <w:t xml:space="preserve"> </w:t>
-      </w:r>
-      <w:r>
-        <w:t>equip another one as you through them.</w:t>
-      </w:r>
-      <w:r>
-        <w:t xml:space="preserve">  This uses the Range Attack Rules. See </w:t>
+        <w:t xml:space="preserve">. This uses the Range Attack Rules. See </w:t>
       </w:r>
       <w:r>
         <w:rPr>
@@ -2586,7 +2794,7 @@
           <w:numId w:val="0"/>
         </w:numPr>
       </w:pPr>
-      <w:bookmarkStart w:id="3" w:name="_Toc527663440"/>
+      <w:bookmarkStart w:id="3" w:name="_Toc527745069"/>
       <w:r>
         <w:lastRenderedPageBreak/>
         <w:t>Combat</w:t>
@@ -2627,7 +2835,7 @@
       <w:pPr>
         <w:pStyle w:val="Heading3"/>
       </w:pPr>
-      <w:bookmarkStart w:id="4" w:name="_Toc527663441"/>
+      <w:bookmarkStart w:id="4" w:name="_Toc527745070"/>
       <w:r>
         <w:t>Determining Initiative</w:t>
       </w:r>
@@ -2698,7 +2906,7 @@
       <w:pPr>
         <w:pStyle w:val="Heading3"/>
       </w:pPr>
-      <w:bookmarkStart w:id="5" w:name="_Toc527663442"/>
+      <w:bookmarkStart w:id="5" w:name="_Toc527745071"/>
       <w:r>
         <w:t>Determining Surprise Turn</w:t>
       </w:r>
@@ -2780,7 +2988,7 @@
         </w:numPr>
       </w:pPr>
       <w:bookmarkStart w:id="6" w:name="_Hlk525812278"/>
-      <w:bookmarkStart w:id="7" w:name="_Toc527663443"/>
+      <w:bookmarkStart w:id="7" w:name="_Toc527745072"/>
       <w:r>
         <w:t xml:space="preserve">Turn </w:t>
       </w:r>
@@ -2821,7 +3029,7 @@
         <w:ind w:left="720" w:hanging="720"/>
       </w:pPr>
       <w:bookmarkStart w:id="8" w:name="__DdeLink__3129_115806631"/>
-      <w:bookmarkStart w:id="9" w:name="_Toc527663444"/>
+      <w:bookmarkStart w:id="9" w:name="_Toc527745073"/>
       <w:r>
         <w:rPr>
           <w:rStyle w:val="Heading3Char"/>
@@ -3037,7 +3245,7 @@
         <w:pStyle w:val="BodyText"/>
         <w:ind w:left="720" w:hanging="720"/>
       </w:pPr>
-      <w:bookmarkStart w:id="10" w:name="_Toc527663445"/>
+      <w:bookmarkStart w:id="10" w:name="_Toc527745074"/>
       <w:r>
         <w:rPr>
           <w:rStyle w:val="Heading3Char"/>
@@ -3067,7 +3275,7 @@
         <w:pStyle w:val="BodyText"/>
         <w:ind w:left="720" w:hanging="720"/>
       </w:pPr>
-      <w:bookmarkStart w:id="11" w:name="_Toc527663446"/>
+      <w:bookmarkStart w:id="11" w:name="_Toc527745075"/>
       <w:r>
         <w:rPr>
           <w:rStyle w:val="Heading3Char"/>
@@ -3297,7 +3505,7 @@
         <w:pStyle w:val="BodyText"/>
         <w:ind w:left="720" w:hanging="720"/>
       </w:pPr>
-      <w:bookmarkStart w:id="12" w:name="_Toc527663447"/>
+      <w:bookmarkStart w:id="12" w:name="_Toc527745076"/>
       <w:r>
         <w:rPr>
           <w:rStyle w:val="Heading3Char"/>
@@ -3450,7 +3658,7 @@
         <w:pStyle w:val="BodyText"/>
         <w:ind w:left="720" w:hanging="720"/>
       </w:pPr>
-      <w:bookmarkStart w:id="13" w:name="_Toc527663448"/>
+      <w:bookmarkStart w:id="13" w:name="_Toc527745077"/>
       <w:r>
         <w:rPr>
           <w:rStyle w:val="Heading3Char"/>
@@ -3502,8 +3710,8 @@
       </w:pPr>
       <w:r>
         <w:pict w14:anchorId="62C49232">
-          <v:shape id="_x0000_s1037" type="#_x0000_t62" style="width:492.1pt;height:482.65pt;visibility:visible;mso-left-percent:-10001;mso-top-percent:-10001;mso-wrap-distance-left:0;mso-wrap-distance-right:0;mso-position-horizontal:absolute;mso-position-horizontal-relative:char;mso-position-vertical:absolute;mso-position-vertical-relative:line;mso-left-percent:-10001;mso-top-percent:-10001" adj="15372,36" fillcolor="#fff9ae" strokecolor="#3465a4">
-            <v:textbox style="mso-next-textbox:#_x0000_s1037">
+          <v:shape id="_x0000_s1040" type="#_x0000_t62" style="width:492.1pt;height:482.65pt;visibility:visible;mso-left-percent:-10001;mso-top-percent:-10001;mso-wrap-distance-left:0;mso-wrap-distance-right:0;mso-position-horizontal:absolute;mso-position-horizontal-relative:char;mso-position-vertical:absolute;mso-position-vertical-relative:line;mso-left-percent:-10001;mso-top-percent:-10001" adj="15372,36" fillcolor="#fff9ae" strokecolor="#3465a4">
+            <v:textbox style="mso-next-textbox:#_x0000_s1040">
               <w:txbxContent>
                 <w:p>
                   <w:pPr>
@@ -3934,7 +4142,7 @@
       <w:pPr>
         <w:pStyle w:val="Heading2"/>
       </w:pPr>
-      <w:bookmarkStart w:id="15" w:name="_Toc527663449"/>
+      <w:bookmarkStart w:id="15" w:name="_Toc527745078"/>
       <w:r>
         <w:lastRenderedPageBreak/>
         <w:t>Movement</w:t>
@@ -3946,7 +4154,30 @@
         <w:t xml:space="preserve">Movement is fairly simple and universal for most players. All players as 5ft (1 square) of movement </w:t>
       </w:r>
       <w:r>
-        <w:t>for free per turn that they can move at the end of the fast or slow phase (You maneuver speed does not affect when you can move.</w:t>
+        <w:t>for free per turn that they can move at the end of the fast or slow phase (You maneuver speed does not affect when you can move</w:t>
+      </w:r>
+      <w:r>
+        <w:t>)</w:t>
+      </w:r>
+      <w:r>
+        <w:t>.</w:t>
+      </w:r>
+      <w:r>
+        <w:t xml:space="preserve"> Also,</w:t>
+      </w:r>
+      <w:bookmarkStart w:id="16" w:name="_GoBack"/>
+      <w:bookmarkEnd w:id="16"/>
+      <w:r>
+        <w:t xml:space="preserve"> once per </w:t>
+      </w:r>
+      <w:r>
+        <w:rPr>
+          <w:b/>
+        </w:rPr>
+        <w:t>turn</w:t>
+      </w:r>
+      <w:r>
+        <w:t xml:space="preserve"> this movement can be diagonal.</w:t>
       </w:r>
     </w:p>
     <w:p>
@@ -3958,11 +4189,11 @@
       <w:pPr>
         <w:pStyle w:val="Heading3"/>
       </w:pPr>
-      <w:bookmarkStart w:id="16" w:name="_Toc527663450"/>
+      <w:bookmarkStart w:id="17" w:name="_Toc527745079"/>
       <w:r>
         <w:t>Movement Order</w:t>
       </w:r>
-      <w:bookmarkEnd w:id="16"/>
+      <w:bookmarkEnd w:id="17"/>
     </w:p>
     <w:p>
       <w:pPr>
@@ -4023,11 +4254,11 @@
       <w:pPr>
         <w:pStyle w:val="Heading3"/>
       </w:pPr>
-      <w:bookmarkStart w:id="17" w:name="_Toc527663451"/>
+      <w:bookmarkStart w:id="18" w:name="_Toc527745080"/>
       <w:r>
         <w:t>Increasing and Decreasing movement.</w:t>
       </w:r>
-      <w:bookmarkEnd w:id="17"/>
+      <w:bookmarkEnd w:id="18"/>
     </w:p>
     <w:p>
       <w:pPr>
@@ -4130,11 +4361,11 @@
       <w:pPr>
         <w:pStyle w:val="Heading3"/>
       </w:pPr>
-      <w:bookmarkStart w:id="18" w:name="_Toc527663452"/>
+      <w:bookmarkStart w:id="19" w:name="_Toc527745081"/>
       <w:r>
         <w:t>Force Movement and Knock back.</w:t>
       </w:r>
-      <w:bookmarkEnd w:id="18"/>
+      <w:bookmarkEnd w:id="19"/>
     </w:p>
     <w:p>
       <w:pPr>
@@ -4191,7 +4422,7 @@
       <w:pPr>
         <w:pStyle w:val="Heading3"/>
       </w:pPr>
-      <w:bookmarkStart w:id="19" w:name="_Toc527663453"/>
+      <w:bookmarkStart w:id="20" w:name="_Toc527745082"/>
       <w:r>
         <w:t xml:space="preserve">Force Movement </w:t>
       </w:r>
@@ -4207,7 +4438,7 @@
       <w:r>
         <w:t>Objects</w:t>
       </w:r>
-      <w:bookmarkEnd w:id="19"/>
+      <w:bookmarkEnd w:id="20"/>
     </w:p>
     <w:p>
       <w:pPr>
@@ -4271,7 +4502,7 @@
                     <w:pStyle w:val="Quotations"/>
                   </w:pPr>
                   <w:r>
-                    <w:t>So, movement took me a bit to figure out. Mostly because I was caught up in the idea that everything including movement should happen at the same time. This was not working out so I just decided that movement should happen in the traditionally manner at least until I come up with a better system that’s interesting and doesn’t have as many problems as my previous attempts. Movement happens at the end of each phase so that it shouldn’t affect people decision in the Selection Phase.</w:t>
+                    <w:t>So, movement took me a bit to figure out. Mostly because I was caught up in the idea that everything including movement should happen at the same time. That wasn’t working out so I just decided that movement should happen in the traditionally manner at least until I come up with a better system that’s interesting and doesn’t have as many problems as my previous attempts. Movement happens at the end of each phase so that it shouldn’t affect people decision in the Selection Phase.</w:t>
                   </w:r>
                 </w:p>
                 <w:p>
@@ -4331,7 +4562,7 @@
       <w:pPr>
         <w:pStyle w:val="Heading2"/>
       </w:pPr>
-      <w:bookmarkStart w:id="20" w:name="_Toc527663454"/>
+      <w:bookmarkStart w:id="21" w:name="_Toc527745083"/>
       <w:r>
         <w:rPr>
           <w:noProof/>
@@ -4366,7 +4597,7 @@
       <w:r>
         <w:t>Maneuvers</w:t>
       </w:r>
-      <w:bookmarkEnd w:id="20"/>
+      <w:bookmarkEnd w:id="21"/>
     </w:p>
     <w:p>
       <w:r>
@@ -4389,17 +4620,12 @@
       <w:r>
         <w:t xml:space="preserve">Each weapon in each hand provides additional Maneuvers, and if </w:t>
       </w:r>
-      <w:proofErr w:type="spellStart"/>
-      <w:r>
-        <w:rPr>
-          <w:highlight w:val="yellow"/>
-        </w:rPr>
-        <w:t>atleas</w:t>
-      </w:r>
-      <w:r>
-        <w:t>t</w:t>
-      </w:r>
-      <w:proofErr w:type="spellEnd"/>
+      <w:r>
+        <w:t>at lea</w:t>
+      </w:r>
+      <w:r>
+        <w:t>st</w:t>
+      </w:r>
       <w:r>
         <w:t xml:space="preserve"> one had </w:t>
       </w:r>
@@ -4409,7 +4635,13 @@
       </w:r>
       <w:proofErr w:type="gramEnd"/>
       <w:r>
-        <w:t xml:space="preserve"> free hand allows a player to use the Brawl Maneuvers. </w:t>
+        <w:t xml:space="preserve"> free hand a player </w:t>
+      </w:r>
+      <w:r>
+        <w:t>can also</w:t>
+      </w:r>
+      <w:r>
+        <w:t xml:space="preserve"> use the Brawl Maneuvers. </w:t>
       </w:r>
     </w:p>
     <w:p/>
@@ -4430,14 +4662,14 @@
           <w:bCs w:val="0"/>
         </w:rPr>
       </w:pPr>
-      <w:bookmarkStart w:id="21" w:name="_Toc527663455"/>
+      <w:bookmarkStart w:id="22" w:name="_Toc527745084"/>
       <w:r>
         <w:t>Free</w:t>
       </w:r>
       <w:r>
         <w:t xml:space="preserve"> Maneuvers</w:t>
       </w:r>
-      <w:bookmarkEnd w:id="21"/>
+      <w:bookmarkEnd w:id="22"/>
     </w:p>
     <w:p>
       <w:pPr>
@@ -4557,7 +4789,7 @@
       <w:pPr>
         <w:pStyle w:val="Heading3"/>
       </w:pPr>
-      <w:bookmarkStart w:id="22" w:name="_Toc527663456"/>
+      <w:bookmarkStart w:id="23" w:name="_Toc527745085"/>
       <w:r>
         <w:rPr>
           <w:noProof/>
@@ -4586,7 +4818,7 @@
       <w:r>
         <w:t xml:space="preserve"> List</w:t>
       </w:r>
-      <w:bookmarkEnd w:id="22"/>
+      <w:bookmarkEnd w:id="23"/>
     </w:p>
     <w:p>
       <w:pPr>
@@ -4690,11 +4922,11 @@
       <w:pPr>
         <w:pStyle w:val="Heading3"/>
       </w:pPr>
-      <w:bookmarkStart w:id="23" w:name="_Toc527663458"/>
+      <w:bookmarkStart w:id="24" w:name="_Toc527745086"/>
       <w:r>
         <w:t>Actions</w:t>
       </w:r>
-      <w:bookmarkEnd w:id="23"/>
+      <w:bookmarkEnd w:id="24"/>
     </w:p>
     <w:p>
       <w:pPr>
@@ -4709,11 +4941,11 @@
       <w:pPr>
         <w:pStyle w:val="Heading3"/>
       </w:pPr>
-      <w:bookmarkStart w:id="24" w:name="_Toc527663457"/>
+      <w:bookmarkStart w:id="25" w:name="_Toc527745087"/>
       <w:r>
         <w:t>Attacks</w:t>
       </w:r>
-      <w:bookmarkEnd w:id="24"/>
+      <w:bookmarkEnd w:id="25"/>
     </w:p>
     <w:p>
       <w:pPr>
@@ -4741,11 +4973,17 @@
         <w:t>maneuver</w:t>
       </w:r>
       <w:r>
-        <w:t xml:space="preserve"> is revealed the character declares who they are attacking and then they make an </w:t>
+        <w:t xml:space="preserve"> is revealed the character declares who they are attacking and then they make an attack roll (the specifics are specified in the Maneuver Card and can differ with the weapon </w:t>
       </w:r>
       <w:r>
         <w:lastRenderedPageBreak/>
-        <w:t xml:space="preserve">attack roll (the specifics are specified in the Maneuver Card and can differ with the weapon used, but generally its: 1d20+DEX+weapon bonus vs target defense). Then if it is successful, that Maneuver Card will also specify an effect (usually just damage). </w:t>
+        <w:t>used, but generally its: 1d20+</w:t>
+      </w:r>
+      <w:r>
+        <w:t>Dexterity</w:t>
+      </w:r>
+      <w:r>
+        <w:t xml:space="preserve">+weapon bonus vs target defense). Then if it is successful, that Maneuver Card will also specify an effect (usually just damage). </w:t>
       </w:r>
     </w:p>
     <w:p>
@@ -4828,16 +5066,42 @@
       <w:pPr>
         <w:pStyle w:val="Heading3"/>
       </w:pPr>
+      <w:bookmarkStart w:id="26" w:name="_Toc527745088"/>
       <w:r>
         <w:t>Range Attacks</w:t>
       </w:r>
+      <w:bookmarkEnd w:id="26"/>
     </w:p>
     <w:p>
       <w:pPr>
         <w:ind w:left="720"/>
       </w:pPr>
       <w:r>
-        <w:t xml:space="preserve">Eventually bows and crossbows will be added to the game, but for now only melee weapons exist. So, the only range attacks are weapons with the </w:t>
+        <w:t>Eventually bows</w:t>
+      </w:r>
+      <w:r>
+        <w:t xml:space="preserve">, </w:t>
+      </w:r>
+      <w:r>
+        <w:t>crossbows</w:t>
+      </w:r>
+      <w:r>
+        <w:t>,</w:t>
+      </w:r>
+      <w:r>
+        <w:t xml:space="preserve"> </w:t>
+      </w:r>
+      <w:r>
+        <w:t xml:space="preserve">and </w:t>
+      </w:r>
+      <w:r>
+        <w:t>magic attacks</w:t>
+      </w:r>
+      <w:r>
+        <w:t xml:space="preserve"> </w:t>
+      </w:r>
+      <w:r>
+        <w:t xml:space="preserve">will be added to the game, but for now only melee weapons exist. So, the only range attacks are weapons with the </w:t>
       </w:r>
       <w:r>
         <w:rPr>
@@ -4862,17 +5126,27 @@
         <w:t>Range combat works a little different</w:t>
       </w:r>
       <w:r>
-        <w:t>ly. You do not get any weapon bonuses for a range attack. All range weapons have 2 add</w:t>
-      </w:r>
-      <w:bookmarkStart w:id="25" w:name="_GoBack"/>
-      <w:bookmarkEnd w:id="25"/>
-      <w:r>
-        <w:t>itional stats: Steady and Falloff.</w:t>
-      </w:r>
-    </w:p>
-    <w:p>
-      <w:pPr>
-        <w:ind w:left="720"/>
+        <w:t>ly. You do not</w:t>
+      </w:r>
+      <w:r>
+        <w:t xml:space="preserve"> normally</w:t>
+      </w:r>
+      <w:r>
+        <w:t xml:space="preserve"> get any weapon bonuses for a range attack. </w:t>
+      </w:r>
+      <w:r>
+        <w:t xml:space="preserve">In addition, all range attacks made at Point Blank (1 space) have disadvantage. </w:t>
+      </w:r>
+      <w:r>
+        <w:t>All range weapons have 2 additional stats: Steady and Falloff.</w:t>
+      </w:r>
+      <w:r>
+        <w:br/>
+      </w:r>
+    </w:p>
+    <w:p>
+      <w:pPr>
+        <w:ind w:left="1440" w:hanging="720"/>
       </w:pPr>
       <w:r>
         <w:rPr>
@@ -4881,13 +5155,134 @@
         <w:t>Steady</w:t>
       </w:r>
       <w:r>
-        <w:t xml:space="preserve"> – The number of times one can use the a</w:t>
-      </w:r>
-      <w:r>
-        <w:rPr>
-          <w:highlight w:val="yellow"/>
-        </w:rPr>
-        <w:t>im</w:t>
+        <w:t xml:space="preserve"> – The number of times one can use the </w:t>
+      </w:r>
+      <w:r>
+        <w:t xml:space="preserve">Aim maneuver. This Aim maneuver will add a player’s </w:t>
+      </w:r>
+      <w:r>
+        <w:t>Focus</w:t>
+      </w:r>
+      <w:r>
+        <w:t xml:space="preserve"> to their next </w:t>
+      </w:r>
+      <w:r>
+        <w:t xml:space="preserve">attack to same target they were aiming at. This bonus is lost if the next maneuvers is not Aim or Attack, and it is lost if they change targets with those next maneuvers. All weapons </w:t>
+      </w:r>
+      <w:r>
+        <w:t xml:space="preserve">with </w:t>
+      </w:r>
+      <w:r>
+        <w:rPr>
+          <w:b/>
+        </w:rPr>
+        <w:t xml:space="preserve">throw </w:t>
+      </w:r>
+      <w:r>
+        <w:t xml:space="preserve">have a </w:t>
+      </w:r>
+      <w:r>
+        <w:rPr>
+          <w:b/>
+        </w:rPr>
+        <w:t>Steady</w:t>
+      </w:r>
+      <w:r>
+        <w:rPr>
+          <w:b/>
+        </w:rPr>
+        <w:t xml:space="preserve"> 1</w:t>
+      </w:r>
+      <w:r>
+        <w:t>. So</w:t>
+      </w:r>
+      <w:r>
+        <w:t>,</w:t>
+      </w:r>
+      <w:r>
+        <w:t xml:space="preserve"> Aim can </w:t>
+      </w:r>
+      <w:r>
+        <w:t>o</w:t>
+      </w:r>
+      <w:r>
+        <w:t xml:space="preserve">nly </w:t>
+      </w:r>
+      <w:r>
+        <w:t>b</w:t>
+      </w:r>
+      <w:r>
+        <w:t xml:space="preserve">e used </w:t>
+      </w:r>
+      <w:r>
+        <w:t>o</w:t>
+      </w:r>
+      <w:r>
+        <w:t>nce</w:t>
+      </w:r>
+      <w:r>
+        <w:t>.</w:t>
+      </w:r>
+    </w:p>
+    <w:p>
+      <w:pPr>
+        <w:ind w:left="1440" w:hanging="720"/>
+      </w:pPr>
+    </w:p>
+    <w:p>
+      <w:pPr>
+        <w:ind w:left="1440" w:hanging="720"/>
+      </w:pPr>
+      <w:r>
+        <w:rPr>
+          <w:b/>
+        </w:rPr>
+        <w:t xml:space="preserve">Falloff </w:t>
+      </w:r>
+      <w:r>
+        <w:t>– This is how fast the weapon accuracy falls of</w:t>
+      </w:r>
+      <w:r>
+        <w:t xml:space="preserve">f every </w:t>
+      </w:r>
+      <w:r>
+        <w:t>10ft (2 spaces)</w:t>
+      </w:r>
+      <w:r>
+        <w:t>.</w:t>
+      </w:r>
+      <w:r>
+        <w:t xml:space="preserve"> This is measured from the center of squares.</w:t>
+      </w:r>
+      <w:r>
+        <w:t xml:space="preserve"> It is basically a negative modifier to lower your accuracy with distance</w:t>
+      </w:r>
+      <w:r>
+        <w:t>.</w:t>
+      </w:r>
+      <w:r>
+        <w:t xml:space="preserve"> </w:t>
+      </w:r>
+      <w:r>
+        <w:t xml:space="preserve">All weapons with </w:t>
+      </w:r>
+      <w:r>
+        <w:rPr>
+          <w:b/>
+        </w:rPr>
+        <w:t xml:space="preserve">throw </w:t>
+      </w:r>
+      <w:r>
+        <w:t xml:space="preserve">have </w:t>
+      </w:r>
+      <w:r>
+        <w:rPr>
+          <w:b/>
+        </w:rPr>
+        <w:t>falloff 5</w:t>
+      </w:r>
+      <w:r>
+        <w:t>.</w:t>
       </w:r>
     </w:p>
     <w:p>
@@ -4919,12 +5314,12 @@
           <w:numId w:val="2"/>
         </w:numPr>
       </w:pPr>
-      <w:bookmarkStart w:id="26" w:name="_Toc527663464"/>
+      <w:bookmarkStart w:id="27" w:name="_Toc527745089"/>
       <w:r>
         <w:lastRenderedPageBreak/>
         <w:t>The Player Character</w:t>
       </w:r>
-      <w:bookmarkEnd w:id="26"/>
+      <w:bookmarkEnd w:id="27"/>
     </w:p>
     <w:p>
       <w:r>
@@ -4957,22 +5352,22 @@
       <w:pPr>
         <w:pStyle w:val="Heading2"/>
       </w:pPr>
-      <w:bookmarkStart w:id="27" w:name="_Toc527663459"/>
+      <w:bookmarkStart w:id="28" w:name="_Toc527745090"/>
       <w:r>
         <w:lastRenderedPageBreak/>
         <w:t>The Stats</w:t>
       </w:r>
-      <w:bookmarkEnd w:id="27"/>
+      <w:bookmarkEnd w:id="28"/>
     </w:p>
     <w:p>
       <w:pPr>
         <w:pStyle w:val="Heading3"/>
       </w:pPr>
-      <w:bookmarkStart w:id="28" w:name="_Toc527663460"/>
+      <w:bookmarkStart w:id="29" w:name="_Toc527745091"/>
       <w:r>
         <w:t>Attributes</w:t>
       </w:r>
-      <w:bookmarkEnd w:id="28"/>
+      <w:bookmarkEnd w:id="29"/>
     </w:p>
     <w:p>
       <w:pPr>
@@ -5304,12 +5699,12 @@
       <w:pPr>
         <w:pStyle w:val="Heading3"/>
       </w:pPr>
-      <w:bookmarkStart w:id="29" w:name="_Toc527663461"/>
+      <w:bookmarkStart w:id="30" w:name="_Toc527745092"/>
       <w:r>
         <w:lastRenderedPageBreak/>
         <w:t>Defiances</w:t>
       </w:r>
-      <w:bookmarkEnd w:id="29"/>
+      <w:bookmarkEnd w:id="30"/>
     </w:p>
     <w:p>
       <w:r>
@@ -5387,7 +5782,7 @@
       <w:pPr>
         <w:ind w:left="720" w:hanging="720"/>
       </w:pPr>
-      <w:bookmarkStart w:id="30" w:name="_Hlk525034306"/>
+      <w:bookmarkStart w:id="31" w:name="_Hlk525034306"/>
       <w:r>
         <w:rPr>
           <w:b/>
@@ -5409,7 +5804,7 @@
       <w:r>
         <w:t xml:space="preserve"> is one’s ability to resist pain or physical force. A common usage for this defiance is when an </w:t>
       </w:r>
-      <w:bookmarkEnd w:id="30"/>
+      <w:bookmarkEnd w:id="31"/>
       <w:r>
         <w:t>enemy has you grappled and is ready to through you to the ground, that foe must roll their strength against your fortitude to force you to the ground.</w:t>
       </w:r>
@@ -5569,12 +5964,12 @@
       <w:pPr>
         <w:pStyle w:val="Heading3"/>
       </w:pPr>
-      <w:bookmarkStart w:id="31" w:name="_Toc527663462"/>
+      <w:bookmarkStart w:id="32" w:name="_Toc527745093"/>
       <w:r>
         <w:lastRenderedPageBreak/>
         <w:t>Skills</w:t>
       </w:r>
-      <w:bookmarkEnd w:id="31"/>
+      <w:bookmarkEnd w:id="32"/>
     </w:p>
     <w:p>
       <w:r>
@@ -5588,12 +5983,12 @@
       <w:pPr>
         <w:pStyle w:val="Heading3"/>
       </w:pPr>
-      <w:bookmarkStart w:id="32" w:name="_Toc527663463"/>
+      <w:bookmarkStart w:id="33" w:name="_Toc527745094"/>
       <w:r>
         <w:lastRenderedPageBreak/>
         <w:t>Other Stats</w:t>
       </w:r>
-      <w:bookmarkEnd w:id="32"/>
+      <w:bookmarkEnd w:id="33"/>
     </w:p>
     <w:p>
       <w:r>
@@ -5672,12 +6067,12 @@
           <w:numId w:val="2"/>
         </w:numPr>
       </w:pPr>
-      <w:bookmarkStart w:id="33" w:name="_Toc527663465"/>
+      <w:bookmarkStart w:id="34" w:name="_Toc527745095"/>
       <w:r>
         <w:lastRenderedPageBreak/>
         <w:t>Classes</w:t>
       </w:r>
-      <w:bookmarkEnd w:id="33"/>
+      <w:bookmarkEnd w:id="34"/>
     </w:p>
     <w:p>
       <w:pPr>
@@ -5695,12 +6090,12 @@
           <w:numId w:val="2"/>
         </w:numPr>
       </w:pPr>
-      <w:bookmarkStart w:id="34" w:name="_Toc527663466"/>
+      <w:bookmarkStart w:id="35" w:name="_Toc527745096"/>
       <w:r>
         <w:lastRenderedPageBreak/>
         <w:t>Cards</w:t>
       </w:r>
-      <w:bookmarkEnd w:id="34"/>
+      <w:bookmarkEnd w:id="35"/>
     </w:p>
     <w:p>
       <w:pPr>
@@ -6840,7 +7235,6 @@
   <w:style w:type="character" w:default="1" w:styleId="DefaultParagraphFont">
     <w:name w:val="Default Paragraph Font"/>
     <w:uiPriority w:val="1"/>
-    <w:semiHidden/>
     <w:unhideWhenUsed/>
   </w:style>
   <w:style w:type="table" w:default="1" w:styleId="TableNormal">
@@ -7344,7 +7738,7 @@
 </file>
 
 <file path=customXml/itemProps1.xml><?xml version="1.0" encoding="utf-8"?>
-<ds:datastoreItem xmlns:ds="http://schemas.openxmlformats.org/officeDocument/2006/customXml" ds:itemID="{DAD709F1-169F-49A0-8393-85C3D7745D5E}">
+<ds:datastoreItem xmlns:ds="http://schemas.openxmlformats.org/officeDocument/2006/customXml" ds:itemID="{3CC6F9D4-21B9-474E-B39E-68371ECD9F89}">
   <ds:schemaRefs>
     <ds:schemaRef ds:uri="http://schemas.openxmlformats.org/officeDocument/2006/bibliography"/>
   </ds:schemaRefs>

</xml_diff>